<commit_message>
Avances al 7 02 2020 - Definición de topologia con procesamiento de datos y configuracion de la red para llevar el trafico y servicio a 4to y 5to nivel
</commit_message>
<xml_diff>
--- a/TESIS/VERSION 1 _ FEBRERO 2020.docx
+++ b/TESIS/VERSION 1 _ FEBRERO 2020.docx
@@ -440,7 +440,6 @@
         </w:rPr>
         <w:t xml:space="preserve">Edgar René </w:t>
       </w:r>
-      <w:proofErr w:type="spellStart"/>
       <w:r>
         <w:rPr>
           <w:rFonts w:eastAsia="Times New Roman" w:cs="Arial"/>
@@ -448,23 +447,13 @@
         </w:rPr>
         <w:t>Ornelis</w:t>
       </w:r>
-      <w:proofErr w:type="spellEnd"/>
       <w:r>
         <w:rPr>
           <w:rFonts w:eastAsia="Times New Roman" w:cs="Arial"/>
           <w:lang w:val="es-ES" w:bidi="en-US"/>
         </w:rPr>
-        <w:t xml:space="preserve"> </w:t>
-      </w:r>
-      <w:proofErr w:type="spellStart"/>
-      <w:r>
-        <w:rPr>
-          <w:rFonts w:eastAsia="Times New Roman" w:cs="Arial"/>
-          <w:lang w:val="es-ES" w:bidi="en-US"/>
-        </w:rPr>
-        <w:t>Hoil</w:t>
-      </w:r>
-      <w:proofErr w:type="spellEnd"/>
+        <w:t xml:space="preserve"> Hoil</w:t>
+      </w:r>
     </w:p>
     <w:p>
       <w:pPr>
@@ -1297,32 +1286,13 @@
         <w:tab/>
         <w:t xml:space="preserve">Ing. </w:t>
       </w:r>
-      <w:proofErr w:type="spellStart"/>
       <w:r>
         <w:rPr>
           <w:rFonts w:eastAsia="Times New Roman" w:cs="Arial"/>
           <w:color w:val="000000"/>
           <w:lang w:val="es-ES" w:bidi="en-US"/>
         </w:rPr>
-        <w:t>Angel</w:t>
-      </w:r>
-      <w:proofErr w:type="spellEnd"/>
-      <w:r>
-        <w:rPr>
-          <w:rFonts w:eastAsia="Times New Roman" w:cs="Arial"/>
-          <w:color w:val="000000"/>
-          <w:lang w:val="es-ES" w:bidi="en-US"/>
-        </w:rPr>
-        <w:t xml:space="preserve"> Roberto Sic </w:t>
-      </w:r>
-      <w:proofErr w:type="spellStart"/>
-      <w:r>
-        <w:rPr>
-          <w:rFonts w:eastAsia="Times New Roman" w:cs="Arial"/>
-          <w:color w:val="000000"/>
-          <w:lang w:val="es-ES" w:bidi="en-US"/>
-        </w:rPr>
-        <w:t>Garc</w:t>
+        <w:t>Angel Roberto Sic Garc</w:t>
       </w:r>
       <w:r>
         <w:rPr>
@@ -1332,7 +1302,6 @@
         </w:rPr>
         <w:t>ía</w:t>
       </w:r>
-      <w:proofErr w:type="spellEnd"/>
     </w:p>
     <w:p>
       <w:pPr>
@@ -1445,34 +1414,14 @@
         </w:rPr>
         <w:t xml:space="preserve">Br. </w:t>
       </w:r>
-      <w:proofErr w:type="spellStart"/>
       <w:r>
         <w:rPr>
           <w:rFonts w:eastAsia="Times New Roman" w:cs="Arial"/>
           <w:color w:val="000000"/>
           <w:lang w:bidi="en-US"/>
         </w:rPr>
-        <w:t>Jurgen</w:t>
-      </w:r>
-      <w:proofErr w:type="spellEnd"/>
-      <w:r>
-        <w:rPr>
-          <w:rFonts w:eastAsia="Times New Roman" w:cs="Arial"/>
-          <w:color w:val="000000"/>
-          <w:lang w:bidi="en-US"/>
-        </w:rPr>
-        <w:t xml:space="preserve"> Andoni Ramírez </w:t>
-      </w:r>
-      <w:proofErr w:type="spellStart"/>
-      <w:r>
-        <w:rPr>
-          <w:rFonts w:eastAsia="Times New Roman" w:cs="Arial"/>
-          <w:color w:val="000000"/>
-          <w:lang w:bidi="en-US"/>
-        </w:rPr>
-        <w:t>Ramírez</w:t>
-      </w:r>
-      <w:proofErr w:type="spellEnd"/>
+        <w:t>Jurgen Andoni Ramírez Ramírez</w:t>
+      </w:r>
     </w:p>
     <w:p>
       <w:pPr>
@@ -1516,18 +1465,8 @@
           <w:color w:val="000000"/>
           <w:lang w:bidi="en-US"/>
         </w:rPr>
-        <w:t xml:space="preserve">Oscar Humberto Galicia </w:t>
-      </w:r>
-      <w:proofErr w:type="spellStart"/>
-      <w:r>
-        <w:rPr>
-          <w:rFonts w:eastAsia="Times New Roman" w:cs="Arial"/>
-          <w:color w:val="000000"/>
-          <w:lang w:bidi="en-US"/>
-        </w:rPr>
-        <w:t>Nuñez</w:t>
-      </w:r>
-      <w:proofErr w:type="spellEnd"/>
+        <w:t>Oscar Humberto Galicia Nuñez</w:t>
+      </w:r>
     </w:p>
     <w:p>
       <w:pPr>
@@ -1881,23 +1820,12 @@
         </w:rPr>
         <w:tab/>
       </w:r>
-      <w:proofErr w:type="spellStart"/>
-      <w:proofErr w:type="gramStart"/>
       <w:r>
         <w:rPr>
           <w:rFonts w:eastAsia="Times New Roman" w:cs="Arial"/>
           <w:lang w:val="es-ES" w:bidi="en-US"/>
         </w:rPr>
-        <w:t>Secretario</w:t>
-      </w:r>
-      <w:proofErr w:type="spellEnd"/>
-      <w:proofErr w:type="gramEnd"/>
-      <w:r>
-        <w:rPr>
-          <w:rFonts w:eastAsia="Times New Roman" w:cs="Arial"/>
-          <w:lang w:val="es-ES" w:bidi="en-US"/>
-        </w:rPr>
-        <w:t xml:space="preserve"> JD cuando realizó su privado.</w:t>
+        <w:t>Secretario JD cuando realizó su privado.</w:t>
       </w:r>
       <w:bookmarkStart w:id="0" w:name="_Toc329600014"/>
     </w:p>
@@ -2507,19 +2435,11 @@
           <w:lang w:val="es-ES"/>
         </w:rPr>
       </w:pPr>
-      <w:proofErr w:type="spellStart"/>
-      <w:r>
-        <w:rPr>
-          <w:lang w:val="es-ES"/>
-        </w:rPr>
-        <w:t>Enemias</w:t>
-      </w:r>
-      <w:proofErr w:type="spellEnd"/>
-      <w:r>
-        <w:rPr>
-          <w:lang w:val="es-ES"/>
-        </w:rPr>
-        <w:t xml:space="preserve"> Esquivel y Gloria Matilde Cuy, por su apoyo, amor y paciencia.</w:t>
+      <w:r>
+        <w:rPr>
+          <w:lang w:val="es-ES"/>
+        </w:rPr>
+        <w:t>Enemias Esquivel y Gloria Matilde Cuy, por su apoyo, amor y paciencia.</w:t>
       </w:r>
     </w:p>
     <w:p>
@@ -3105,33 +3025,17 @@
         </w:rPr>
         <w:t xml:space="preserve">Ing. Edgar René </w:t>
       </w:r>
-      <w:proofErr w:type="spellStart"/>
       <w:r>
         <w:rPr>
           <w:lang w:val="es-ES"/>
         </w:rPr>
         <w:t>Ornelis</w:t>
       </w:r>
-      <w:proofErr w:type="spellEnd"/>
-      <w:r>
-        <w:rPr>
-          <w:lang w:val="es-ES"/>
-        </w:rPr>
-        <w:t xml:space="preserve"> </w:t>
-      </w:r>
-      <w:proofErr w:type="spellStart"/>
-      <w:r>
-        <w:rPr>
-          <w:lang w:val="es-ES"/>
-        </w:rPr>
-        <w:t>Hoil</w:t>
-      </w:r>
-      <w:proofErr w:type="spellEnd"/>
-      <w:r>
-        <w:rPr>
-          <w:lang w:val="es-ES"/>
-        </w:rPr>
-        <w:t xml:space="preserve">, gracias por su </w:t>
+      <w:r>
+        <w:rPr>
+          <w:lang w:val="es-ES"/>
+        </w:rPr>
+        <w:t xml:space="preserve"> Hoil, gracias por su </w:t>
       </w:r>
       <w:r>
         <w:rPr>
@@ -3189,16 +3093,8 @@
         <w:rPr>
           <w:lang w:val="es-ES"/>
         </w:rPr>
-        <w:t xml:space="preserve"> y Edgar </w:t>
-      </w:r>
-      <w:proofErr w:type="spellStart"/>
-      <w:r>
-        <w:rPr>
-          <w:lang w:val="es-ES"/>
-        </w:rPr>
-        <w:t>Sabán</w:t>
-      </w:r>
-      <w:proofErr w:type="spellEnd"/>
+        <w:t xml:space="preserve"> y Edgar Sabán</w:t>
+      </w:r>
       <w:r>
         <w:rPr>
           <w:lang w:val="es-ES"/>
@@ -3635,7 +3531,7 @@
           <w:rPr>
             <w:webHidden/>
           </w:rPr>
-          <w:t>VII</w:t>
+          <w:t>V</w:t>
         </w:r>
         <w:r>
           <w:rPr>
@@ -10959,7 +10855,7 @@
           <w:rPr>
             <w:webHidden/>
           </w:rPr>
-          <w:t>44</w:t>
+          <w:t>45</w:t>
         </w:r>
         <w:r>
           <w:rPr>
@@ -11077,7 +10973,7 @@
           <w:rPr>
             <w:webHidden/>
           </w:rPr>
-          <w:t>45</w:t>
+          <w:t>46</w:t>
         </w:r>
         <w:r>
           <w:rPr>
@@ -11372,7 +11268,7 @@
           <w:rPr>
             <w:webHidden/>
           </w:rPr>
-          <w:t>50</w:t>
+          <w:t>51</w:t>
         </w:r>
         <w:r>
           <w:rPr>
@@ -11703,19 +11599,11 @@
         </w:tabs>
         <w:ind w:left="2835" w:hanging="2835"/>
       </w:pPr>
-      <w:proofErr w:type="spellStart"/>
       <w:r>
         <w:rPr>
           <w:b/>
         </w:rPr>
-        <w:t>mts</w:t>
-      </w:r>
-      <w:proofErr w:type="spellEnd"/>
-      <w:r>
-        <w:rPr>
-          <w:b/>
-        </w:rPr>
-        <w:t xml:space="preserve"> </w:t>
+        <w:t xml:space="preserve">mts </w:t>
       </w:r>
       <w:r>
         <w:rPr>
@@ -11835,69 +11723,12 @@
         </w:rPr>
         <w:t xml:space="preserve">Acrónimo del inglés: </w:t>
       </w:r>
-      <w:proofErr w:type="spellStart"/>
       <w:r>
         <w:rPr>
           <w:i/>
           <w:lang w:val="es-ES"/>
         </w:rPr>
-        <w:t>Remote</w:t>
-      </w:r>
-      <w:proofErr w:type="spellEnd"/>
-      <w:r>
-        <w:rPr>
-          <w:i/>
-          <w:lang w:val="es-ES"/>
-        </w:rPr>
-        <w:t xml:space="preserve"> </w:t>
-      </w:r>
-      <w:proofErr w:type="spellStart"/>
-      <w:r>
-        <w:rPr>
-          <w:i/>
-          <w:lang w:val="es-ES"/>
-        </w:rPr>
-        <w:t>Authentication</w:t>
-      </w:r>
-      <w:proofErr w:type="spellEnd"/>
-      <w:r>
-        <w:rPr>
-          <w:i/>
-          <w:lang w:val="es-ES"/>
-        </w:rPr>
-        <w:t xml:space="preserve"> Dial-In </w:t>
-      </w:r>
-      <w:proofErr w:type="spellStart"/>
-      <w:r>
-        <w:rPr>
-          <w:i/>
-          <w:lang w:val="es-ES"/>
-        </w:rPr>
-        <w:t>User</w:t>
-      </w:r>
-      <w:proofErr w:type="spellEnd"/>
-      <w:r>
-        <w:rPr>
-          <w:i/>
-          <w:lang w:val="es-ES"/>
-        </w:rPr>
-        <w:t xml:space="preserve"> </w:t>
-      </w:r>
-      <w:proofErr w:type="spellStart"/>
-      <w:r>
-        <w:rPr>
-          <w:i/>
-          <w:lang w:val="es-ES"/>
-        </w:rPr>
-        <w:t>Service</w:t>
-      </w:r>
-      <w:proofErr w:type="spellEnd"/>
-      <w:r>
-        <w:rPr>
-          <w:i/>
-          <w:lang w:val="es-ES"/>
-        </w:rPr>
-        <w:t>.</w:t>
+        <w:t>Remote Authentication Dial-In User Service.</w:t>
       </w:r>
       <w:r>
         <w:rPr>
@@ -11944,7 +11775,6 @@
           <w:lang w:val="es-ES"/>
         </w:rPr>
       </w:pPr>
-      <w:proofErr w:type="spellStart"/>
       <w:r>
         <w:rPr>
           <w:b/>
@@ -11952,7 +11782,6 @@
         </w:rPr>
         <w:t>Iptables</w:t>
       </w:r>
-      <w:proofErr w:type="spellEnd"/>
       <w:r>
         <w:rPr>
           <w:b/>
@@ -11970,21 +11799,7 @@
         <w:rPr>
           <w:lang w:val="es-ES"/>
         </w:rPr>
-        <w:t xml:space="preserve">tilidad de línea de órdenes para configurar el cortafuegos del </w:t>
-      </w:r>
-      <w:proofErr w:type="spellStart"/>
-      <w:r>
-        <w:rPr>
-          <w:lang w:val="es-ES"/>
-        </w:rPr>
-        <w:t>kernel</w:t>
-      </w:r>
-      <w:proofErr w:type="spellEnd"/>
-      <w:r>
-        <w:rPr>
-          <w:lang w:val="es-ES"/>
-        </w:rPr>
-        <w:t xml:space="preserve"> de Linux.</w:t>
+        <w:t>tilidad de línea de órdenes para configurar el cortafuegos del kernel de Linux.</w:t>
       </w:r>
       <w:r>
         <w:rPr>
@@ -12028,15 +11843,7 @@
         <w:tab/>
       </w:r>
       <w:r>
-        <w:t xml:space="preserve">Acrónimo en inglés: Data Base Management </w:t>
-      </w:r>
-      <w:proofErr w:type="spellStart"/>
-      <w:r>
-        <w:t>Systen</w:t>
-      </w:r>
-      <w:proofErr w:type="spellEnd"/>
-      <w:r>
-        <w:t xml:space="preserve">. </w:t>
+        <w:t xml:space="preserve">Acrónimo en inglés: Data Base Management Systen. </w:t>
       </w:r>
       <w:r>
         <w:t>Sistema gestor de base d</w:t>
@@ -12108,7 +11915,6 @@
         </w:tabs>
         <w:ind w:left="2835" w:hanging="2835"/>
       </w:pPr>
-      <w:proofErr w:type="spellStart"/>
       <w:r>
         <w:rPr>
           <w:b/>
@@ -12116,7 +11922,6 @@
         </w:rPr>
         <w:t>PfSense</w:t>
       </w:r>
-      <w:proofErr w:type="spellEnd"/>
       <w:r>
         <w:rPr>
           <w:b/>
@@ -12223,14 +12028,9 @@
       <w:r>
         <w:t xml:space="preserve"> en el aislamiento de una </w:t>
       </w:r>
-      <w:proofErr w:type="gramStart"/>
-      <w:r>
-        <w:t xml:space="preserve">red  </w:t>
-      </w:r>
-      <w:r>
-        <w:t>interna</w:t>
-      </w:r>
-      <w:proofErr w:type="gramEnd"/>
+      <w:r>
+        <w:t>red interna</w:t>
+      </w:r>
       <w:r>
         <w:t xml:space="preserve"> llamada LAN y una red externa conocida como WAN que generalmente es un proveedor de internet.</w:t>
       </w:r>
@@ -13896,21 +13696,7 @@
         <w:rPr>
           <w:vertAlign w:val="superscript"/>
         </w:rPr>
-        <w:t xml:space="preserve">1 </w:t>
-      </w:r>
-      <w:proofErr w:type="gramStart"/>
-      <w:r>
-        <w:rPr>
-          <w:vertAlign w:val="superscript"/>
-        </w:rPr>
-        <w:t>Escuela</w:t>
-      </w:r>
-      <w:proofErr w:type="gramEnd"/>
-      <w:r>
-        <w:rPr>
-          <w:vertAlign w:val="superscript"/>
-        </w:rPr>
-        <w:t xml:space="preserve"> de Ingeniería en Ciencias y Sistemas. Misión</w:t>
+        <w:t>1 Escuela de Ingeniería en Ciencias y Sistemas. Misión</w:t>
       </w:r>
       <w:r>
         <w:rPr>
@@ -14164,21 +13950,7 @@
         <w:rPr>
           <w:lang w:val="es-ES"/>
         </w:rPr>
-        <w:t xml:space="preserve">cableado estructurado, servidores y dispositivos de enrutamiento que proveen señal de internet </w:t>
-      </w:r>
-      <w:proofErr w:type="spellStart"/>
-      <w:r>
-        <w:rPr>
-          <w:lang w:val="es-ES"/>
-        </w:rPr>
-        <w:t>inalambrico</w:t>
-      </w:r>
-      <w:proofErr w:type="spellEnd"/>
-      <w:r>
-        <w:rPr>
-          <w:lang w:val="es-ES"/>
-        </w:rPr>
-        <w:t xml:space="preserve"> dentro de las instalaciones</w:t>
+        <w:t>cableado estructurado, servidores y dispositivos de enrutamiento que proveen señal de internet inalambrico dentro de las instalaciones</w:t>
       </w:r>
       <w:r>
         <w:rPr>
@@ -15675,14 +15447,12 @@
                 <w:lang w:val="es-ES"/>
               </w:rPr>
             </w:pPr>
-            <w:proofErr w:type="spellStart"/>
             <w:r>
               <w:rPr>
                 <w:lang w:val="es-ES"/>
               </w:rPr>
               <w:t>Nùmero</w:t>
             </w:r>
-            <w:proofErr w:type="spellEnd"/>
           </w:p>
         </w:tc>
         <w:tc>
@@ -16474,15 +16244,7 @@
         <w:pStyle w:val="Fuente"/>
       </w:pPr>
       <w:r>
-        <w:t xml:space="preserve">Fuente: especificaciones de recursos de hardware para la máquina virtual de PROXMOX utilizado como servidor de corta fuegos </w:t>
-      </w:r>
-      <w:proofErr w:type="spellStart"/>
-      <w:r>
-        <w:t>PfSense</w:t>
-      </w:r>
-      <w:proofErr w:type="spellEnd"/>
-      <w:r>
-        <w:t>, servidores físicos de laboratorio 014 de la Escuela de Ingeniería en Ciencias y Sistemas.</w:t>
+        <w:t>Fuente: especificaciones de recursos de hardware para la máquina virtual de PROXMOX utilizado como servidor de corta fuegos PfSense, servidores físicos de laboratorio 014 de la Escuela de Ingeniería en Ciencias y Sistemas.</w:t>
       </w:r>
     </w:p>
     <w:p>
@@ -16492,15 +16254,7 @@
       <w:bookmarkStart w:id="48" w:name="_Toc31767437"/>
       <w:r>
         <w:lastRenderedPageBreak/>
-        <w:t xml:space="preserve">Configuración de interfaz de red de </w:t>
-      </w:r>
-      <w:proofErr w:type="spellStart"/>
-      <w:r>
-        <w:t>maquina</w:t>
-      </w:r>
-      <w:proofErr w:type="spellEnd"/>
-      <w:r>
-        <w:t xml:space="preserve"> virtual para servidor de corta fuegos en PROXMOX</w:t>
+        <w:t>Configuración de interfaz de red de maquina virtual para servidor de corta fuegos en PROXMOX</w:t>
       </w:r>
       <w:bookmarkEnd w:id="48"/>
     </w:p>
@@ -16577,15 +16331,7 @@
         <w:pStyle w:val="Fuente"/>
       </w:pPr>
       <w:r>
-        <w:t xml:space="preserve">Fuente: configuración de interfaces de red para la máquina virtual de PROXMOX utilizado como servidor de corta fuegos </w:t>
-      </w:r>
-      <w:proofErr w:type="spellStart"/>
-      <w:r>
-        <w:t>PfSense</w:t>
-      </w:r>
-      <w:proofErr w:type="spellEnd"/>
-      <w:r>
-        <w:t>, servidores físicos de laboratorio 014 de la Escuela de Ingeniería en Ciencias y Sistemas.</w:t>
+        <w:t>Fuente: configuración de interfaces de red para la máquina virtual de PROXMOX utilizado como servidor de corta fuegos PfSense, servidores físicos de laboratorio 014 de la Escuela de Ingeniería en Ciencias y Sistemas.</w:t>
       </w:r>
     </w:p>
     <w:p>
@@ -17098,15 +16844,7 @@
               <w:cnfStyle w:val="000000100000" w:firstRow="0" w:lastRow="0" w:firstColumn="0" w:lastColumn="0" w:oddVBand="0" w:evenVBand="0" w:oddHBand="1" w:evenHBand="0" w:firstRowFirstColumn="0" w:firstRowLastColumn="0" w:lastRowFirstColumn="0" w:lastRowLastColumn="0"/>
             </w:pPr>
             <w:r>
-              <w:t xml:space="preserve">Fecha y hora en que se realizó la </w:t>
-            </w:r>
-            <w:proofErr w:type="spellStart"/>
-            <w:r>
-              <w:t>ultima</w:t>
-            </w:r>
-            <w:proofErr w:type="spellEnd"/>
-            <w:r>
-              <w:t xml:space="preserve"> actualización de datos de conexión.</w:t>
+              <w:t>Fecha y hora en que se realizó la ultima actualización de datos de conexión.</w:t>
             </w:r>
           </w:p>
           <w:p>
@@ -17596,18 +17334,8 @@
                 <w:bCs w:val="0"/>
                 <w:lang w:val="es-ES"/>
               </w:rPr>
-              <w:t xml:space="preserve"> </w:t>
-            </w:r>
-            <w:proofErr w:type="spellStart"/>
-            <w:r>
-              <w:rPr>
-                <w:b w:val="0"/>
-                <w:bCs w:val="0"/>
-                <w:lang w:val="es-ES"/>
-              </w:rPr>
-              <w:t>Backend</w:t>
-            </w:r>
-            <w:proofErr w:type="spellEnd"/>
+              <w:t xml:space="preserve"> Backend</w:t>
+            </w:r>
           </w:p>
         </w:tc>
         <w:tc>
@@ -17651,47 +17379,27 @@
               </w:rPr>
               <w:t xml:space="preserve">Lenguaje de programación orientado a objetos, el cual es multiplataforma, de uso gratuito cuyo costo para la implementación será gratuito y muy versátil al momento de la elaboración de los </w:t>
             </w:r>
-            <w:proofErr w:type="spellStart"/>
             <w:r>
               <w:rPr>
                 <w:i/>
                 <w:iCs/>
                 <w:lang w:val="es-ES"/>
               </w:rPr>
-              <w:t>servlet</w:t>
-            </w:r>
-            <w:proofErr w:type="spellEnd"/>
+              <w:t xml:space="preserve">servlet </w:t>
+            </w:r>
+            <w:r>
+              <w:rPr>
+                <w:lang w:val="es-ES"/>
+              </w:rPr>
+              <w:t xml:space="preserve">de comunicación entre interfaz de usuario y </w:t>
+            </w:r>
             <w:r>
               <w:rPr>
                 <w:i/>
                 <w:iCs/>
                 <w:lang w:val="es-ES"/>
               </w:rPr>
-              <w:t xml:space="preserve"> </w:t>
-            </w:r>
-            <w:r>
-              <w:rPr>
-                <w:lang w:val="es-ES"/>
-              </w:rPr>
-              <w:t xml:space="preserve">de comunicación entre interfaz de usuario y </w:t>
-            </w:r>
-            <w:proofErr w:type="spellStart"/>
-            <w:r>
-              <w:rPr>
-                <w:i/>
-                <w:iCs/>
-                <w:lang w:val="es-ES"/>
-              </w:rPr>
-              <w:t>backend</w:t>
-            </w:r>
-            <w:proofErr w:type="spellEnd"/>
-            <w:r>
-              <w:rPr>
-                <w:i/>
-                <w:iCs/>
-                <w:lang w:val="es-ES"/>
-              </w:rPr>
-              <w:t>.</w:t>
+              <w:t>backend.</w:t>
             </w:r>
           </w:p>
         </w:tc>
@@ -17740,18 +17448,8 @@
                 <w:bCs w:val="0"/>
                 <w:lang w:val="es-ES"/>
               </w:rPr>
-              <w:t xml:space="preserve">Lenguaje de programación </w:t>
-            </w:r>
-            <w:proofErr w:type="spellStart"/>
-            <w:r>
-              <w:rPr>
-                <w:b w:val="0"/>
-                <w:bCs w:val="0"/>
-                <w:lang w:val="es-ES"/>
-              </w:rPr>
-              <w:t>Frontend</w:t>
-            </w:r>
-            <w:proofErr w:type="spellEnd"/>
+              <w:t>Lenguaje de programación Frontend</w:t>
+            </w:r>
           </w:p>
         </w:tc>
         <w:tc>
@@ -17793,43 +17491,19 @@
               </w:rPr>
               <w:t xml:space="preserve">Lenguaje de programación sin tipado estático y orientado a su uso en </w:t>
             </w:r>
-            <w:proofErr w:type="spellStart"/>
             <w:r>
               <w:rPr>
                 <w:i/>
                 <w:iCs/>
                 <w:lang w:val="es-ES"/>
               </w:rPr>
-              <w:t>frontend</w:t>
-            </w:r>
-            <w:proofErr w:type="spellEnd"/>
-            <w:r>
-              <w:rPr>
-                <w:i/>
-                <w:iCs/>
-                <w:lang w:val="es-ES"/>
-              </w:rPr>
-              <w:t xml:space="preserve"> </w:t>
-            </w:r>
-            <w:r>
-              <w:rPr>
-                <w:lang w:val="es-ES"/>
-              </w:rPr>
-              <w:t xml:space="preserve">o </w:t>
-            </w:r>
-            <w:proofErr w:type="spellStart"/>
-            <w:r>
-              <w:rPr>
-                <w:lang w:val="es-ES"/>
-              </w:rPr>
-              <w:t>comumente</w:t>
-            </w:r>
-            <w:proofErr w:type="spellEnd"/>
-            <w:r>
-              <w:rPr>
-                <w:lang w:val="es-ES"/>
-              </w:rPr>
-              <w:t xml:space="preserve"> llamado lado del cliente. Es de uso gratuito y con compatibilidad para todos los navegadores web existentes.</w:t>
+              <w:t xml:space="preserve">frontend </w:t>
+            </w:r>
+            <w:r>
+              <w:rPr>
+                <w:lang w:val="es-ES"/>
+              </w:rPr>
+              <w:t>o comumente llamado lado del cliente. Es de uso gratuito y con compatibilidad para todos los navegadores web existentes.</w:t>
             </w:r>
           </w:p>
         </w:tc>
@@ -17998,14 +17672,12 @@
                 <w:lang w:val="es-ES"/>
               </w:rPr>
             </w:pPr>
-            <w:proofErr w:type="spellStart"/>
             <w:r>
               <w:rPr>
                 <w:lang w:val="es-ES"/>
               </w:rPr>
               <w:t>FreeRADIUS</w:t>
             </w:r>
-            <w:proofErr w:type="spellEnd"/>
           </w:p>
         </w:tc>
         <w:tc>
@@ -18078,14 +17750,12 @@
                 <w:lang w:val="es-ES"/>
               </w:rPr>
             </w:pPr>
-            <w:proofErr w:type="spellStart"/>
             <w:r>
               <w:rPr>
                 <w:lang w:val="es-ES"/>
               </w:rPr>
               <w:t>PfSense</w:t>
             </w:r>
-            <w:proofErr w:type="spellEnd"/>
           </w:p>
         </w:tc>
         <w:tc>
@@ -18249,25 +17919,7 @@
                 <w:bCs w:val="0"/>
                 <w:lang w:val="es-ES"/>
               </w:rPr>
-              <w:t xml:space="preserve">Librerías y </w:t>
-            </w:r>
-            <w:proofErr w:type="spellStart"/>
-            <w:r>
-              <w:rPr>
-                <w:b w:val="0"/>
-                <w:bCs w:val="0"/>
-                <w:lang w:val="es-ES"/>
-              </w:rPr>
-              <w:t>frameworks</w:t>
-            </w:r>
-            <w:proofErr w:type="spellEnd"/>
-            <w:r>
-              <w:rPr>
-                <w:b w:val="0"/>
-                <w:bCs w:val="0"/>
-                <w:lang w:val="es-ES"/>
-              </w:rPr>
-              <w:t xml:space="preserve"> de desarrollo web</w:t>
+              <w:t>Librerías y frameworks de desarrollo web</w:t>
             </w:r>
           </w:p>
         </w:tc>
@@ -18280,13 +17932,8 @@
               <w:pStyle w:val="Vietas1"/>
               <w:cnfStyle w:val="000000000000" w:firstRow="0" w:lastRow="0" w:firstColumn="0" w:lastColumn="0" w:oddVBand="0" w:evenVBand="0" w:oddHBand="0" w:evenHBand="0" w:firstRowFirstColumn="0" w:firstRowLastColumn="0" w:lastRowFirstColumn="0" w:lastRowLastColumn="0"/>
             </w:pPr>
-            <w:proofErr w:type="spellStart"/>
-            <w:r>
-              <w:t>Boostrap</w:t>
-            </w:r>
-            <w:proofErr w:type="spellEnd"/>
-            <w:r>
-              <w:t xml:space="preserve"> 4</w:t>
+            <w:r>
+              <w:t>Boostrap 4</w:t>
             </w:r>
           </w:p>
           <w:p>
@@ -18303,11 +17950,9 @@
               <w:pStyle w:val="Vietas1"/>
               <w:cnfStyle w:val="000000000000" w:firstRow="0" w:lastRow="0" w:firstColumn="0" w:lastColumn="0" w:oddVBand="0" w:evenVBand="0" w:oddHBand="0" w:evenHBand="0" w:firstRowFirstColumn="0" w:firstRowLastColumn="0" w:lastRowFirstColumn="0" w:lastRowLastColumn="0"/>
             </w:pPr>
-            <w:proofErr w:type="spellStart"/>
             <w:r>
               <w:t>EasyUI</w:t>
             </w:r>
-            <w:proofErr w:type="spellEnd"/>
           </w:p>
         </w:tc>
         <w:tc>
@@ -18378,11 +18023,9 @@
               <w:pStyle w:val="Vietas1"/>
               <w:cnfStyle w:val="000000100000" w:firstRow="0" w:lastRow="0" w:firstColumn="0" w:lastColumn="0" w:oddVBand="0" w:evenVBand="0" w:oddHBand="1" w:evenHBand="0" w:firstRowFirstColumn="0" w:firstRowLastColumn="0" w:lastRowFirstColumn="0" w:lastRowLastColumn="0"/>
             </w:pPr>
-            <w:proofErr w:type="spellStart"/>
             <w:r>
               <w:t>Netbeans</w:t>
             </w:r>
-            <w:proofErr w:type="spellEnd"/>
           </w:p>
         </w:tc>
         <w:tc>
@@ -18794,13 +18437,8 @@
               <w:cnfStyle w:val="000000100000" w:firstRow="0" w:lastRow="0" w:firstColumn="0" w:lastColumn="0" w:oddVBand="0" w:evenVBand="0" w:oddHBand="1" w:evenHBand="0" w:firstRowFirstColumn="0" w:firstRowLastColumn="0" w:lastRowFirstColumn="0" w:lastRowLastColumn="0"/>
             </w:pPr>
             <w:r>
-              <w:t xml:space="preserve">Container en </w:t>
-            </w:r>
-            <w:proofErr w:type="spellStart"/>
-            <w:r>
-              <w:t>Proxmox</w:t>
-            </w:r>
-            <w:proofErr w:type="spellEnd"/>
+              <w:t>Container en Proxmox</w:t>
+            </w:r>
           </w:p>
         </w:tc>
       </w:tr>
@@ -18880,13 +18518,8 @@
               <w:cnfStyle w:val="000000000000" w:firstRow="0" w:lastRow="0" w:firstColumn="0" w:lastColumn="0" w:oddVBand="0" w:evenVBand="0" w:oddHBand="0" w:evenHBand="0" w:firstRowFirstColumn="0" w:firstRowLastColumn="0" w:lastRowFirstColumn="0" w:lastRowLastColumn="0"/>
             </w:pPr>
             <w:r>
-              <w:t xml:space="preserve">Container en </w:t>
-            </w:r>
-            <w:proofErr w:type="spellStart"/>
-            <w:r>
-              <w:t>Proxmox</w:t>
-            </w:r>
-            <w:proofErr w:type="spellEnd"/>
+              <w:t>Container en Proxmox</w:t>
+            </w:r>
           </w:p>
         </w:tc>
       </w:tr>
@@ -19006,13 +18639,8 @@
               <w:cnfStyle w:val="000000100000" w:firstRow="0" w:lastRow="0" w:firstColumn="0" w:lastColumn="0" w:oddVBand="0" w:evenVBand="0" w:oddHBand="1" w:evenHBand="0" w:firstRowFirstColumn="0" w:firstRowLastColumn="0" w:lastRowFirstColumn="0" w:lastRowLastColumn="0"/>
             </w:pPr>
             <w:r>
-              <w:t xml:space="preserve">VM en </w:t>
-            </w:r>
-            <w:proofErr w:type="spellStart"/>
-            <w:r>
-              <w:t>Proxmox</w:t>
-            </w:r>
-            <w:proofErr w:type="spellEnd"/>
+              <w:t>VM en Proxmox</w:t>
+            </w:r>
           </w:p>
         </w:tc>
       </w:tr>
@@ -19126,7 +18754,6 @@
                 <w:lang w:val="es-ES"/>
               </w:rPr>
             </w:pPr>
-            <w:proofErr w:type="spellStart"/>
             <w:r>
               <w:rPr>
                 <w:b w:val="0"/>
@@ -19137,7 +18764,6 @@
               </w:rPr>
               <w:t>Hypervisor</w:t>
             </w:r>
-            <w:proofErr w:type="spellEnd"/>
             <w:r>
               <w:rPr>
                 <w:b w:val="0"/>
@@ -19503,15 +19129,7 @@
       </w:pPr>
       <w:r>
         <w:lastRenderedPageBreak/>
-        <w:t xml:space="preserve">Fuente: elaboración propia, empleando </w:t>
-      </w:r>
-      <w:proofErr w:type="spellStart"/>
-      <w:r>
-        <w:t>Lucidchart</w:t>
-      </w:r>
-      <w:proofErr w:type="spellEnd"/>
-      <w:r>
-        <w:t xml:space="preserve"> en su versión web.</w:t>
+        <w:t>Fuente: elaboración propia, empleando Lucidchart en su versión web.</w:t>
       </w:r>
     </w:p>
     <w:p>
@@ -20233,13 +19851,8 @@
               <w:pStyle w:val="Vietas1"/>
               <w:cnfStyle w:val="000000100000" w:firstRow="0" w:lastRow="0" w:firstColumn="0" w:lastColumn="0" w:oddVBand="0" w:evenVBand="0" w:oddHBand="1" w:evenHBand="0" w:firstRowFirstColumn="0" w:firstRowLastColumn="0" w:lastRowFirstColumn="0" w:lastRowLastColumn="0"/>
             </w:pPr>
-            <w:proofErr w:type="spellStart"/>
-            <w:r>
-              <w:t>Login</w:t>
-            </w:r>
-            <w:proofErr w:type="spellEnd"/>
-            <w:r>
-              <w:t xml:space="preserve"> para manejo de credenciales y acceso</w:t>
+            <w:r>
+              <w:t>Login para manejo de credenciales y acceso</w:t>
             </w:r>
             <w:r>
               <w:t xml:space="preserve"> de usuarios administrativos.</w:t>
@@ -20384,21 +19997,7 @@
         <w:rPr>
           <w:lang w:val="es-ES"/>
         </w:rPr>
-        <w:t xml:space="preserve">Es importante resaltar que el modelo de datos provisto por el servidor </w:t>
-      </w:r>
-      <w:proofErr w:type="spellStart"/>
-      <w:r>
-        <w:rPr>
-          <w:lang w:val="es-ES"/>
-        </w:rPr>
-        <w:t>FreeRADIUS</w:t>
-      </w:r>
-      <w:proofErr w:type="spellEnd"/>
-      <w:r>
-        <w:rPr>
-          <w:lang w:val="es-ES"/>
-        </w:rPr>
-        <w:t xml:space="preserve"> es no relacional ya que de esa forma trabaja dicho software.</w:t>
+        <w:t>Es importante resaltar que el modelo de datos provisto por el servidor FreeRADIUS es no relacional ya que de esa forma trabaja dicho software.</w:t>
       </w:r>
     </w:p>
     <w:p>
@@ -20453,21 +20052,7 @@
         <w:rPr>
           <w:lang w:val="es-ES"/>
         </w:rPr>
-        <w:t xml:space="preserve">y la interacción de </w:t>
-      </w:r>
-      <w:proofErr w:type="gramStart"/>
-      <w:r>
-        <w:rPr>
-          <w:lang w:val="es-ES"/>
-        </w:rPr>
-        <w:t>los mismos</w:t>
-      </w:r>
-      <w:proofErr w:type="gramEnd"/>
-      <w:r>
-        <w:rPr>
-          <w:lang w:val="es-ES"/>
-        </w:rPr>
-        <w:t xml:space="preserve"> </w:t>
+        <w:t xml:space="preserve">y la interacción de los mismos </w:t>
       </w:r>
       <w:r>
         <w:rPr>
@@ -20591,15 +20176,7 @@
         <w:t>Fuente: elaboración propia</w:t>
       </w:r>
       <w:r>
-        <w:t xml:space="preserve">, empleando </w:t>
-      </w:r>
-      <w:proofErr w:type="spellStart"/>
-      <w:r>
-        <w:t>Navicat</w:t>
-      </w:r>
-      <w:proofErr w:type="spellEnd"/>
-      <w:r>
-        <w:t xml:space="preserve"> 12.1.</w:t>
+        <w:t>, empleando Navicat 12.1.</w:t>
       </w:r>
     </w:p>
     <w:p>
@@ -20770,14 +20347,12 @@
                 <w:lang w:val="es-ES"/>
               </w:rPr>
             </w:pPr>
-            <w:proofErr w:type="spellStart"/>
             <w:r>
               <w:rPr>
                 <w:lang w:val="es-ES"/>
               </w:rPr>
               <w:t>captive_administrador</w:t>
             </w:r>
-            <w:proofErr w:type="spellEnd"/>
           </w:p>
         </w:tc>
         <w:tc>
@@ -20841,14 +20416,12 @@
                 <w:lang w:val="es-ES"/>
               </w:rPr>
             </w:pPr>
-            <w:proofErr w:type="spellStart"/>
             <w:r>
               <w:rPr>
                 <w:lang w:val="es-ES"/>
               </w:rPr>
               <w:t>captive_carrera</w:t>
             </w:r>
-            <w:proofErr w:type="spellEnd"/>
           </w:p>
         </w:tc>
         <w:tc>
@@ -20913,7 +20486,6 @@
                 <w:lang w:val="es-ES"/>
               </w:rPr>
             </w:pPr>
-            <w:proofErr w:type="spellStart"/>
             <w:r>
               <w:rPr>
                 <w:lang w:val="es-ES"/>
@@ -20932,7 +20504,6 @@
               </w:rPr>
               <w:t>administrativo</w:t>
             </w:r>
-            <w:proofErr w:type="spellEnd"/>
           </w:p>
         </w:tc>
         <w:tc>
@@ -20996,14 +20567,12 @@
                 <w:lang w:val="es-ES"/>
               </w:rPr>
             </w:pPr>
-            <w:proofErr w:type="spellStart"/>
             <w:r>
               <w:rPr>
                 <w:lang w:val="es-ES"/>
               </w:rPr>
               <w:t>captive_tipo_dato_politica</w:t>
             </w:r>
-            <w:proofErr w:type="spellEnd"/>
           </w:p>
         </w:tc>
         <w:tc>
@@ -21068,14 +20637,12 @@
                 <w:lang w:val="es-ES"/>
               </w:rPr>
             </w:pPr>
-            <w:proofErr w:type="spellStart"/>
             <w:r>
               <w:rPr>
                 <w:lang w:val="es-ES"/>
               </w:rPr>
               <w:t>captive_tipo_usuario_admin</w:t>
             </w:r>
-            <w:proofErr w:type="spellEnd"/>
           </w:p>
         </w:tc>
         <w:tc>
@@ -21139,14 +20706,12 @@
                 <w:lang w:val="es-ES"/>
               </w:rPr>
             </w:pPr>
-            <w:proofErr w:type="spellStart"/>
             <w:r>
               <w:rPr>
                 <w:lang w:val="es-ES"/>
               </w:rPr>
               <w:t>captive_usuario</w:t>
             </w:r>
-            <w:proofErr w:type="spellEnd"/>
           </w:p>
         </w:tc>
         <w:tc>
@@ -21212,14 +20777,9 @@
         <w:t xml:space="preserve">del </w:t>
       </w:r>
       <w:r>
-        <w:t xml:space="preserve">servidor </w:t>
-      </w:r>
-      <w:proofErr w:type="spellStart"/>
-      <w:r>
-        <w:t>FreeRADIUS</w:t>
+        <w:t>servidor FreeRADIUS</w:t>
       </w:r>
       <w:bookmarkEnd w:id="69"/>
-      <w:proofErr w:type="spellEnd"/>
     </w:p>
     <w:p>
       <w:pPr>
@@ -21341,11 +20901,9 @@
               </w:numPr>
               <w:cnfStyle w:val="000000100000" w:firstRow="0" w:lastRow="0" w:firstColumn="0" w:lastColumn="0" w:oddVBand="0" w:evenVBand="0" w:oddHBand="1" w:evenHBand="0" w:firstRowFirstColumn="0" w:firstRowLastColumn="0" w:lastRowFirstColumn="0" w:lastRowLastColumn="0"/>
             </w:pPr>
-            <w:proofErr w:type="spellStart"/>
             <w:r>
               <w:t>nas</w:t>
             </w:r>
-            <w:proofErr w:type="spellEnd"/>
           </w:p>
         </w:tc>
         <w:tc>
@@ -21407,11 +20965,9 @@
               </w:numPr>
               <w:cnfStyle w:val="000000000000" w:firstRow="0" w:lastRow="0" w:firstColumn="0" w:lastColumn="0" w:oddVBand="0" w:evenVBand="0" w:oddHBand="0" w:evenHBand="0" w:firstRowFirstColumn="0" w:firstRowLastColumn="0" w:lastRowFirstColumn="0" w:lastRowLastColumn="0"/>
             </w:pPr>
-            <w:proofErr w:type="spellStart"/>
             <w:r>
               <w:t>radacct</w:t>
             </w:r>
-            <w:proofErr w:type="spellEnd"/>
           </w:p>
         </w:tc>
         <w:tc>
@@ -21501,11 +21057,9 @@
               </w:numPr>
               <w:cnfStyle w:val="000000100000" w:firstRow="0" w:lastRow="0" w:firstColumn="0" w:lastColumn="0" w:oddVBand="0" w:evenVBand="0" w:oddHBand="1" w:evenHBand="0" w:firstRowFirstColumn="0" w:firstRowLastColumn="0" w:lastRowFirstColumn="0" w:lastRowLastColumn="0"/>
             </w:pPr>
-            <w:proofErr w:type="spellStart"/>
             <w:r>
               <w:t>radcheck</w:t>
             </w:r>
-            <w:proofErr w:type="spellEnd"/>
           </w:p>
         </w:tc>
         <w:tc>
@@ -21522,15 +21076,7 @@
               <w:cnfStyle w:val="000000100000" w:firstRow="0" w:lastRow="0" w:firstColumn="0" w:lastColumn="0" w:oddVBand="0" w:evenVBand="0" w:oddHBand="1" w:evenHBand="0" w:firstRowFirstColumn="0" w:firstRowLastColumn="0" w:lastRowFirstColumn="0" w:lastRowLastColumn="0"/>
             </w:pPr>
             <w:r>
-              <w:t xml:space="preserve">Entidad o tabla que almacena los atributos de control para autenticación, contabilidad y autorización. Cada usuario se almacena en valores pares que contienen un operador y se validan para realizar acciones de los tres tipos mencionados </w:t>
-            </w:r>
-            <w:proofErr w:type="gramStart"/>
-            <w:r>
-              <w:t>anteriormente a</w:t>
-            </w:r>
-            <w:proofErr w:type="gramEnd"/>
-            <w:r>
-              <w:t xml:space="preserve"> un usuario que se quiere conectar o </w:t>
+              <w:t xml:space="preserve">Entidad o tabla que almacena los atributos de control para autenticación, contabilidad y autorización. Cada usuario se almacena en valores pares que contienen un operador y se validan para realizar acciones de los tres tipos mencionados anteriormente a un usuario que se quiere conectar o </w:t>
             </w:r>
             <w:r>
               <w:t>está</w:t>
@@ -21581,11 +21127,9 @@
               </w:numPr>
               <w:cnfStyle w:val="000000000000" w:firstRow="0" w:lastRow="0" w:firstColumn="0" w:lastColumn="0" w:oddVBand="0" w:evenVBand="0" w:oddHBand="0" w:evenHBand="0" w:firstRowFirstColumn="0" w:firstRowLastColumn="0" w:lastRowFirstColumn="0" w:lastRowLastColumn="0"/>
             </w:pPr>
-            <w:proofErr w:type="spellStart"/>
             <w:r>
               <w:t>radgroupcheck</w:t>
             </w:r>
-            <w:proofErr w:type="spellEnd"/>
           </w:p>
         </w:tc>
         <w:tc>
@@ -21661,11 +21205,9 @@
               </w:numPr>
               <w:cnfStyle w:val="000000100000" w:firstRow="0" w:lastRow="0" w:firstColumn="0" w:lastColumn="0" w:oddVBand="0" w:evenVBand="0" w:oddHBand="1" w:evenHBand="0" w:firstRowFirstColumn="0" w:firstRowLastColumn="0" w:lastRowFirstColumn="0" w:lastRowLastColumn="0"/>
             </w:pPr>
-            <w:proofErr w:type="spellStart"/>
             <w:r>
               <w:t>radgroupreply</w:t>
             </w:r>
-            <w:proofErr w:type="spellEnd"/>
           </w:p>
         </w:tc>
         <w:tc>
@@ -21682,15 +21224,7 @@
               <w:cnfStyle w:val="000000100000" w:firstRow="0" w:lastRow="0" w:firstColumn="0" w:lastColumn="0" w:oddVBand="0" w:evenVBand="0" w:oddHBand="1" w:evenHBand="0" w:firstRowFirstColumn="0" w:firstRowLastColumn="0" w:lastRowFirstColumn="0" w:lastRowLastColumn="0"/>
             </w:pPr>
             <w:r>
-              <w:t xml:space="preserve">Entidad que contiene la respuesta a solicitudes de registro de la tabla </w:t>
-            </w:r>
-            <w:proofErr w:type="spellStart"/>
-            <w:r>
-              <w:t>radgroupcheck</w:t>
-            </w:r>
-            <w:proofErr w:type="spellEnd"/>
-            <w:r>
-              <w:t>. Para efectos del proyecto no será utilizada ya que no se implementaron grupos de usuarios.</w:t>
+              <w:t>Entidad que contiene la respuesta a solicitudes de registro de la tabla radgroupcheck. Para efectos del proyecto no será utilizada ya que no se implementaron grupos de usuarios.</w:t>
             </w:r>
           </w:p>
         </w:tc>
@@ -21735,11 +21269,9 @@
               </w:numPr>
               <w:cnfStyle w:val="000000000000" w:firstRow="0" w:lastRow="0" w:firstColumn="0" w:lastColumn="0" w:oddVBand="0" w:evenVBand="0" w:oddHBand="0" w:evenHBand="0" w:firstRowFirstColumn="0" w:firstRowLastColumn="0" w:lastRowFirstColumn="0" w:lastRowLastColumn="0"/>
             </w:pPr>
-            <w:proofErr w:type="spellStart"/>
             <w:r>
               <w:t>radpostauth</w:t>
             </w:r>
-            <w:proofErr w:type="spellEnd"/>
           </w:p>
         </w:tc>
         <w:tc>
@@ -21804,11 +21336,9 @@
               </w:numPr>
               <w:cnfStyle w:val="000000100000" w:firstRow="0" w:lastRow="0" w:firstColumn="0" w:lastColumn="0" w:oddVBand="0" w:evenVBand="0" w:oddHBand="1" w:evenHBand="0" w:firstRowFirstColumn="0" w:firstRowLastColumn="0" w:lastRowFirstColumn="0" w:lastRowLastColumn="0"/>
             </w:pPr>
-            <w:proofErr w:type="spellStart"/>
             <w:r>
               <w:t>radreply</w:t>
             </w:r>
-            <w:proofErr w:type="spellEnd"/>
           </w:p>
         </w:tc>
         <w:tc>
@@ -21825,15 +21355,7 @@
               <w:cnfStyle w:val="000000100000" w:firstRow="0" w:lastRow="0" w:firstColumn="0" w:lastColumn="0" w:oddVBand="0" w:evenVBand="0" w:oddHBand="1" w:evenHBand="0" w:firstRowFirstColumn="0" w:firstRowLastColumn="0" w:lastRowFirstColumn="0" w:lastRowLastColumn="0"/>
             </w:pPr>
             <w:r>
-              <w:t xml:space="preserve">Entidad que contiene la repuesta a las solicitudes de registro a la tabla </w:t>
-            </w:r>
-            <w:proofErr w:type="spellStart"/>
-            <w:r>
-              <w:t>radcheck</w:t>
-            </w:r>
-            <w:proofErr w:type="spellEnd"/>
-            <w:r>
-              <w:t>.</w:t>
+              <w:t>Entidad que contiene la repuesta a las solicitudes de registro a la tabla radcheck.</w:t>
             </w:r>
           </w:p>
         </w:tc>
@@ -21878,11 +21400,9 @@
               </w:numPr>
               <w:cnfStyle w:val="000000000000" w:firstRow="0" w:lastRow="0" w:firstColumn="0" w:lastColumn="0" w:oddVBand="0" w:evenVBand="0" w:oddHBand="0" w:evenHBand="0" w:firstRowFirstColumn="0" w:firstRowLastColumn="0" w:lastRowFirstColumn="0" w:lastRowLastColumn="0"/>
             </w:pPr>
-            <w:proofErr w:type="spellStart"/>
             <w:r>
               <w:t>radusergroup</w:t>
             </w:r>
-            <w:proofErr w:type="spellEnd"/>
           </w:p>
         </w:tc>
         <w:tc>
@@ -22022,7 +21542,6 @@
         <w:lastRenderedPageBreak/>
         <w:t xml:space="preserve">Detalle de la tabla </w:t>
       </w:r>
-      <w:proofErr w:type="spellStart"/>
       <w:r>
         <w:t>captive</w:t>
       </w:r>
@@ -22032,7 +21551,6 @@
       <w:bookmarkEnd w:id="71"/>
       <w:bookmarkEnd w:id="72"/>
       <w:bookmarkEnd w:id="73"/>
-      <w:proofErr w:type="spellEnd"/>
     </w:p>
     <w:p>
       <w:pPr>
@@ -22165,7 +21683,6 @@
                 <w:lang w:val="es-ES"/>
               </w:rPr>
             </w:pPr>
-            <w:proofErr w:type="spellStart"/>
             <w:r>
               <w:rPr>
                 <w:b w:val="0"/>
@@ -22174,7 +21691,6 @@
               </w:rPr>
               <w:t>id_usuario</w:t>
             </w:r>
-            <w:proofErr w:type="spellEnd"/>
           </w:p>
         </w:tc>
         <w:tc>
@@ -22265,7 +21781,6 @@
                 <w:lang w:val="es-ES"/>
               </w:rPr>
             </w:pPr>
-            <w:proofErr w:type="spellStart"/>
             <w:r>
               <w:rPr>
                 <w:b w:val="0"/>
@@ -22274,7 +21789,6 @@
               </w:rPr>
               <w:t>nombre_usuario</w:t>
             </w:r>
-            <w:proofErr w:type="spellEnd"/>
           </w:p>
         </w:tc>
         <w:tc>
@@ -22360,7 +21874,6 @@
                 <w:lang w:val="es-ES"/>
               </w:rPr>
             </w:pPr>
-            <w:proofErr w:type="spellStart"/>
             <w:r>
               <w:rPr>
                 <w:b w:val="0"/>
@@ -22369,7 +21882,6 @@
               </w:rPr>
               <w:t>correo_electronico</w:t>
             </w:r>
-            <w:proofErr w:type="spellEnd"/>
           </w:p>
         </w:tc>
         <w:tc>
@@ -22452,7 +21964,6 @@
                 <w:lang w:val="es-ES"/>
               </w:rPr>
             </w:pPr>
-            <w:proofErr w:type="spellStart"/>
             <w:r>
               <w:rPr>
                 <w:b w:val="0"/>
@@ -22461,7 +21972,6 @@
               </w:rPr>
               <w:t>usuario_descripcion</w:t>
             </w:r>
-            <w:proofErr w:type="spellEnd"/>
           </w:p>
         </w:tc>
         <w:tc>
@@ -22547,7 +22057,6 @@
                 <w:lang w:val="es-ES"/>
               </w:rPr>
             </w:pPr>
-            <w:proofErr w:type="spellStart"/>
             <w:r>
               <w:rPr>
                 <w:b w:val="0"/>
@@ -22556,7 +22065,6 @@
               </w:rPr>
               <w:t>passwd_usuario</w:t>
             </w:r>
-            <w:proofErr w:type="spellEnd"/>
           </w:p>
         </w:tc>
         <w:tc>
@@ -22639,7 +22147,6 @@
                 <w:lang w:val="es-ES"/>
               </w:rPr>
             </w:pPr>
-            <w:proofErr w:type="spellStart"/>
             <w:r>
               <w:rPr>
                 <w:b w:val="0"/>
@@ -22656,7 +22163,6 @@
               </w:rPr>
               <w:t>tipo_usuario</w:t>
             </w:r>
-            <w:proofErr w:type="spellEnd"/>
           </w:p>
         </w:tc>
         <w:tc>
@@ -22715,14 +22221,12 @@
                 <w:lang w:val="es-ES"/>
               </w:rPr>
             </w:pPr>
-            <w:proofErr w:type="spellStart"/>
             <w:r>
               <w:rPr>
                 <w:lang w:val="es-ES"/>
               </w:rPr>
               <w:t>Integer</w:t>
             </w:r>
-            <w:proofErr w:type="spellEnd"/>
           </w:p>
         </w:tc>
       </w:tr>
@@ -22744,7 +22248,6 @@
                 <w:lang w:val="es-ES"/>
               </w:rPr>
             </w:pPr>
-            <w:proofErr w:type="spellStart"/>
             <w:r>
               <w:rPr>
                 <w:b w:val="0"/>
@@ -22753,7 +22256,6 @@
               </w:rPr>
               <w:t>id_estado</w:t>
             </w:r>
-            <w:proofErr w:type="spellEnd"/>
           </w:p>
         </w:tc>
         <w:tc>
@@ -22812,14 +22314,12 @@
                 <w:lang w:val="es-ES"/>
               </w:rPr>
             </w:pPr>
-            <w:proofErr w:type="spellStart"/>
             <w:r>
               <w:rPr>
                 <w:lang w:val="es-ES"/>
               </w:rPr>
               <w:t>Integer</w:t>
             </w:r>
-            <w:proofErr w:type="spellEnd"/>
           </w:p>
         </w:tc>
       </w:tr>
@@ -22838,7 +22338,6 @@
                 <w:lang w:val="es-ES"/>
               </w:rPr>
             </w:pPr>
-            <w:proofErr w:type="spellStart"/>
             <w:r>
               <w:rPr>
                 <w:b w:val="0"/>
@@ -22847,7 +22346,6 @@
               </w:rPr>
               <w:t>fecha_ultima_conexion</w:t>
             </w:r>
-            <w:proofErr w:type="spellEnd"/>
           </w:p>
         </w:tc>
         <w:tc>
@@ -22933,7 +22431,6 @@
                 <w:lang w:val="es-ES"/>
               </w:rPr>
             </w:pPr>
-            <w:proofErr w:type="spellStart"/>
             <w:r>
               <w:rPr>
                 <w:b w:val="0"/>
@@ -22942,7 +22439,6 @@
               </w:rPr>
               <w:t>fecha_registro</w:t>
             </w:r>
-            <w:proofErr w:type="spellEnd"/>
           </w:p>
         </w:tc>
         <w:tc>
@@ -23044,14 +22540,9 @@
       </w:pPr>
       <w:bookmarkStart w:id="74" w:name="_Toc31767555"/>
       <w:r>
-        <w:t xml:space="preserve">Detalle de la tabla </w:t>
-      </w:r>
-      <w:proofErr w:type="spellStart"/>
-      <w:r>
-        <w:t>captive_carrera</w:t>
+        <w:t>Detalle de la tabla captive_carrera</w:t>
       </w:r>
       <w:bookmarkEnd w:id="74"/>
-      <w:proofErr w:type="spellEnd"/>
     </w:p>
     <w:p>
       <w:pPr>
@@ -23180,7 +22671,6 @@
                 <w:lang w:val="es-ES"/>
               </w:rPr>
             </w:pPr>
-            <w:proofErr w:type="spellStart"/>
             <w:r>
               <w:rPr>
                 <w:b w:val="0"/>
@@ -23189,7 +22679,6 @@
               </w:rPr>
               <w:t>id_carrera</w:t>
             </w:r>
-            <w:proofErr w:type="spellEnd"/>
           </w:p>
         </w:tc>
         <w:tc>
@@ -23270,7 +22759,6 @@
                 <w:lang w:val="es-ES"/>
               </w:rPr>
             </w:pPr>
-            <w:proofErr w:type="spellStart"/>
             <w:r>
               <w:rPr>
                 <w:b w:val="0"/>
@@ -23279,7 +22767,6 @@
               </w:rPr>
               <w:t>descripcion</w:t>
             </w:r>
-            <w:proofErr w:type="spellEnd"/>
           </w:p>
         </w:tc>
         <w:tc>
@@ -23336,14 +22823,12 @@
                 <w:lang w:val="es-ES"/>
               </w:rPr>
             </w:pPr>
-            <w:proofErr w:type="spellStart"/>
             <w:r>
               <w:rPr>
                 <w:lang w:val="es-ES"/>
               </w:rPr>
               <w:t>Integer</w:t>
             </w:r>
-            <w:proofErr w:type="spellEnd"/>
           </w:p>
         </w:tc>
       </w:tr>
@@ -23379,14 +22864,9 @@
       </w:pPr>
       <w:bookmarkStart w:id="75" w:name="_Toc31767556"/>
       <w:r>
-        <w:t xml:space="preserve">Detalle de la tabla </w:t>
-      </w:r>
-      <w:proofErr w:type="spellStart"/>
-      <w:r>
-        <w:t>captive_estado_usuario_administrativo</w:t>
+        <w:t>Detalle de la tabla captive_estado_usuario_administrativo</w:t>
       </w:r>
       <w:bookmarkEnd w:id="75"/>
-      <w:proofErr w:type="spellEnd"/>
     </w:p>
     <w:p>
       <w:pPr>
@@ -23515,14 +22995,12 @@
                 <w:lang w:val="es-ES"/>
               </w:rPr>
             </w:pPr>
-            <w:proofErr w:type="spellStart"/>
             <w:r>
               <w:rPr>
                 <w:lang w:val="es-ES"/>
               </w:rPr>
               <w:t>id_tipo_estado</w:t>
             </w:r>
-            <w:proofErr w:type="spellEnd"/>
           </w:p>
         </w:tc>
         <w:tc>
@@ -23602,14 +23080,12 @@
                 <w:lang w:val="es-ES"/>
               </w:rPr>
             </w:pPr>
-            <w:proofErr w:type="spellStart"/>
             <w:r>
               <w:rPr>
                 <w:lang w:val="es-ES"/>
               </w:rPr>
               <w:t>descripcion</w:t>
             </w:r>
-            <w:proofErr w:type="spellEnd"/>
           </w:p>
         </w:tc>
         <w:tc>
@@ -23713,14 +23189,9 @@
       </w:pPr>
       <w:bookmarkStart w:id="76" w:name="_Toc31767557"/>
       <w:r>
-        <w:t xml:space="preserve">Detalle de la tabla </w:t>
-      </w:r>
-      <w:proofErr w:type="spellStart"/>
-      <w:r>
-        <w:t>captive_tipo_dato_politica</w:t>
+        <w:t>Detalle de la tabla captive_tipo_dato_politica</w:t>
       </w:r>
       <w:bookmarkEnd w:id="76"/>
-      <w:proofErr w:type="spellEnd"/>
     </w:p>
     <w:p>
       <w:pPr>
@@ -23847,14 +23318,12 @@
                 <w:lang w:val="es-ES"/>
               </w:rPr>
             </w:pPr>
-            <w:proofErr w:type="spellStart"/>
             <w:r>
               <w:rPr>
                 <w:lang w:val="es-ES"/>
               </w:rPr>
               <w:t>Id_tipo_dato</w:t>
             </w:r>
-            <w:proofErr w:type="spellEnd"/>
           </w:p>
         </w:tc>
         <w:tc>
@@ -23933,14 +23402,12 @@
                 <w:lang w:val="es-ES"/>
               </w:rPr>
             </w:pPr>
-            <w:proofErr w:type="spellStart"/>
             <w:r>
               <w:rPr>
                 <w:lang w:val="es-ES"/>
               </w:rPr>
               <w:t>nombre_tipo</w:t>
             </w:r>
-            <w:proofErr w:type="spellEnd"/>
           </w:p>
         </w:tc>
         <w:tc>
@@ -24049,14 +23516,9 @@
       </w:pPr>
       <w:bookmarkStart w:id="77" w:name="_Toc31767558"/>
       <w:r>
-        <w:t xml:space="preserve">Detalle de la tabla </w:t>
-      </w:r>
-      <w:proofErr w:type="spellStart"/>
-      <w:r>
-        <w:t>captive_tipo_usuario_admin</w:t>
+        <w:t>Detalle de la tabla captive_tipo_usuario_admin</w:t>
       </w:r>
       <w:bookmarkEnd w:id="77"/>
-      <w:proofErr w:type="spellEnd"/>
     </w:p>
     <w:p>
       <w:pPr>
@@ -24183,14 +23645,12 @@
                 <w:lang w:val="es-ES"/>
               </w:rPr>
             </w:pPr>
-            <w:proofErr w:type="spellStart"/>
             <w:r>
               <w:rPr>
                 <w:lang w:val="es-ES"/>
               </w:rPr>
               <w:t>id_tipo</w:t>
             </w:r>
-            <w:proofErr w:type="spellEnd"/>
           </w:p>
         </w:tc>
         <w:tc>
@@ -24269,14 +23729,12 @@
                 <w:lang w:val="es-ES"/>
               </w:rPr>
             </w:pPr>
-            <w:proofErr w:type="spellStart"/>
             <w:r>
               <w:rPr>
                 <w:lang w:val="es-ES"/>
               </w:rPr>
               <w:t>descripcion</w:t>
             </w:r>
-            <w:proofErr w:type="spellEnd"/>
           </w:p>
         </w:tc>
         <w:tc>
@@ -24373,14 +23831,9 @@
       </w:pPr>
       <w:bookmarkStart w:id="78" w:name="_Toc31767559"/>
       <w:r>
-        <w:t xml:space="preserve">Detalle de la tabla </w:t>
-      </w:r>
-      <w:proofErr w:type="spellStart"/>
-      <w:r>
-        <w:t>captive_usuario</w:t>
+        <w:t>Detalle de la tabla captive_usuario</w:t>
       </w:r>
       <w:bookmarkEnd w:id="78"/>
-      <w:proofErr w:type="spellEnd"/>
     </w:p>
     <w:p>
       <w:pPr>
@@ -24506,14 +23959,12 @@
                 <w:lang w:val="es-ES"/>
               </w:rPr>
             </w:pPr>
-            <w:proofErr w:type="spellStart"/>
             <w:r>
               <w:rPr>
                 <w:lang w:val="es-ES"/>
               </w:rPr>
               <w:t>id_usuario</w:t>
             </w:r>
-            <w:proofErr w:type="spellEnd"/>
           </w:p>
         </w:tc>
         <w:tc>
@@ -24592,14 +24043,12 @@
                 <w:lang w:val="es-ES"/>
               </w:rPr>
             </w:pPr>
-            <w:proofErr w:type="spellStart"/>
             <w:r>
               <w:rPr>
                 <w:lang w:val="es-ES"/>
               </w:rPr>
               <w:t>id_freeradius</w:t>
             </w:r>
-            <w:proofErr w:type="spellEnd"/>
           </w:p>
         </w:tc>
         <w:tc>
@@ -24618,21 +24067,7 @@
               <w:rPr>
                 <w:lang w:val="es-ES"/>
               </w:rPr>
-              <w:t xml:space="preserve">Número entero utilizado por el servidor </w:t>
-            </w:r>
-            <w:proofErr w:type="spellStart"/>
-            <w:r>
-              <w:rPr>
-                <w:lang w:val="es-ES"/>
-              </w:rPr>
-              <w:t>FreeRADIUS</w:t>
-            </w:r>
-            <w:proofErr w:type="spellEnd"/>
-            <w:r>
-              <w:rPr>
-                <w:lang w:val="es-ES"/>
-              </w:rPr>
-              <w:t xml:space="preserve"> para identificar de manera única a los usuarios de la red.</w:t>
+              <w:t>Número entero utilizado por el servidor FreeRADIUS para identificar de manera única a los usuarios de la red.</w:t>
             </w:r>
           </w:p>
         </w:tc>
@@ -24670,14 +24105,12 @@
                 <w:lang w:val="es-ES"/>
               </w:rPr>
             </w:pPr>
-            <w:proofErr w:type="spellStart"/>
             <w:r>
               <w:rPr>
                 <w:lang w:val="es-ES"/>
               </w:rPr>
               <w:t>Integer</w:t>
             </w:r>
-            <w:proofErr w:type="spellEnd"/>
           </w:p>
         </w:tc>
       </w:tr>
@@ -24697,14 +24130,12 @@
                 <w:lang w:val="es-ES"/>
               </w:rPr>
             </w:pPr>
-            <w:proofErr w:type="gramStart"/>
             <w:r>
               <w:rPr>
                 <w:lang w:val="es-ES"/>
               </w:rPr>
               <w:t>carnet</w:t>
             </w:r>
-            <w:proofErr w:type="gramEnd"/>
           </w:p>
         </w:tc>
         <w:tc>
@@ -24954,14 +24385,12 @@
                 <w:lang w:val="es-ES"/>
               </w:rPr>
             </w:pPr>
-            <w:proofErr w:type="spellStart"/>
             <w:r>
               <w:rPr>
                 <w:lang w:val="es-ES"/>
               </w:rPr>
               <w:t>fecha_nac</w:t>
             </w:r>
-            <w:proofErr w:type="spellEnd"/>
           </w:p>
         </w:tc>
         <w:tc>
@@ -25043,14 +24472,12 @@
                 <w:lang w:val="es-ES"/>
               </w:rPr>
             </w:pPr>
-            <w:proofErr w:type="spellStart"/>
             <w:r>
               <w:rPr>
                 <w:lang w:val="es-ES"/>
               </w:rPr>
               <w:t>id_carrera</w:t>
             </w:r>
-            <w:proofErr w:type="spellEnd"/>
           </w:p>
         </w:tc>
         <w:tc>
@@ -25119,14 +24546,12 @@
                 <w:lang w:val="es-ES"/>
               </w:rPr>
             </w:pPr>
-            <w:proofErr w:type="spellStart"/>
             <w:r>
               <w:rPr>
                 <w:lang w:val="es-ES"/>
               </w:rPr>
               <w:t>Integer</w:t>
             </w:r>
-            <w:proofErr w:type="spellEnd"/>
           </w:p>
         </w:tc>
       </w:tr>
@@ -25143,14 +24568,12 @@
                 <w:lang w:val="es-ES"/>
               </w:rPr>
             </w:pPr>
-            <w:proofErr w:type="spellStart"/>
             <w:r>
               <w:rPr>
                 <w:lang w:val="es-ES"/>
               </w:rPr>
               <w:t>correo_electronico</w:t>
             </w:r>
-            <w:proofErr w:type="spellEnd"/>
           </w:p>
         </w:tc>
         <w:tc>
@@ -25506,7 +24929,6 @@
                 <w:lang w:val="es-ES"/>
               </w:rPr>
             </w:pPr>
-            <w:proofErr w:type="spellStart"/>
             <w:r>
               <w:rPr>
                 <w:b w:val="0"/>
@@ -25515,7 +24937,6 @@
               </w:rPr>
               <w:t>Dashboard</w:t>
             </w:r>
-            <w:proofErr w:type="spellEnd"/>
             <w:r>
               <w:rPr>
                 <w:b w:val="0"/>
@@ -25852,21 +25273,7 @@
               <w:rPr>
                 <w:lang w:val="es-ES"/>
               </w:rPr>
-              <w:t xml:space="preserve">, un gráfico de tipo pie con un conteo por año de </w:t>
-            </w:r>
-            <w:proofErr w:type="gramStart"/>
-            <w:r>
-              <w:rPr>
-                <w:lang w:val="es-ES"/>
-              </w:rPr>
-              <w:t>carnet</w:t>
-            </w:r>
-            <w:proofErr w:type="gramEnd"/>
-            <w:r>
-              <w:rPr>
-                <w:lang w:val="es-ES"/>
-              </w:rPr>
-              <w:t xml:space="preserve"> y un gráfico de radar con el conteo por rangos de edad de la población registrada en el sistema para uso </w:t>
+              <w:t xml:space="preserve">, un gráfico de tipo pie con un conteo por año de carnet y un gráfico de radar con el conteo por rangos de edad de la población registrada en el sistema para uso </w:t>
             </w:r>
             <w:r>
               <w:rPr>
@@ -26202,21 +25609,7 @@
         <w:rPr>
           <w:lang w:val="es-ES"/>
         </w:rPr>
-        <w:t xml:space="preserve"> pero que por su parte esta implementado en el mismo servidor de aplicaciones web internamente dentro del firewall </w:t>
-      </w:r>
-      <w:proofErr w:type="spellStart"/>
-      <w:r>
-        <w:rPr>
-          <w:lang w:val="es-ES"/>
-        </w:rPr>
-        <w:t>Pfsense</w:t>
-      </w:r>
-      <w:proofErr w:type="spellEnd"/>
-      <w:r>
-        <w:rPr>
-          <w:lang w:val="es-ES"/>
-        </w:rPr>
-        <w:t xml:space="preserve"> como una personalización </w:t>
+        <w:t xml:space="preserve"> pero que por su parte esta implementado en el mismo servidor de aplicaciones web internamente dentro del firewall Pfsense como una personalización </w:t>
       </w:r>
       <w:r>
         <w:rPr>
@@ -26390,13 +25783,8 @@
               <w:pStyle w:val="Vietas1"/>
               <w:cnfStyle w:val="000000100000" w:firstRow="0" w:lastRow="0" w:firstColumn="0" w:lastColumn="0" w:oddVBand="0" w:evenVBand="0" w:oddHBand="1" w:evenHBand="0" w:firstRowFirstColumn="0" w:firstRowLastColumn="0" w:lastRowFirstColumn="0" w:lastRowLastColumn="0"/>
             </w:pPr>
-            <w:proofErr w:type="spellStart"/>
-            <w:r>
-              <w:t>Login</w:t>
-            </w:r>
-            <w:proofErr w:type="spellEnd"/>
-            <w:r>
-              <w:t xml:space="preserve"> de acceso a la red interna para poder tener consumo </w:t>
+            <w:r>
+              <w:t xml:space="preserve">Login de acceso a la red interna para poder tener consumo </w:t>
             </w:r>
             <w:r>
               <w:t>del recurso</w:t>
@@ -26645,7 +26033,6 @@
         </w:rPr>
         <w:t xml:space="preserve">los </w:t>
       </w:r>
-      <w:proofErr w:type="spellStart"/>
       <w:r>
         <w:rPr>
           <w:i/>
@@ -26654,7 +26041,6 @@
         </w:rPr>
         <w:t>servlets</w:t>
       </w:r>
-      <w:proofErr w:type="spellEnd"/>
       <w:r>
         <w:rPr>
           <w:lang w:val="es-ES"/>
@@ -26825,23 +26211,7 @@
         <w:pStyle w:val="Fuente"/>
       </w:pPr>
       <w:r>
-        <w:t xml:space="preserve">Fuente: página web y consola de administración para el servidor web Apache </w:t>
-      </w:r>
-      <w:proofErr w:type="spellStart"/>
-      <w:r>
-        <w:t>Tomcar</w:t>
-      </w:r>
-      <w:proofErr w:type="spellEnd"/>
-      <w:r>
-        <w:t xml:space="preserve"> en </w:t>
-      </w:r>
-      <w:proofErr w:type="spellStart"/>
-      <w:r>
-        <w:t>suy</w:t>
-      </w:r>
-      <w:proofErr w:type="spellEnd"/>
-      <w:r>
-        <w:t xml:space="preserve"> versión 9.0.27.</w:t>
+        <w:t>Fuente: página web y consola de administración para el servidor web Apache Tomcar en suy versión 9.0.27.</w:t>
       </w:r>
     </w:p>
     <w:p>
@@ -27381,21 +26751,7 @@
         <w:rPr>
           <w:lang w:val="es-ES"/>
         </w:rPr>
-        <w:t xml:space="preserve">A continuación, se presenta los resultados de la instalación y configuración del servidor de corta fuegos para la solución del proyecto, siendo seleccionada la herramienta </w:t>
-      </w:r>
-      <w:proofErr w:type="spellStart"/>
-      <w:r>
-        <w:rPr>
-          <w:lang w:val="es-ES"/>
-        </w:rPr>
-        <w:t>PfSense</w:t>
-      </w:r>
-      <w:proofErr w:type="spellEnd"/>
-      <w:r>
-        <w:rPr>
-          <w:lang w:val="es-ES"/>
-        </w:rPr>
-        <w:t xml:space="preserve"> para esta funcionalidad.</w:t>
+        <w:t>A continuación, se presenta los resultados de la instalación y configuración del servidor de corta fuegos para la solución del proyecto, siendo seleccionada la herramienta PfSense para esta funcionalidad.</w:t>
       </w:r>
     </w:p>
     <w:p>
@@ -27414,15 +26770,7 @@
         <w:t xml:space="preserve">Resultado final de la instalación del </w:t>
       </w:r>
       <w:r>
-        <w:t xml:space="preserve">servidor de corta fuegos </w:t>
-      </w:r>
-      <w:proofErr w:type="spellStart"/>
-      <w:r>
-        <w:t>Pfsense</w:t>
-      </w:r>
-      <w:proofErr w:type="spellEnd"/>
-      <w:r>
-        <w:t xml:space="preserve"> </w:t>
+        <w:t xml:space="preserve">servidor de corta fuegos Pfsense </w:t>
       </w:r>
       <w:r>
         <w:t xml:space="preserve">versión </w:t>
@@ -27520,15 +26868,7 @@
         <w:pStyle w:val="Fuente"/>
       </w:pPr>
       <w:r>
-        <w:t xml:space="preserve">Fuente: consola de administración web del servidor de corta fuegos </w:t>
-      </w:r>
-      <w:proofErr w:type="spellStart"/>
-      <w:r>
-        <w:t>PfSense</w:t>
-      </w:r>
-      <w:proofErr w:type="spellEnd"/>
-      <w:r>
-        <w:t xml:space="preserve"> en su versión 2.4.4.</w:t>
+        <w:t>Fuente: consola de administración web del servidor de corta fuegos PfSense en su versión 2.4.4.</w:t>
       </w:r>
     </w:p>
     <w:p>
@@ -27537,15 +26877,7 @@
       </w:pPr>
       <w:bookmarkStart w:id="91" w:name="_Toc31767445"/>
       <w:r>
-        <w:t xml:space="preserve">Consola de administración del corta fuegos </w:t>
-      </w:r>
-      <w:proofErr w:type="spellStart"/>
-      <w:r>
-        <w:t>PfSense</w:t>
-      </w:r>
-      <w:proofErr w:type="spellEnd"/>
-      <w:r>
-        <w:t xml:space="preserve"> para</w:t>
+        <w:t>Consola de administración del corta fuegos PfSense para</w:t>
       </w:r>
       <w:r>
         <w:t xml:space="preserve"> </w:t>
@@ -27640,15 +26972,7 @@
         <w:t xml:space="preserve">Fuente: </w:t>
       </w:r>
       <w:r>
-        <w:t xml:space="preserve">Consola administrativa del servidor de corta fuegos </w:t>
-      </w:r>
-      <w:proofErr w:type="spellStart"/>
-      <w:r>
-        <w:t>PfSense</w:t>
-      </w:r>
-      <w:proofErr w:type="spellEnd"/>
-      <w:r>
-        <w:t xml:space="preserve"> versión 2.2.4 para gestión </w:t>
+        <w:t xml:space="preserve">Consola administrativa del servidor de corta fuegos PfSense versión 2.2.4 para gestión </w:t>
       </w:r>
       <w:r>
         <w:t>directa desde</w:t>
@@ -27715,21 +27039,7 @@
         <w:rPr>
           <w:lang w:val="es-ES"/>
         </w:rPr>
-        <w:t xml:space="preserve">se seleccionó la herramienta </w:t>
-      </w:r>
-      <w:proofErr w:type="spellStart"/>
-      <w:r>
-        <w:rPr>
-          <w:lang w:val="es-ES"/>
-        </w:rPr>
-        <w:t>FreeRADIUS</w:t>
-      </w:r>
-      <w:proofErr w:type="spellEnd"/>
-      <w:r>
-        <w:rPr>
-          <w:lang w:val="es-ES"/>
-        </w:rPr>
-        <w:t xml:space="preserve"> </w:t>
+        <w:t xml:space="preserve">se seleccionó la herramienta FreeRADIUS </w:t>
       </w:r>
       <w:r>
         <w:rPr>
@@ -27747,30 +27057,14 @@
         <w:rPr>
           <w:lang w:val="es-ES"/>
         </w:rPr>
-        <w:t xml:space="preserve">del servidor de corta fuegos </w:t>
-      </w:r>
-      <w:proofErr w:type="spellStart"/>
-      <w:r>
-        <w:rPr>
-          <w:lang w:val="es-ES"/>
-        </w:rPr>
-        <w:t>PfSense</w:t>
-      </w:r>
-      <w:proofErr w:type="spellEnd"/>
-      <w:r>
-        <w:rPr>
-          <w:lang w:val="es-ES"/>
-        </w:rPr>
-        <w:t xml:space="preserve"> y se </w:t>
-      </w:r>
-      <w:proofErr w:type="spellStart"/>
-      <w:r>
-        <w:rPr>
-          <w:lang w:val="es-ES"/>
-        </w:rPr>
-        <w:t>instalo</w:t>
-      </w:r>
-      <w:proofErr w:type="spellEnd"/>
+        <w:t xml:space="preserve">del servidor de corta fuegos PfSense y se </w:t>
+      </w:r>
+      <w:r>
+        <w:rPr>
+          <w:lang w:val="es-ES"/>
+        </w:rPr>
+        <w:t>instaló</w:t>
+      </w:r>
       <w:r>
         <w:rPr>
           <w:lang w:val="es-ES"/>
@@ -27781,21 +27075,7 @@
         <w:rPr>
           <w:lang w:val="es-ES"/>
         </w:rPr>
-        <w:t xml:space="preserve">también se realizó directamente desde el servidor de corta fuegos y se integró la conexión a la base de datos en PostgreSQL por medio del módulo disponible en </w:t>
-      </w:r>
-      <w:proofErr w:type="spellStart"/>
-      <w:r>
-        <w:rPr>
-          <w:lang w:val="es-ES"/>
-        </w:rPr>
-        <w:t>FreeRADIUS</w:t>
-      </w:r>
-      <w:proofErr w:type="spellEnd"/>
-      <w:r>
-        <w:rPr>
-          <w:lang w:val="es-ES"/>
-        </w:rPr>
-        <w:t xml:space="preserve"> para conexión a dicho sistema gestor de base de datos. </w:t>
+        <w:t xml:space="preserve">también se realizó directamente desde el servidor de corta fuegos y se integró la conexión a la base de datos en PostgreSQL por medio del módulo disponible en FreeRADIUS para conexión a dicho sistema gestor de base de datos. </w:t>
       </w:r>
     </w:p>
     <w:p>
@@ -27839,21 +27119,7 @@
         <w:rPr>
           <w:lang w:val="es-ES"/>
         </w:rPr>
-        <w:t xml:space="preserve">la configuración del servidor </w:t>
-      </w:r>
-      <w:proofErr w:type="spellStart"/>
-      <w:r>
-        <w:rPr>
-          <w:lang w:val="es-ES"/>
-        </w:rPr>
-        <w:t>FreeRADIUS</w:t>
-      </w:r>
-      <w:proofErr w:type="spellEnd"/>
-      <w:r>
-        <w:rPr>
-          <w:lang w:val="es-ES"/>
-        </w:rPr>
-        <w:t>.</w:t>
+        <w:t>la configuración del servidor FreeRADIUS.</w:t>
       </w:r>
     </w:p>
     <w:p>
@@ -27869,22 +27135,12 @@
       </w:pPr>
       <w:bookmarkStart w:id="93" w:name="_Toc31767446"/>
       <w:r>
-        <w:t xml:space="preserve">Configuración del servidor de autenticación, autorización y contabilización </w:t>
-      </w:r>
-      <w:proofErr w:type="spellStart"/>
-      <w:r>
-        <w:t>FreeRADIUS</w:t>
-      </w:r>
-      <w:proofErr w:type="spellEnd"/>
-      <w:r>
-        <w:t xml:space="preserve"> desde la consola de administración web de servidor corta fuegos </w:t>
-      </w:r>
-      <w:proofErr w:type="spellStart"/>
-      <w:r>
-        <w:t>PfSense</w:t>
+        <w:t>Configuración del servidor de autenticación, autorización y contabilización FreeRADIUS</w:t>
+      </w:r>
+      <w:r>
+        <w:t xml:space="preserve"> desde la consola de administración web de servidor corta fuegos PfSense</w:t>
       </w:r>
       <w:bookmarkEnd w:id="93"/>
-      <w:proofErr w:type="spellEnd"/>
     </w:p>
     <w:p>
       <w:pPr>
@@ -27982,21 +27238,14 @@
         <w:t>de servidor</w:t>
       </w:r>
       <w:r>
-        <w:t xml:space="preserve"> </w:t>
-      </w:r>
-      <w:proofErr w:type="spellStart"/>
-      <w:r>
-        <w:t>FreeRADIUS</w:t>
-      </w:r>
-      <w:proofErr w:type="spellEnd"/>
+        <w:t xml:space="preserve"> FreeRADIUS</w:t>
+      </w:r>
       <w:r>
         <w:t xml:space="preserve">, empleando servidor de corta fuegos </w:t>
       </w:r>
-      <w:proofErr w:type="spellStart"/>
       <w:r>
         <w:t>PfSense</w:t>
       </w:r>
-      <w:proofErr w:type="spellEnd"/>
       <w:r>
         <w:t>.</w:t>
       </w:r>
@@ -28017,13 +27266,6 @@
     </w:p>
     <w:p>
       <w:pPr>
-        <w:rPr>
-          <w:lang w:val="es-ES"/>
-        </w:rPr>
-      </w:pPr>
-    </w:p>
-    <w:p>
-      <w:pPr>
         <w:pStyle w:val="Figuras"/>
       </w:pPr>
       <w:bookmarkStart w:id="94" w:name="_Toc31767447"/>
@@ -28031,14 +27273,9 @@
         <w:t xml:space="preserve">Configuración del módulo de conexión SQL </w:t>
       </w:r>
       <w:r>
-        <w:t xml:space="preserve">para el servidor </w:t>
-      </w:r>
-      <w:proofErr w:type="spellStart"/>
-      <w:r>
-        <w:t>FreeRADIUS</w:t>
+        <w:t>para el servidor FreeRADIUS</w:t>
       </w:r>
       <w:bookmarkEnd w:id="94"/>
-      <w:proofErr w:type="spellEnd"/>
     </w:p>
     <w:p>
       <w:pPr>
@@ -28123,23 +27360,7 @@
         <w:pStyle w:val="Fuente"/>
       </w:pPr>
       <w:r>
-        <w:t xml:space="preserve">Fuente: módulo de conexión de servidor </w:t>
-      </w:r>
-      <w:proofErr w:type="spellStart"/>
-      <w:r>
-        <w:t>FreeRADIUS</w:t>
-      </w:r>
-      <w:proofErr w:type="spellEnd"/>
-      <w:r>
-        <w:t xml:space="preserve"> con servidor de base de datos PostgreSQL, empleando servidor de corta fuegos </w:t>
-      </w:r>
-      <w:proofErr w:type="spellStart"/>
-      <w:r>
-        <w:t>PfSense</w:t>
-      </w:r>
-      <w:proofErr w:type="spellEnd"/>
-      <w:r>
-        <w:t>.</w:t>
+        <w:t>Fuente: módulo de conexión de servidor FreeRADIUS con servidor de base de datos PostgreSQL, empleando servidor de corta fuegos PfSense.</w:t>
       </w:r>
     </w:p>
     <w:p>
@@ -28167,14 +27388,9 @@
         <w:t xml:space="preserve">del </w:t>
       </w:r>
       <w:r>
-        <w:t xml:space="preserve">servidor </w:t>
-      </w:r>
-      <w:proofErr w:type="spellStart"/>
-      <w:r>
-        <w:t>FreeRADIUS</w:t>
+        <w:t>servidor FreeRADIUS</w:t>
       </w:r>
       <w:bookmarkEnd w:id="95"/>
-      <w:proofErr w:type="spellEnd"/>
     </w:p>
     <w:p>
       <w:pPr>
@@ -28269,23 +27485,7 @@
         <w:t xml:space="preserve">: </w:t>
       </w:r>
       <w:r>
-        <w:t xml:space="preserve">módulo de conexión de servidor </w:t>
-      </w:r>
-      <w:proofErr w:type="spellStart"/>
-      <w:r>
-        <w:t>FreeRADIUS</w:t>
-      </w:r>
-      <w:proofErr w:type="spellEnd"/>
-      <w:r>
-        <w:t xml:space="preserve"> con servidor de base de datos PostgreSQL, empleando servidor de corta fuegos </w:t>
-      </w:r>
-      <w:proofErr w:type="spellStart"/>
-      <w:r>
-        <w:t>PfSense</w:t>
-      </w:r>
-      <w:proofErr w:type="spellEnd"/>
-      <w:r>
-        <w:t>.</w:t>
+        <w:t>módulo de conexión de servidor FreeRADIUS con servidor de base de datos PostgreSQL, empleando servidor de corta fuegos PfSense.</w:t>
       </w:r>
     </w:p>
     <w:p>
@@ -28317,35 +27517,7 @@
         <w:rPr>
           <w:lang w:val="es-ES"/>
         </w:rPr>
-        <w:t xml:space="preserve"> se presenta de manera detallada la configuración de modulo SQL para conexión al gestor de base de datos PostgreSQL desde </w:t>
-      </w:r>
-      <w:proofErr w:type="spellStart"/>
-      <w:r>
-        <w:rPr>
-          <w:lang w:val="es-ES"/>
-        </w:rPr>
-        <w:t>Pfsense</w:t>
-      </w:r>
-      <w:proofErr w:type="spellEnd"/>
-      <w:r>
-        <w:rPr>
-          <w:lang w:val="es-ES"/>
-        </w:rPr>
-        <w:t xml:space="preserve"> para autenticación, autorización y contabilización de usuarios desde el servidor </w:t>
-      </w:r>
-      <w:proofErr w:type="spellStart"/>
-      <w:r>
-        <w:rPr>
-          <w:lang w:val="es-ES"/>
-        </w:rPr>
-        <w:t>FreeRADIUS</w:t>
-      </w:r>
-      <w:proofErr w:type="spellEnd"/>
-      <w:r>
-        <w:rPr>
-          <w:lang w:val="es-ES"/>
-        </w:rPr>
-        <w:t>.</w:t>
+        <w:t xml:space="preserve"> se presenta de manera detallada la configuración de modulo SQL para conexión al gestor de base de datos PostgreSQL desde Pfsense para autenticación, autorización y contabilización de usuarios desde el servidor FreeRADIUS.</w:t>
       </w:r>
     </w:p>
     <w:p>
@@ -28361,15 +27533,7 @@
       </w:pPr>
       <w:bookmarkStart w:id="96" w:name="_Toc31767562"/>
       <w:r>
-        <w:t xml:space="preserve">Configuración de módulo SQL del servidor de autenticación, autorización y contabilización </w:t>
-      </w:r>
-      <w:proofErr w:type="spellStart"/>
-      <w:r>
-        <w:t>FreeRADIUS</w:t>
-      </w:r>
-      <w:proofErr w:type="spellEnd"/>
-      <w:r>
-        <w:t xml:space="preserve"> para interconexión con el sistema de gestión de base de datos PostgreSQL como contenedor del modelo de datos para la solución del proyecto, elaborado en enero 2020.</w:t>
+        <w:t>Configuración de módulo SQL del servidor de autenticación, autorización y contabilización FreeRADIUS para interconexión con el sistema de gestión de base de datos PostgreSQL como contenedor del modelo de datos para la solución del proyecto, elaborado en enero 2020.</w:t>
       </w:r>
       <w:bookmarkEnd w:id="96"/>
     </w:p>
@@ -28504,21 +27668,7 @@
               <w:rPr>
                 <w:lang w:val="es-ES"/>
               </w:rPr>
-              <w:t xml:space="preserve">Opción que permite al servidor </w:t>
-            </w:r>
-            <w:proofErr w:type="spellStart"/>
-            <w:r>
-              <w:rPr>
-                <w:lang w:val="es-ES"/>
-              </w:rPr>
-              <w:t>FreeRADIUS</w:t>
-            </w:r>
-            <w:proofErr w:type="spellEnd"/>
-            <w:r>
-              <w:rPr>
-                <w:lang w:val="es-ES"/>
-              </w:rPr>
-              <w:t xml:space="preserve"> realizar autentica y autorización de usuarios por medio de la información almacenada en la base de datos para el portal cautivo.</w:t>
+              <w:t>Opción que permite al servidor FreeRADIUS realizar autentica y autorización de usuarios por medio de la información almacenada en la base de datos para el portal cautivo.</w:t>
             </w:r>
           </w:p>
         </w:tc>
@@ -28792,21 +27942,7 @@
               <w:rPr>
                 <w:lang w:val="es-ES"/>
               </w:rPr>
-              <w:t xml:space="preserve">Opción que permite seleccionar el tipo de sistema gestor de base de datos que utilizará el servidor </w:t>
-            </w:r>
-            <w:proofErr w:type="spellStart"/>
-            <w:r>
-              <w:rPr>
-                <w:lang w:val="es-ES"/>
-              </w:rPr>
-              <w:t>FreeRADIUS</w:t>
-            </w:r>
-            <w:proofErr w:type="spellEnd"/>
-            <w:r>
-              <w:rPr>
-                <w:lang w:val="es-ES"/>
-              </w:rPr>
-              <w:t>.</w:t>
+              <w:t>Opción que permite seleccionar el tipo de sistema gestor de base de datos que utilizará el servidor FreeRADIUS.</w:t>
             </w:r>
           </w:p>
         </w:tc>
@@ -29011,21 +28147,7 @@
               <w:rPr>
                 <w:lang w:val="es-ES"/>
               </w:rPr>
-              <w:t xml:space="preserve">Nombre de usuario que tiene las credenciales y accesos para conexión remota con la base de datos y que utilizará el servidor </w:t>
-            </w:r>
-            <w:proofErr w:type="spellStart"/>
-            <w:r>
-              <w:rPr>
-                <w:lang w:val="es-ES"/>
-              </w:rPr>
-              <w:t>FreeRADIUS</w:t>
-            </w:r>
-            <w:proofErr w:type="spellEnd"/>
-            <w:r>
-              <w:rPr>
-                <w:lang w:val="es-ES"/>
-              </w:rPr>
-              <w:t xml:space="preserve"> para comunicarse con el sistema gestor de base de datos PostgreSQL.</w:t>
+              <w:t>Nombre de usuario que tiene las credenciales y accesos para conexión remota con la base de datos y que utilizará el servidor FreeRADIUS para comunicarse con el sistema gestor de base de datos PostgreSQL.</w:t>
             </w:r>
           </w:p>
         </w:tc>
@@ -29042,14 +28164,12 @@
                 <w:lang w:val="es-ES"/>
               </w:rPr>
             </w:pPr>
-            <w:proofErr w:type="spellStart"/>
             <w:r>
               <w:rPr>
                 <w:lang w:val="es-ES"/>
               </w:rPr>
               <w:t>Postgres</w:t>
             </w:r>
-            <w:proofErr w:type="spellEnd"/>
           </w:p>
         </w:tc>
       </w:tr>
@@ -29164,21 +28284,7 @@
               <w:rPr>
                 <w:lang w:val="es-ES"/>
               </w:rPr>
-              <w:t xml:space="preserve">Nombre de tabla y base de datos que contendrá el modelo de datos del servidor </w:t>
-            </w:r>
-            <w:proofErr w:type="spellStart"/>
-            <w:r>
-              <w:rPr>
-                <w:lang w:val="es-ES"/>
-              </w:rPr>
-              <w:t>FreeRADIUS</w:t>
-            </w:r>
-            <w:proofErr w:type="spellEnd"/>
-            <w:r>
-              <w:rPr>
-                <w:lang w:val="es-ES"/>
-              </w:rPr>
-              <w:t>.</w:t>
+              <w:t>Nombre de tabla y base de datos que contendrá el modelo de datos del servidor FreeRADIUS.</w:t>
             </w:r>
           </w:p>
         </w:tc>
@@ -29195,14 +28301,12 @@
                 <w:lang w:val="es-ES"/>
               </w:rPr>
             </w:pPr>
-            <w:proofErr w:type="spellStart"/>
             <w:r>
               <w:rPr>
                 <w:lang w:val="es-ES"/>
               </w:rPr>
               <w:t>radius</w:t>
             </w:r>
-            <w:proofErr w:type="spellEnd"/>
           </w:p>
         </w:tc>
       </w:tr>
@@ -29273,14 +28377,12 @@
                 <w:lang w:val="es-ES"/>
               </w:rPr>
             </w:pPr>
-            <w:proofErr w:type="spellStart"/>
             <w:r>
               <w:rPr>
                 <w:lang w:val="es-ES"/>
               </w:rPr>
               <w:t>radacct</w:t>
             </w:r>
-            <w:proofErr w:type="spellEnd"/>
           </w:p>
           <w:p>
             <w:pPr>
@@ -29364,14 +28466,12 @@
                 <w:lang w:val="es-ES"/>
               </w:rPr>
             </w:pPr>
-            <w:proofErr w:type="spellStart"/>
             <w:r>
               <w:rPr>
                 <w:lang w:val="es-ES"/>
               </w:rPr>
               <w:t>radacct</w:t>
             </w:r>
-            <w:proofErr w:type="spellEnd"/>
           </w:p>
         </w:tc>
       </w:tr>
@@ -29443,7 +28543,6 @@
                 <w:lang w:val="es-ES"/>
               </w:rPr>
             </w:pPr>
-            <w:proofErr w:type="spellStart"/>
             <w:r>
               <w:rPr>
                 <w:lang w:val="es-ES"/>
@@ -29451,7 +28550,6 @@
               <w:lastRenderedPageBreak/>
               <w:t>radpostauth</w:t>
             </w:r>
-            <w:proofErr w:type="spellEnd"/>
           </w:p>
         </w:tc>
       </w:tr>
@@ -29496,21 +28594,7 @@
               <w:rPr>
                 <w:lang w:val="es-ES"/>
               </w:rPr>
-              <w:t xml:space="preserve">Nombre de la tabla que almacenará el nombre y contraseña de los usuarios que pueden autenticarse y tener acceso a la red LAN de los laboratorios. Esta tabla es el medio de verificación de usuarios que posee el servidor </w:t>
-            </w:r>
-            <w:proofErr w:type="spellStart"/>
-            <w:r>
-              <w:rPr>
-                <w:lang w:val="es-ES"/>
-              </w:rPr>
-              <w:t>FreeRADIUS</w:t>
-            </w:r>
-            <w:proofErr w:type="spellEnd"/>
-            <w:r>
-              <w:rPr>
-                <w:lang w:val="es-ES"/>
-              </w:rPr>
-              <w:t>.</w:t>
+              <w:t>Nombre de la tabla que almacenará el nombre y contraseña de los usuarios que pueden autenticarse y tener acceso a la red LAN de los laboratorios. Esta tabla es el medio de verificación de usuarios que posee el servidor FreeRADIUS.</w:t>
             </w:r>
           </w:p>
         </w:tc>
@@ -29527,14 +28611,12 @@
                 <w:lang w:val="es-ES"/>
               </w:rPr>
             </w:pPr>
-            <w:proofErr w:type="spellStart"/>
             <w:r>
               <w:rPr>
                 <w:lang w:val="es-ES"/>
               </w:rPr>
               <w:t>radcheck</w:t>
             </w:r>
-            <w:proofErr w:type="spellEnd"/>
           </w:p>
           <w:p>
             <w:pPr>
@@ -29604,21 +28686,7 @@
               <w:rPr>
                 <w:lang w:val="es-ES"/>
               </w:rPr>
-              <w:t xml:space="preserve"> de las solicitudes realizadas al servidor </w:t>
-            </w:r>
-            <w:proofErr w:type="spellStart"/>
-            <w:r>
-              <w:rPr>
-                <w:lang w:val="es-ES"/>
-              </w:rPr>
-              <w:t>FreeRADIUS</w:t>
-            </w:r>
-            <w:proofErr w:type="spellEnd"/>
-            <w:r>
-              <w:rPr>
-                <w:lang w:val="es-ES"/>
-              </w:rPr>
-              <w:t>.</w:t>
+              <w:t xml:space="preserve"> de las solicitudes realizadas al servidor FreeRADIUS.</w:t>
             </w:r>
           </w:p>
         </w:tc>
@@ -29635,14 +28703,12 @@
                 <w:lang w:val="es-ES"/>
               </w:rPr>
             </w:pPr>
-            <w:proofErr w:type="spellStart"/>
             <w:r>
               <w:rPr>
                 <w:lang w:val="es-ES"/>
               </w:rPr>
               <w:t>radreply</w:t>
             </w:r>
-            <w:proofErr w:type="spellEnd"/>
           </w:p>
         </w:tc>
       </w:tr>
@@ -29706,33 +28772,27 @@
               <w:pStyle w:val="Vietas1"/>
               <w:cnfStyle w:val="000000000000" w:firstRow="0" w:lastRow="0" w:firstColumn="0" w:lastColumn="0" w:oddVBand="0" w:evenVBand="0" w:oddHBand="0" w:evenHBand="0" w:firstRowFirstColumn="0" w:firstRowLastColumn="0" w:lastRowFirstColumn="0" w:lastRowLastColumn="0"/>
             </w:pPr>
-            <w:proofErr w:type="spellStart"/>
             <w:r>
               <w:t>radgroupcheck</w:t>
             </w:r>
-            <w:proofErr w:type="spellEnd"/>
           </w:p>
           <w:p>
             <w:pPr>
               <w:pStyle w:val="Vietas1"/>
               <w:cnfStyle w:val="000000000000" w:firstRow="0" w:lastRow="0" w:firstColumn="0" w:lastColumn="0" w:oddVBand="0" w:evenVBand="0" w:oddHBand="0" w:evenHBand="0" w:firstRowFirstColumn="0" w:firstRowLastColumn="0" w:lastRowFirstColumn="0" w:lastRowLastColumn="0"/>
             </w:pPr>
-            <w:proofErr w:type="spellStart"/>
             <w:r>
               <w:t>radgroupreply</w:t>
             </w:r>
-            <w:proofErr w:type="spellEnd"/>
           </w:p>
           <w:p>
             <w:pPr>
               <w:pStyle w:val="Vietas1"/>
               <w:cnfStyle w:val="000000000000" w:firstRow="0" w:lastRow="0" w:firstColumn="0" w:lastColumn="0" w:oddVBand="0" w:evenVBand="0" w:oddHBand="0" w:evenHBand="0" w:firstRowFirstColumn="0" w:firstRowLastColumn="0" w:lastRowFirstColumn="0" w:lastRowLastColumn="0"/>
             </w:pPr>
-            <w:proofErr w:type="spellStart"/>
             <w:r>
               <w:t>radusergroup</w:t>
             </w:r>
-            <w:proofErr w:type="spellEnd"/>
           </w:p>
         </w:tc>
       </w:tr>
@@ -29995,21 +29055,7 @@
               <w:rPr>
                 <w:lang w:val="es-ES"/>
               </w:rPr>
-              <w:t xml:space="preserve">Número máximo de conexiones que un servidor </w:t>
-            </w:r>
-            <w:proofErr w:type="spellStart"/>
-            <w:r>
-              <w:rPr>
-                <w:lang w:val="es-ES"/>
-              </w:rPr>
-              <w:t>FreeRADIUS</w:t>
-            </w:r>
-            <w:proofErr w:type="spellEnd"/>
-            <w:r>
-              <w:rPr>
-                <w:lang w:val="es-ES"/>
-              </w:rPr>
-              <w:t xml:space="preserve"> puede crear a la base de datos para realizar operaciones en paralelo.</w:t>
+              <w:t>Número máximo de conexiones que un servidor FreeRADIUS puede crear a la base de datos para realizar operaciones en paralelo.</w:t>
             </w:r>
             <w:r>
               <w:rPr>
@@ -30178,21 +29224,7 @@
               <w:rPr>
                 <w:lang w:val="es-ES"/>
               </w:rPr>
-              <w:t xml:space="preserve">Tiempo durante el cual el servidor </w:t>
-            </w:r>
-            <w:proofErr w:type="spellStart"/>
-            <w:r>
-              <w:rPr>
-                <w:lang w:val="es-ES"/>
-              </w:rPr>
-              <w:t>FreeRADIUS</w:t>
-            </w:r>
-            <w:proofErr w:type="spellEnd"/>
-            <w:r>
-              <w:rPr>
-                <w:lang w:val="es-ES"/>
-              </w:rPr>
-              <w:t xml:space="preserve"> tendrá conexión a la base de datos. Este valor cuando es 0 permite que el tráfico TCP de sesión no termine durante el tiempo de vida de la conexión</w:t>
+              <w:t>Tiempo durante el cual el servidor FreeRADIUS tendrá conexión a la base de datos. Este valor cuando es 0 permite que el tráfico TCP de sesión no termine durante el tiempo de vida de la conexión</w:t>
             </w:r>
             <w:r>
               <w:rPr>
@@ -30255,16 +29287,14 @@
               </w:rPr>
               <w:t xml:space="preserve">Máximo </w:t>
             </w:r>
-            <w:proofErr w:type="spellStart"/>
             <w:r>
               <w:rPr>
                 <w:b w:val="0"/>
                 <w:bCs w:val="0"/>
                 <w:lang w:val="es-ES"/>
               </w:rPr>
-              <w:t>numero</w:t>
-            </w:r>
-            <w:proofErr w:type="spellEnd"/>
+              <w:t>número</w:t>
+            </w:r>
             <w:r>
               <w:rPr>
                 <w:b w:val="0"/>
@@ -30468,21 +29498,7 @@
               <w:rPr>
                 <w:lang w:val="es-ES"/>
               </w:rPr>
-              <w:t xml:space="preserve">los clientes del servidor </w:t>
-            </w:r>
-            <w:proofErr w:type="spellStart"/>
-            <w:r>
-              <w:rPr>
-                <w:lang w:val="es-ES"/>
-              </w:rPr>
-              <w:t>FreeRADIUS</w:t>
-            </w:r>
-            <w:proofErr w:type="spellEnd"/>
-            <w:r>
-              <w:rPr>
-                <w:lang w:val="es-ES"/>
-              </w:rPr>
-              <w:t xml:space="preserve"> y que serán los proveedores del servicio para los usuarios de la red. En este caso serán los conmutadores y enrutadores para distribuir el servicio de portal cautivo.</w:t>
+              <w:t>los clientes del servidor FreeRADIUS y que serán los proveedores del servicio para los usuarios de la red. En este caso serán los conmutadores y enrutadores para distribuir el servicio de portal cautivo.</w:t>
             </w:r>
           </w:p>
         </w:tc>
@@ -30501,11 +29517,9 @@
               <w:jc w:val="center"/>
               <w:cnfStyle w:val="000000100000" w:firstRow="0" w:lastRow="0" w:firstColumn="0" w:lastColumn="0" w:oddVBand="0" w:evenVBand="0" w:oddHBand="1" w:evenHBand="0" w:firstRowFirstColumn="0" w:firstRowLastColumn="0" w:lastRowFirstColumn="0" w:lastRowLastColumn="0"/>
             </w:pPr>
-            <w:proofErr w:type="spellStart"/>
             <w:r>
               <w:t>nas</w:t>
             </w:r>
-            <w:proofErr w:type="spellEnd"/>
           </w:p>
         </w:tc>
       </w:tr>
@@ -30548,14 +29562,9 @@
         <w:t>SQL</w:t>
       </w:r>
       <w:r>
-        <w:t xml:space="preserve"> para el servidor </w:t>
-      </w:r>
-      <w:proofErr w:type="spellStart"/>
-      <w:r>
-        <w:t>FreeRADIUS</w:t>
+        <w:t xml:space="preserve"> para el servidor FreeRADIUS</w:t>
       </w:r>
       <w:bookmarkEnd w:id="97"/>
-      <w:proofErr w:type="spellEnd"/>
     </w:p>
     <w:p>
       <w:pPr>
@@ -30646,15 +29655,7 @@
         <w:t xml:space="preserve">Fuente: </w:t>
       </w:r>
       <w:r>
-        <w:t xml:space="preserve">archivo de configuración de módulo SQL de servidor </w:t>
-      </w:r>
-      <w:proofErr w:type="spellStart"/>
-      <w:r>
-        <w:t>FreeRADIUS</w:t>
-      </w:r>
-      <w:proofErr w:type="spellEnd"/>
-      <w:r>
-        <w:t>.</w:t>
+        <w:t>archivo de configuración de módulo SQL de servidor FreeRADIUS.</w:t>
       </w:r>
     </w:p>
     <w:p>
@@ -30670,15 +29671,7 @@
       </w:pPr>
       <w:bookmarkStart w:id="98" w:name="_Toc31767450"/>
       <w:r>
-        <w:t xml:space="preserve">Configuración de clientes NAS en servidor </w:t>
-      </w:r>
-      <w:proofErr w:type="spellStart"/>
-      <w:r>
-        <w:t>FreeRADIUS</w:t>
-      </w:r>
-      <w:proofErr w:type="spellEnd"/>
-      <w:r>
-        <w:t>,</w:t>
+        <w:t>Configuración de clientes NAS en servidor FreeRADIUS,</w:t>
       </w:r>
       <w:r>
         <w:t xml:space="preserve"> como</w:t>
@@ -30943,7 +29936,6 @@
                 <w:lang w:val="es-ES"/>
               </w:rPr>
             </w:pPr>
-            <w:proofErr w:type="spellStart"/>
             <w:r>
               <w:rPr>
                 <w:b w:val="0"/>
@@ -30952,7 +29944,6 @@
               </w:rPr>
               <w:t>Ipaddr</w:t>
             </w:r>
-            <w:proofErr w:type="spellEnd"/>
           </w:p>
         </w:tc>
         <w:tc>
@@ -31051,21 +30042,7 @@
                 <w:lang w:val="es-ES"/>
               </w:rPr>
               <w:lastRenderedPageBreak/>
-              <w:t xml:space="preserve">usuarios y autenticación de </w:t>
-            </w:r>
-            <w:proofErr w:type="gramStart"/>
-            <w:r>
-              <w:rPr>
-                <w:lang w:val="es-ES"/>
-              </w:rPr>
-              <w:t>los mismos</w:t>
-            </w:r>
-            <w:proofErr w:type="gramEnd"/>
-            <w:r>
-              <w:rPr>
-                <w:lang w:val="es-ES"/>
-              </w:rPr>
-              <w:t>.</w:t>
+              <w:t>usuarios y autenticación de los mismos.</w:t>
             </w:r>
           </w:p>
         </w:tc>
@@ -31082,7 +30059,6 @@
                 <w:lang w:val="es-ES"/>
               </w:rPr>
             </w:pPr>
-            <w:proofErr w:type="spellStart"/>
             <w:r>
               <w:rPr>
                 <w:lang w:val="es-ES"/>
@@ -31090,7 +30066,6 @@
               <w:lastRenderedPageBreak/>
               <w:t>udp</w:t>
             </w:r>
-            <w:proofErr w:type="spellEnd"/>
           </w:p>
         </w:tc>
       </w:tr>
@@ -31112,7 +30087,6 @@
                 <w:lang w:val="es-ES"/>
               </w:rPr>
             </w:pPr>
-            <w:proofErr w:type="spellStart"/>
             <w:r>
               <w:rPr>
                 <w:b w:val="0"/>
@@ -31121,7 +30095,6 @@
               </w:rPr>
               <w:t>secret</w:t>
             </w:r>
-            <w:proofErr w:type="spellEnd"/>
           </w:p>
         </w:tc>
         <w:tc>
@@ -31140,21 +30113,7 @@
               <w:rPr>
                 <w:lang w:val="es-ES"/>
               </w:rPr>
-              <w:t xml:space="preserve">Llave de acceso que identifica al dispositivo como proveedor de servicio ante el servidor </w:t>
-            </w:r>
-            <w:proofErr w:type="spellStart"/>
-            <w:r>
-              <w:rPr>
-                <w:lang w:val="es-ES"/>
-              </w:rPr>
-              <w:t>FreeRADIUS</w:t>
-            </w:r>
-            <w:proofErr w:type="spellEnd"/>
-            <w:r>
-              <w:rPr>
-                <w:lang w:val="es-ES"/>
-              </w:rPr>
-              <w:t xml:space="preserve"> e identifica el origen a la solicitud o paquete de información.</w:t>
+              <w:t>Llave de acceso que identifica al dispositivo como proveedor de servicio ante el servidor FreeRADIUS e identifica el origen a la solicitud o paquete de información.</w:t>
             </w:r>
           </w:p>
         </w:tc>
@@ -31195,7 +30154,6 @@
                 <w:lang w:val="es-ES"/>
               </w:rPr>
             </w:pPr>
-            <w:proofErr w:type="spellStart"/>
             <w:r>
               <w:rPr>
                 <w:b w:val="0"/>
@@ -31204,7 +30162,6 @@
               </w:rPr>
               <w:t>require</w:t>
             </w:r>
-            <w:proofErr w:type="spellEnd"/>
             <w:r>
               <w:rPr>
                 <w:b w:val="0"/>
@@ -31213,7 +30170,6 @@
               </w:rPr>
               <w:t xml:space="preserve"> </w:t>
             </w:r>
-            <w:proofErr w:type="spellStart"/>
             <w:r>
               <w:rPr>
                 <w:b w:val="0"/>
@@ -31222,7 +30178,6 @@
               </w:rPr>
               <w:t>message</w:t>
             </w:r>
-            <w:proofErr w:type="spellEnd"/>
             <w:r>
               <w:rPr>
                 <w:b w:val="0"/>
@@ -31231,7 +30186,6 @@
               </w:rPr>
               <w:t xml:space="preserve"> </w:t>
             </w:r>
-            <w:proofErr w:type="spellStart"/>
             <w:r>
               <w:rPr>
                 <w:b w:val="0"/>
@@ -31240,7 +30194,6 @@
               </w:rPr>
               <w:t>authenticator</w:t>
             </w:r>
-            <w:proofErr w:type="spellEnd"/>
           </w:p>
         </w:tc>
         <w:tc>
@@ -31259,21 +30212,7 @@
               <w:rPr>
                 <w:lang w:val="es-ES"/>
               </w:rPr>
-              <w:t xml:space="preserve">Opción que habilita la solicitud de mensajes extra a la solicitud de conexión desde el autenticador </w:t>
-            </w:r>
-            <w:proofErr w:type="spellStart"/>
-            <w:r>
-              <w:rPr>
-                <w:lang w:val="es-ES"/>
-              </w:rPr>
-              <w:t>FreeRADIUS</w:t>
-            </w:r>
-            <w:proofErr w:type="spellEnd"/>
-            <w:r>
-              <w:rPr>
-                <w:lang w:val="es-ES"/>
-              </w:rPr>
-              <w:t>.</w:t>
+              <w:t>Opción que habilita la solicitud de mensajes extra a la solicitud de conexión desde el autenticador FreeRADIUS.</w:t>
             </w:r>
           </w:p>
         </w:tc>
@@ -31317,7 +30256,6 @@
                 <w:lang w:val="es-ES"/>
               </w:rPr>
             </w:pPr>
-            <w:proofErr w:type="spellStart"/>
             <w:r>
               <w:rPr>
                 <w:b w:val="0"/>
@@ -31326,7 +30264,6 @@
               </w:rPr>
               <w:t>nas_type</w:t>
             </w:r>
-            <w:proofErr w:type="spellEnd"/>
           </w:p>
         </w:tc>
         <w:tc>
@@ -31345,35 +30282,7 @@
               <w:rPr>
                 <w:lang w:val="es-ES"/>
               </w:rPr>
-              <w:t xml:space="preserve">Tipo de proveedor de servicio, identifica al tipo de proveedor y permite el uso de un catálogo de parámetros específico para la aplicación de políticas de red. Por defecto el valor </w:t>
-            </w:r>
-            <w:proofErr w:type="spellStart"/>
-            <w:r>
-              <w:rPr>
-                <w:lang w:val="es-ES"/>
-              </w:rPr>
-              <w:t>other</w:t>
-            </w:r>
-            <w:proofErr w:type="spellEnd"/>
-            <w:r>
-              <w:rPr>
-                <w:lang w:val="es-ES"/>
-              </w:rPr>
-              <w:t xml:space="preserve"> permite la inclusión de las políticas de administración definidas por el servidor </w:t>
-            </w:r>
-            <w:proofErr w:type="spellStart"/>
-            <w:r>
-              <w:rPr>
-                <w:lang w:val="es-ES"/>
-              </w:rPr>
-              <w:t>FreeRADIUS</w:t>
-            </w:r>
-            <w:proofErr w:type="spellEnd"/>
-            <w:r>
-              <w:rPr>
-                <w:lang w:val="es-ES"/>
-              </w:rPr>
-              <w:t>, establecidos en la configuración de la zona de servicio para el portal cautivo.</w:t>
+              <w:t>Tipo de proveedor de servicio, identifica al tipo de proveedor y permite el uso de un catálogo de parámetros específico para la aplicación de políticas de red. Por defecto el valor other permite la inclusión de las políticas de administración definidas por el servidor FreeRADIUS, establecidos en la configuración de la zona de servicio para el portal cautivo.</w:t>
             </w:r>
           </w:p>
         </w:tc>
@@ -31390,14 +30299,12 @@
                 <w:lang w:val="es-ES"/>
               </w:rPr>
             </w:pPr>
-            <w:proofErr w:type="spellStart"/>
             <w:r>
               <w:rPr>
                 <w:lang w:val="es-ES"/>
               </w:rPr>
               <w:t>other</w:t>
             </w:r>
-            <w:proofErr w:type="spellEnd"/>
           </w:p>
         </w:tc>
       </w:tr>
@@ -31416,7 +30323,6 @@
                 <w:lang w:val="es-ES"/>
               </w:rPr>
             </w:pPr>
-            <w:proofErr w:type="spellStart"/>
             <w:r>
               <w:rPr>
                 <w:b w:val="0"/>
@@ -31425,7 +30331,6 @@
               </w:rPr>
               <w:t>limit</w:t>
             </w:r>
-            <w:proofErr w:type="spellEnd"/>
           </w:p>
         </w:tc>
         <w:tc>
@@ -31440,19 +30345,11 @@
                 <w:lang w:val="es-ES"/>
               </w:rPr>
             </w:pPr>
-            <w:proofErr w:type="spellStart"/>
-            <w:r>
-              <w:rPr>
-                <w:lang w:val="es-ES"/>
-              </w:rPr>
-              <w:t>Parametro</w:t>
-            </w:r>
-            <w:proofErr w:type="spellEnd"/>
-            <w:r>
-              <w:rPr>
-                <w:lang w:val="es-ES"/>
-              </w:rPr>
-              <w:t xml:space="preserve"> de configuración que especifica los límites de tiempo y valores de frontera, tiempo de vida y tiempo de espera para caducidad de sesiones.</w:t>
+            <w:r>
+              <w:rPr>
+                <w:lang w:val="es-ES"/>
+              </w:rPr>
+              <w:t>Parametro de configuración que especifica los límites de tiempo y valores de frontera, tiempo de vida y tiempo de espera para caducidad de sesiones.</w:t>
             </w:r>
           </w:p>
         </w:tc>
@@ -31465,13 +30362,8 @@
               <w:pStyle w:val="Vietas1"/>
               <w:cnfStyle w:val="000000000000" w:firstRow="0" w:lastRow="0" w:firstColumn="0" w:lastColumn="0" w:oddVBand="0" w:evenVBand="0" w:oddHBand="0" w:evenHBand="0" w:firstRowFirstColumn="0" w:firstRowLastColumn="0" w:lastRowFirstColumn="0" w:lastRowLastColumn="0"/>
             </w:pPr>
-            <w:proofErr w:type="spellStart"/>
-            <w:r>
-              <w:t>max_connections</w:t>
-            </w:r>
-            <w:proofErr w:type="spellEnd"/>
-            <w:r>
-              <w:t>=16</w:t>
+            <w:r>
+              <w:t>max_connections=16</w:t>
             </w:r>
           </w:p>
           <w:p>
@@ -31479,13 +30371,8 @@
               <w:pStyle w:val="Vietas1"/>
               <w:cnfStyle w:val="000000000000" w:firstRow="0" w:lastRow="0" w:firstColumn="0" w:lastColumn="0" w:oddVBand="0" w:evenVBand="0" w:oddHBand="0" w:evenHBand="0" w:firstRowFirstColumn="0" w:firstRowLastColumn="0" w:lastRowFirstColumn="0" w:lastRowLastColumn="0"/>
             </w:pPr>
-            <w:proofErr w:type="spellStart"/>
-            <w:r>
-              <w:t>lifetime</w:t>
-            </w:r>
-            <w:proofErr w:type="spellEnd"/>
-            <w:r>
-              <w:t xml:space="preserve"> = 0</w:t>
+            <w:r>
+              <w:t>lifetime = 0</w:t>
             </w:r>
           </w:p>
           <w:p>
@@ -31493,13 +30380,8 @@
               <w:pStyle w:val="Vietas1"/>
               <w:cnfStyle w:val="000000000000" w:firstRow="0" w:lastRow="0" w:firstColumn="0" w:lastColumn="0" w:oddVBand="0" w:evenVBand="0" w:oddHBand="0" w:evenHBand="0" w:firstRowFirstColumn="0" w:firstRowLastColumn="0" w:lastRowFirstColumn="0" w:lastRowLastColumn="0"/>
             </w:pPr>
-            <w:proofErr w:type="spellStart"/>
-            <w:r>
-              <w:t>idle_timeout</w:t>
-            </w:r>
-            <w:proofErr w:type="spellEnd"/>
-            <w:r>
-              <w:t xml:space="preserve"> = 30</w:t>
+            <w:r>
+              <w:t>idle_timeout = 30</w:t>
             </w:r>
           </w:p>
         </w:tc>
@@ -31531,15 +30413,7 @@
     </w:p>
     <w:p>
       <w:r>
-        <w:t xml:space="preserve">Los valores de configuración definidos dentro de un cliente NAS no son permanentes ni definitivos ya que la configuración establecida dentro de la zona de servicio para el portal cautivo establecerá las políticas con mayor prioridad que cualquier otra configurada desde el servidor </w:t>
-      </w:r>
-      <w:proofErr w:type="spellStart"/>
-      <w:r>
-        <w:t>FreeRADIUS</w:t>
-      </w:r>
-      <w:proofErr w:type="spellEnd"/>
-      <w:r>
-        <w:t>, atributo de base de datos o configuración de cliente NAS.</w:t>
+        <w:t>Los valores de configuración definidos dentro de un cliente NAS no son permanentes ni definitivos ya que la configuración establecida dentro de la zona de servicio para el portal cautivo establecerá las políticas con mayor prioridad que cualquier otra configurada desde el servidor FreeRADIUS, atributo de base de datos o configuración de cliente NAS.</w:t>
       </w:r>
     </w:p>
     <w:p>
@@ -31643,33 +30517,117 @@
         <w:rPr>
           <w:lang w:val="es-ES"/>
         </w:rPr>
-        <w:t>A continuación, se presenta el diagrama de diseño de la topología y diseño de la red interna LAN para los laboratorios de la Escuela de Ingeniería en Ciencias y Sistemas y que será la base para brindar el servicio de portal cautivo.</w:t>
-      </w:r>
-    </w:p>
-    <w:p>
-      <w:pPr>
-        <w:rPr>
-          <w:lang w:val="es-ES"/>
-        </w:rPr>
-      </w:pPr>
+        <w:t xml:space="preserve">Para llevar a cabo la implementación de la DMZ se contó con el apoyo de personal de procesamiento de datos, Ing. Jaime </w:t>
+      </w:r>
+      <w:r>
+        <w:rPr>
+          <w:lang w:val="es-ES"/>
+        </w:rPr>
+        <w:t xml:space="preserve">Cabrera y el técnico Mauricio Chávez, logrando así estandarizar el servicio prestado por el portal cautivo y las direcciones IP utilizadas para cada uno de los servicios. Se integró de la misma manera a toda la red de servicios y </w:t>
+      </w:r>
+      <w:r>
+        <w:rPr>
+          <w:lang w:val="es-ES"/>
+        </w:rPr>
+        <w:t>se le asignó la VLAN 88 con el tag de cautivoecys para su reconocimiento y mapeo.</w:t>
+      </w:r>
+    </w:p>
+    <w:p>
+      <w:pPr>
+        <w:rPr>
+          <w:lang w:val="es-ES"/>
+        </w:rPr>
+      </w:pPr>
+    </w:p>
+    <w:p>
+      <w:pPr>
+        <w:rPr>
+          <w:lang w:val="es-ES"/>
+        </w:rPr>
+      </w:pPr>
+      <w:r>
+        <w:rPr>
+          <w:lang w:val="es-ES"/>
+        </w:rPr>
+        <w:t>El cableado estructurado utilizado es exactamente el existente ya que la oficina de Procesamiento de Datos de la Universidad ya tenía contemplado y documentado un diseño de red y distribución de puertos para los laboratorios. El diseño se acopló al actual diseño de núcleo, distribución y acceso para una infraestructura de red</w:t>
+      </w:r>
+      <w:r>
+        <w:rPr>
+          <w:lang w:val="es-ES"/>
+        </w:rPr>
+        <w:t>.</w:t>
+      </w:r>
+    </w:p>
+    <w:p>
+      <w:pPr>
+        <w:rPr>
+          <w:lang w:val="es-ES"/>
+        </w:rPr>
+      </w:pPr>
+    </w:p>
+    <w:p>
+      <w:pPr>
+        <w:rPr>
+          <w:lang w:val="es-ES"/>
+        </w:rPr>
+      </w:pPr>
+      <w:r>
+        <w:rPr>
+          <w:lang w:val="es-ES"/>
+        </w:rPr>
+        <w:t>Debido a que la configuración de la DMZ es a nivel lógico por medio de la implementación de VLAN’s, físicamente no esta distribuida por medio de hardware sino por configuración sobre hardware que permite o no el paso por los puertos configurados según el acceso a la VLAN definida para su uso y acceso.</w:t>
+      </w:r>
+    </w:p>
+    <w:p>
+      <w:pPr>
+        <w:rPr>
+          <w:lang w:val="es-ES"/>
+        </w:rPr>
+      </w:pPr>
+    </w:p>
+    <w:p>
+      <w:pPr>
+        <w:rPr>
+          <w:lang w:val="es-ES"/>
+        </w:rPr>
+      </w:pPr>
+      <w:r>
+        <w:rPr>
+          <w:lang w:val="es-ES"/>
+        </w:rPr>
+        <w:t xml:space="preserve">A continuación, se presenta el diagrama de diseño de la topología y diseño de la red interna LAN para los </w:t>
+      </w:r>
+      <w:r>
+        <w:rPr>
+          <w:lang w:val="es-ES"/>
+        </w:rPr>
+        <w:t>laboratorios</w:t>
+      </w:r>
+      <w:r>
+        <w:rPr>
+          <w:lang w:val="es-ES"/>
+        </w:rPr>
+        <w:t>.</w:t>
+      </w:r>
+      <w:bookmarkStart w:id="102" w:name="_GoBack"/>
+      <w:bookmarkEnd w:id="102"/>
     </w:p>
     <w:p>
       <w:pPr>
         <w:pStyle w:val="Figuras"/>
       </w:pPr>
-      <w:bookmarkStart w:id="102" w:name="_Toc31767451"/>
-      <w:r>
-        <w:t>Topología de infraestructura de red de la DMZ para la implementación de red LAN y WAN, generado durante la implementación de la solución en enero 2020</w:t>
-      </w:r>
-      <w:bookmarkEnd w:id="102"/>
-    </w:p>
-    <w:p>
-      <w:pPr>
-        <w:pStyle w:val="Sinespaciado"/>
-        <w:rPr>
-          <w:lang w:val="es-ES"/>
-        </w:rPr>
-      </w:pPr>
+      <w:bookmarkStart w:id="103" w:name="_Toc31767451"/>
+      <w:r>
+        <w:lastRenderedPageBreak/>
+        <w:t xml:space="preserve">Topología de infraestructura de red </w:t>
+      </w:r>
+      <w:r>
+        <w:t>de la solución</w:t>
+      </w:r>
+      <w:r>
+        <w:t>, generado durante la implementación de la solución en enero 2020</w:t>
+      </w:r>
+      <w:bookmarkEnd w:id="103"/>
     </w:p>
     <w:p>
       <w:pPr>
@@ -31684,12 +30642,11 @@
           <w:noProof/>
           <w:lang w:val="es-ES"/>
         </w:rPr>
-        <w:lastRenderedPageBreak/>
         <w:drawing>
-          <wp:inline distT="0" distB="0" distL="0" distR="0" wp14:anchorId="49BABE81" wp14:editId="305E690F">
-            <wp:extent cx="5301999" cy="3519377"/>
-            <wp:effectExtent l="0" t="0" r="0" b="0"/>
-            <wp:docPr id="26" name="Imagen 26" descr="Imagen que contiene monitor, pantalla, negro, viendo&#10;&#10;Descripción generada automáticamente"/>
+          <wp:inline distT="0" distB="0" distL="0" distR="0" wp14:anchorId="5BB90E42" wp14:editId="03C07329">
+            <wp:extent cx="6900804" cy="4461238"/>
+            <wp:effectExtent l="635" t="0" r="0" b="0"/>
+            <wp:docPr id="25" name="Imagen 25" descr="Una captura de pantalla de una red social&#10;&#10;Descripción generada automáticamente"/>
             <wp:cNvGraphicFramePr>
               <a:graphicFrameLocks xmlns:a="http://schemas.openxmlformats.org/drawingml/2006/main" noChangeAspect="1"/>
             </wp:cNvGraphicFramePr>
@@ -31697,7 +30654,7 @@
               <a:graphicData uri="http://schemas.openxmlformats.org/drawingml/2006/picture">
                 <pic:pic xmlns:pic="http://schemas.openxmlformats.org/drawingml/2006/picture">
                   <pic:nvPicPr>
-                    <pic:cNvPr id="26" name="NUEVA ARQUITECTURA (1).png"/>
+                    <pic:cNvPr id="25" name="NUEVA ARQUITECTURA (2).png"/>
                     <pic:cNvPicPr/>
                   </pic:nvPicPr>
                   <pic:blipFill>
@@ -31713,9 +30670,9 @@
                     </a:stretch>
                   </pic:blipFill>
                   <pic:spPr>
-                    <a:xfrm>
+                    <a:xfrm rot="16200000">
                       <a:off x="0" y="0"/>
-                      <a:ext cx="5355293" cy="3554753"/>
+                      <a:ext cx="6965506" cy="4503066"/>
                     </a:xfrm>
                     <a:prstGeom prst="rect">
                       <a:avLst/>
@@ -31730,45 +30687,22 @@
     </w:p>
     <w:p>
       <w:pPr>
-        <w:pStyle w:val="Sinespaciado"/>
-        <w:jc w:val="center"/>
-        <w:rPr>
-          <w:lang w:val="es-ES"/>
-        </w:rPr>
-      </w:pPr>
-    </w:p>
-    <w:p>
-      <w:pPr>
         <w:pStyle w:val="Fuente"/>
       </w:pPr>
       <w:r>
-        <w:t xml:space="preserve">Fuente: elaboración propia, empleando </w:t>
-      </w:r>
-      <w:proofErr w:type="spellStart"/>
-      <w:r>
-        <w:t>Lucidchart</w:t>
-      </w:r>
-      <w:proofErr w:type="spellEnd"/>
-      <w:r>
-        <w:t xml:space="preserve"> en su versión web.</w:t>
-      </w:r>
-    </w:p>
-    <w:p>
-      <w:pPr>
-        <w:rPr>
-          <w:lang w:val="es-ES"/>
-        </w:rPr>
-      </w:pPr>
+        <w:t>Fuente: elaboración propia, empleando Lucidchart en su versión web.</w:t>
+      </w:r>
     </w:p>
     <w:p>
       <w:pPr>
         <w:pStyle w:val="Sub3"/>
       </w:pPr>
-      <w:bookmarkStart w:id="103" w:name="_Toc31767412"/>
-      <w:r>
+      <w:bookmarkStart w:id="104" w:name="_Toc31767412"/>
+      <w:r>
+        <w:lastRenderedPageBreak/>
         <w:t>Instalación de dispositivo de conmutación de red para aislamiento de la red</w:t>
       </w:r>
-      <w:bookmarkEnd w:id="103"/>
+      <w:bookmarkEnd w:id="104"/>
       <w:r>
         <w:t xml:space="preserve"> </w:t>
       </w:r>
@@ -31786,15 +30720,6 @@
           <w:lang w:val="es-ES"/>
         </w:rPr>
       </w:pPr>
-      <w:bookmarkStart w:id="104" w:name="_GoBack"/>
-      <w:bookmarkEnd w:id="104"/>
-    </w:p>
-    <w:p>
-      <w:pPr>
-        <w:rPr>
-          <w:lang w:val="es-ES"/>
-        </w:rPr>
-      </w:pPr>
     </w:p>
     <w:p>
       <w:pPr>
@@ -31805,13 +30730,6 @@
         <w:t>Configuración de red LAN</w:t>
       </w:r>
       <w:bookmarkEnd w:id="105"/>
-    </w:p>
-    <w:p>
-      <w:pPr>
-        <w:rPr>
-          <w:lang w:val="es-ES"/>
-        </w:rPr>
-      </w:pPr>
     </w:p>
     <w:p>
       <w:pPr>
@@ -31857,6 +30775,105 @@
     </w:p>
     <w:p>
       <w:pPr>
+        <w:pStyle w:val="Sub2"/>
+      </w:pPr>
+      <w:bookmarkStart w:id="107" w:name="_Toc31767415"/>
+      <w:r>
+        <w:t xml:space="preserve">Implementación del portal cautivo en la red nueva red interna </w:t>
+      </w:r>
+      <w:r>
+        <w:t xml:space="preserve">y </w:t>
+      </w:r>
+      <w:r>
+        <w:t xml:space="preserve">DMZ </w:t>
+      </w:r>
+      <w:r>
+        <w:t>de los laboratorios</w:t>
+      </w:r>
+      <w:bookmarkEnd w:id="107"/>
+    </w:p>
+    <w:p>
+      <w:pPr>
+        <w:pStyle w:val="Sub3"/>
+      </w:pPr>
+      <w:bookmarkStart w:id="108" w:name="_Toc31767416"/>
+      <w:r>
+        <w:t>Configuración de zona</w:t>
+      </w:r>
+      <w:bookmarkEnd w:id="108"/>
+      <w:r>
+        <w:t xml:space="preserve"> </w:t>
+      </w:r>
+    </w:p>
+    <w:p>
+      <w:pPr>
+        <w:pStyle w:val="Sub3"/>
+      </w:pPr>
+      <w:bookmarkStart w:id="109" w:name="_Toc31767417"/>
+      <w:r>
+        <w:t>Configuración de dispositivos enrutadores</w:t>
+      </w:r>
+      <w:bookmarkEnd w:id="109"/>
+    </w:p>
+    <w:p>
+      <w:pPr>
+        <w:pStyle w:val="Sub3"/>
+      </w:pPr>
+      <w:bookmarkStart w:id="110" w:name="_Toc31767418"/>
+      <w:r>
+        <w:t xml:space="preserve">Configuración de firewall e interconexión de portal cautivo con base de datos y servidor </w:t>
+      </w:r>
+      <w:r>
+        <w:t>RADIUS</w:t>
+      </w:r>
+      <w:bookmarkEnd w:id="110"/>
+    </w:p>
+    <w:p>
+      <w:pPr>
+        <w:rPr>
+          <w:lang w:val="es-ES"/>
+        </w:rPr>
+      </w:pPr>
+    </w:p>
+    <w:p>
+      <w:pPr>
+        <w:pStyle w:val="Sub2"/>
+      </w:pPr>
+      <w:bookmarkStart w:id="111" w:name="_Toc31767419"/>
+      <w:r>
+        <w:t>Implementación de políticas administrativas</w:t>
+      </w:r>
+      <w:bookmarkEnd w:id="111"/>
+    </w:p>
+    <w:p>
+      <w:pPr>
+        <w:pStyle w:val="Sub3"/>
+      </w:pPr>
+      <w:bookmarkStart w:id="112" w:name="_Toc31767420"/>
+      <w:r>
+        <w:t>Modulo intermedio de aplicación de políticas a configuración de firewall</w:t>
+      </w:r>
+      <w:bookmarkEnd w:id="112"/>
+    </w:p>
+    <w:p>
+      <w:pPr>
+        <w:pStyle w:val="Sub2"/>
+      </w:pPr>
+      <w:bookmarkStart w:id="113" w:name="_Toc31767421"/>
+      <w:r>
+        <w:t>Resultados de la implementación del portal cautivo, sistema de administración de recursos de red y DMZ</w:t>
+      </w:r>
+      <w:bookmarkEnd w:id="113"/>
+    </w:p>
+    <w:p>
+      <w:pPr>
+        <w:rPr>
+          <w:lang w:val="es-ES"/>
+        </w:rPr>
+      </w:pPr>
+    </w:p>
+    <w:p>
+      <w:pPr>
         <w:pStyle w:val="Vietas1"/>
         <w:numPr>
           <w:ilvl w:val="0"/>
@@ -31866,140 +30883,32 @@
     </w:p>
     <w:p>
       <w:pPr>
-        <w:pStyle w:val="Sub2"/>
-      </w:pPr>
-      <w:bookmarkStart w:id="107" w:name="_Toc31767415"/>
-      <w:r>
+        <w:pStyle w:val="Sub1"/>
+      </w:pPr>
+      <w:bookmarkStart w:id="114" w:name="_Toc31767422"/>
+      <w:r>
+        <w:t>Costos del proyecto</w:t>
+      </w:r>
+      <w:bookmarkEnd w:id="114"/>
+    </w:p>
+    <w:p>
+      <w:pPr>
+        <w:rPr>
+          <w:lang w:val="es-ES"/>
+        </w:rPr>
+      </w:pPr>
+    </w:p>
+    <w:p>
+      <w:pPr>
+        <w:rPr>
+          <w:lang w:val="es-ES"/>
+        </w:rPr>
+      </w:pPr>
+      <w:r>
+        <w:rPr>
+          <w:lang w:val="es-ES"/>
+        </w:rPr>
         <w:lastRenderedPageBreak/>
-        <w:t xml:space="preserve">Implementación del portal cautivo en la red nueva red interna </w:t>
-      </w:r>
-      <w:r>
-        <w:t xml:space="preserve">y </w:t>
-      </w:r>
-      <w:r>
-        <w:t xml:space="preserve">DMZ </w:t>
-      </w:r>
-      <w:r>
-        <w:t>de los laboratorios</w:t>
-      </w:r>
-      <w:bookmarkEnd w:id="107"/>
-    </w:p>
-    <w:p>
-      <w:pPr>
-        <w:pStyle w:val="Sub3"/>
-      </w:pPr>
-      <w:bookmarkStart w:id="108" w:name="_Toc31767416"/>
-      <w:r>
-        <w:t>Configuración de zona</w:t>
-      </w:r>
-      <w:bookmarkEnd w:id="108"/>
-      <w:r>
-        <w:t xml:space="preserve"> </w:t>
-      </w:r>
-    </w:p>
-    <w:p>
-      <w:pPr>
-        <w:pStyle w:val="Sub3"/>
-      </w:pPr>
-      <w:bookmarkStart w:id="109" w:name="_Toc31767417"/>
-      <w:r>
-        <w:t>Configuración de dispositivos enrutadores</w:t>
-      </w:r>
-      <w:bookmarkEnd w:id="109"/>
-    </w:p>
-    <w:p>
-      <w:pPr>
-        <w:pStyle w:val="Sub3"/>
-      </w:pPr>
-      <w:bookmarkStart w:id="110" w:name="_Toc31767418"/>
-      <w:r>
-        <w:t xml:space="preserve">Configuración de firewall e interconexión de portal cautivo con base de datos y servidor </w:t>
-      </w:r>
-      <w:r>
-        <w:t>RADIUS</w:t>
-      </w:r>
-      <w:bookmarkEnd w:id="110"/>
-    </w:p>
-    <w:p>
-      <w:pPr>
-        <w:rPr>
-          <w:lang w:val="es-ES"/>
-        </w:rPr>
-      </w:pPr>
-    </w:p>
-    <w:p>
-      <w:pPr>
-        <w:pStyle w:val="Sub2"/>
-      </w:pPr>
-      <w:bookmarkStart w:id="111" w:name="_Toc31767419"/>
-      <w:r>
-        <w:t>Implementación de políticas administrativas</w:t>
-      </w:r>
-      <w:bookmarkEnd w:id="111"/>
-    </w:p>
-    <w:p>
-      <w:pPr>
-        <w:pStyle w:val="Sub3"/>
-      </w:pPr>
-      <w:bookmarkStart w:id="112" w:name="_Toc31767420"/>
-      <w:r>
-        <w:t>Modulo intermedio de aplicación de políticas a configuración de firewall</w:t>
-      </w:r>
-      <w:bookmarkEnd w:id="112"/>
-    </w:p>
-    <w:p>
-      <w:pPr>
-        <w:pStyle w:val="Sub2"/>
-      </w:pPr>
-      <w:bookmarkStart w:id="113" w:name="_Toc31767421"/>
-      <w:r>
-        <w:t>Resultados de la implementación del portal cautivo, sistema de administración de recursos de red y DMZ</w:t>
-      </w:r>
-      <w:bookmarkEnd w:id="113"/>
-    </w:p>
-    <w:p>
-      <w:pPr>
-        <w:rPr>
-          <w:lang w:val="es-ES"/>
-        </w:rPr>
-      </w:pPr>
-    </w:p>
-    <w:p>
-      <w:pPr>
-        <w:pStyle w:val="Vietas1"/>
-        <w:numPr>
-          <w:ilvl w:val="0"/>
-          <w:numId w:val="0"/>
-        </w:numPr>
-      </w:pPr>
-    </w:p>
-    <w:p>
-      <w:pPr>
-        <w:pStyle w:val="Sub1"/>
-      </w:pPr>
-      <w:bookmarkStart w:id="114" w:name="_Toc31767422"/>
-      <w:r>
-        <w:t>Costos del proyecto</w:t>
-      </w:r>
-      <w:bookmarkEnd w:id="114"/>
-    </w:p>
-    <w:p>
-      <w:pPr>
-        <w:rPr>
-          <w:lang w:val="es-ES"/>
-        </w:rPr>
-      </w:pPr>
-    </w:p>
-    <w:p>
-      <w:pPr>
-        <w:rPr>
-          <w:lang w:val="es-ES"/>
-        </w:rPr>
-      </w:pPr>
-      <w:r>
-        <w:rPr>
-          <w:lang w:val="es-ES"/>
-        </w:rPr>
         <w:t>Está</w:t>
       </w:r>
       <w:r>
@@ -38588,7 +37497,7 @@
 </file>
 
 <file path=customXml/itemProps1.xml><?xml version="1.0" encoding="utf-8"?>
-<ds:datastoreItem xmlns:ds="http://schemas.openxmlformats.org/officeDocument/2006/customXml" ds:itemID="{AF3F5A2A-9088-4C81-B343-739D1DB14308}">
+<ds:datastoreItem xmlns:ds="http://schemas.openxmlformats.org/officeDocument/2006/customXml" ds:itemID="{DAF916E3-4FAF-4EFE-ABFC-C737C5E1D6A6}">
   <ds:schemaRefs>
     <ds:schemaRef ds:uri="http://schemas.openxmlformats.org/officeDocument/2006/bibliography"/>
   </ds:schemaRefs>

</xml_diff>

<commit_message>
Avances al 08 02 2020
</commit_message>
<xml_diff>
--- a/TESIS/VERSION 1 _ FEBRERO 2020.docx
+++ b/TESIS/VERSION 1 _ FEBRERO 2020.docx
@@ -440,6 +440,7 @@
         </w:rPr>
         <w:t xml:space="preserve">Edgar René </w:t>
       </w:r>
+      <w:proofErr w:type="spellStart"/>
       <w:r>
         <w:rPr>
           <w:rFonts w:eastAsia="Times New Roman" w:cs="Arial"/>
@@ -447,13 +448,23 @@
         </w:rPr>
         <w:t>Ornelis</w:t>
       </w:r>
+      <w:proofErr w:type="spellEnd"/>
       <w:r>
         <w:rPr>
           <w:rFonts w:eastAsia="Times New Roman" w:cs="Arial"/>
           <w:lang w:val="es-ES" w:bidi="en-US"/>
         </w:rPr>
-        <w:t xml:space="preserve"> Hoil</w:t>
-      </w:r>
+        <w:t xml:space="preserve"> </w:t>
+      </w:r>
+      <w:proofErr w:type="spellStart"/>
+      <w:r>
+        <w:rPr>
+          <w:rFonts w:eastAsia="Times New Roman" w:cs="Arial"/>
+          <w:lang w:val="es-ES" w:bidi="en-US"/>
+        </w:rPr>
+        <w:t>Hoil</w:t>
+      </w:r>
+      <w:proofErr w:type="spellEnd"/>
     </w:p>
     <w:p>
       <w:pPr>
@@ -1286,13 +1297,32 @@
         <w:tab/>
         <w:t xml:space="preserve">Ing. </w:t>
       </w:r>
+      <w:proofErr w:type="spellStart"/>
       <w:r>
         <w:rPr>
           <w:rFonts w:eastAsia="Times New Roman" w:cs="Arial"/>
           <w:color w:val="000000"/>
           <w:lang w:val="es-ES" w:bidi="en-US"/>
         </w:rPr>
-        <w:t>Angel Roberto Sic Garc</w:t>
+        <w:t>Angel</w:t>
+      </w:r>
+      <w:proofErr w:type="spellEnd"/>
+      <w:r>
+        <w:rPr>
+          <w:rFonts w:eastAsia="Times New Roman" w:cs="Arial"/>
+          <w:color w:val="000000"/>
+          <w:lang w:val="es-ES" w:bidi="en-US"/>
+        </w:rPr>
+        <w:t xml:space="preserve"> Roberto Sic </w:t>
+      </w:r>
+      <w:proofErr w:type="spellStart"/>
+      <w:r>
+        <w:rPr>
+          <w:rFonts w:eastAsia="Times New Roman" w:cs="Arial"/>
+          <w:color w:val="000000"/>
+          <w:lang w:val="es-ES" w:bidi="en-US"/>
+        </w:rPr>
+        <w:t>Garc</w:t>
       </w:r>
       <w:r>
         <w:rPr>
@@ -1302,6 +1332,7 @@
         </w:rPr>
         <w:t>ía</w:t>
       </w:r>
+      <w:proofErr w:type="spellEnd"/>
     </w:p>
     <w:p>
       <w:pPr>
@@ -1414,14 +1445,34 @@
         </w:rPr>
         <w:t xml:space="preserve">Br. </w:t>
       </w:r>
+      <w:proofErr w:type="spellStart"/>
       <w:r>
         <w:rPr>
           <w:rFonts w:eastAsia="Times New Roman" w:cs="Arial"/>
           <w:color w:val="000000"/>
           <w:lang w:bidi="en-US"/>
         </w:rPr>
-        <w:t>Jurgen Andoni Ramírez Ramírez</w:t>
-      </w:r>
+        <w:t>Jurgen</w:t>
+      </w:r>
+      <w:proofErr w:type="spellEnd"/>
+      <w:r>
+        <w:rPr>
+          <w:rFonts w:eastAsia="Times New Roman" w:cs="Arial"/>
+          <w:color w:val="000000"/>
+          <w:lang w:bidi="en-US"/>
+        </w:rPr>
+        <w:t xml:space="preserve"> Andoni Ramírez </w:t>
+      </w:r>
+      <w:proofErr w:type="spellStart"/>
+      <w:r>
+        <w:rPr>
+          <w:rFonts w:eastAsia="Times New Roman" w:cs="Arial"/>
+          <w:color w:val="000000"/>
+          <w:lang w:bidi="en-US"/>
+        </w:rPr>
+        <w:t>Ramírez</w:t>
+      </w:r>
+      <w:proofErr w:type="spellEnd"/>
     </w:p>
     <w:p>
       <w:pPr>
@@ -1465,8 +1516,18 @@
           <w:color w:val="000000"/>
           <w:lang w:bidi="en-US"/>
         </w:rPr>
-        <w:t>Oscar Humberto Galicia Nuñez</w:t>
-      </w:r>
+        <w:t xml:space="preserve">Oscar Humberto Galicia </w:t>
+      </w:r>
+      <w:proofErr w:type="spellStart"/>
+      <w:r>
+        <w:rPr>
+          <w:rFonts w:eastAsia="Times New Roman" w:cs="Arial"/>
+          <w:color w:val="000000"/>
+          <w:lang w:bidi="en-US"/>
+        </w:rPr>
+        <w:t>Nuñez</w:t>
+      </w:r>
+      <w:proofErr w:type="spellEnd"/>
     </w:p>
     <w:p>
       <w:pPr>
@@ -2435,11 +2496,19 @@
           <w:lang w:val="es-ES"/>
         </w:rPr>
       </w:pPr>
-      <w:r>
-        <w:rPr>
-          <w:lang w:val="es-ES"/>
-        </w:rPr>
-        <w:t>Enemias Esquivel y Gloria Matilde Cuy, por su apoyo, amor y paciencia.</w:t>
+      <w:proofErr w:type="spellStart"/>
+      <w:r>
+        <w:rPr>
+          <w:lang w:val="es-ES"/>
+        </w:rPr>
+        <w:t>Enemias</w:t>
+      </w:r>
+      <w:proofErr w:type="spellEnd"/>
+      <w:r>
+        <w:rPr>
+          <w:lang w:val="es-ES"/>
+        </w:rPr>
+        <w:t xml:space="preserve"> Esquivel y Gloria Matilde Cuy, por su apoyo, amor y paciencia.</w:t>
       </w:r>
     </w:p>
     <w:p>
@@ -3025,17 +3094,33 @@
         </w:rPr>
         <w:t xml:space="preserve">Ing. Edgar René </w:t>
       </w:r>
+      <w:proofErr w:type="spellStart"/>
       <w:r>
         <w:rPr>
           <w:lang w:val="es-ES"/>
         </w:rPr>
         <w:t>Ornelis</w:t>
       </w:r>
-      <w:r>
-        <w:rPr>
-          <w:lang w:val="es-ES"/>
-        </w:rPr>
-        <w:t xml:space="preserve"> Hoil, gracias por su </w:t>
+      <w:proofErr w:type="spellEnd"/>
+      <w:r>
+        <w:rPr>
+          <w:lang w:val="es-ES"/>
+        </w:rPr>
+        <w:t xml:space="preserve"> </w:t>
+      </w:r>
+      <w:proofErr w:type="spellStart"/>
+      <w:r>
+        <w:rPr>
+          <w:lang w:val="es-ES"/>
+        </w:rPr>
+        <w:t>Hoil</w:t>
+      </w:r>
+      <w:proofErr w:type="spellEnd"/>
+      <w:r>
+        <w:rPr>
+          <w:lang w:val="es-ES"/>
+        </w:rPr>
+        <w:t xml:space="preserve">, gracias por su </w:t>
       </w:r>
       <w:r>
         <w:rPr>
@@ -3093,8 +3178,16 @@
         <w:rPr>
           <w:lang w:val="es-ES"/>
         </w:rPr>
-        <w:t xml:space="preserve"> y Edgar Sabán</w:t>
-      </w:r>
+        <w:t xml:space="preserve"> y Edgar </w:t>
+      </w:r>
+      <w:proofErr w:type="spellStart"/>
+      <w:r>
+        <w:rPr>
+          <w:lang w:val="es-ES"/>
+        </w:rPr>
+        <w:t>Sabán</w:t>
+      </w:r>
+      <w:proofErr w:type="spellEnd"/>
       <w:r>
         <w:rPr>
           <w:lang w:val="es-ES"/>
@@ -11599,11 +11692,19 @@
         </w:tabs>
         <w:ind w:left="2835" w:hanging="2835"/>
       </w:pPr>
+      <w:proofErr w:type="spellStart"/>
       <w:r>
         <w:rPr>
           <w:b/>
         </w:rPr>
-        <w:t xml:space="preserve">mts </w:t>
+        <w:t>mts</w:t>
+      </w:r>
+      <w:proofErr w:type="spellEnd"/>
+      <w:r>
+        <w:rPr>
+          <w:b/>
+        </w:rPr>
+        <w:t xml:space="preserve"> </w:t>
       </w:r>
       <w:r>
         <w:rPr>
@@ -11723,12 +11824,69 @@
         </w:rPr>
         <w:t xml:space="preserve">Acrónimo del inglés: </w:t>
       </w:r>
+      <w:proofErr w:type="spellStart"/>
       <w:r>
         <w:rPr>
           <w:i/>
           <w:lang w:val="es-ES"/>
         </w:rPr>
-        <w:t>Remote Authentication Dial-In User Service.</w:t>
+        <w:t>Remote</w:t>
+      </w:r>
+      <w:proofErr w:type="spellEnd"/>
+      <w:r>
+        <w:rPr>
+          <w:i/>
+          <w:lang w:val="es-ES"/>
+        </w:rPr>
+        <w:t xml:space="preserve"> </w:t>
+      </w:r>
+      <w:proofErr w:type="spellStart"/>
+      <w:r>
+        <w:rPr>
+          <w:i/>
+          <w:lang w:val="es-ES"/>
+        </w:rPr>
+        <w:t>Authentication</w:t>
+      </w:r>
+      <w:proofErr w:type="spellEnd"/>
+      <w:r>
+        <w:rPr>
+          <w:i/>
+          <w:lang w:val="es-ES"/>
+        </w:rPr>
+        <w:t xml:space="preserve"> Dial-In </w:t>
+      </w:r>
+      <w:proofErr w:type="spellStart"/>
+      <w:r>
+        <w:rPr>
+          <w:i/>
+          <w:lang w:val="es-ES"/>
+        </w:rPr>
+        <w:t>User</w:t>
+      </w:r>
+      <w:proofErr w:type="spellEnd"/>
+      <w:r>
+        <w:rPr>
+          <w:i/>
+          <w:lang w:val="es-ES"/>
+        </w:rPr>
+        <w:t xml:space="preserve"> </w:t>
+      </w:r>
+      <w:proofErr w:type="spellStart"/>
+      <w:r>
+        <w:rPr>
+          <w:i/>
+          <w:lang w:val="es-ES"/>
+        </w:rPr>
+        <w:t>Service</w:t>
+      </w:r>
+      <w:proofErr w:type="spellEnd"/>
+      <w:r>
+        <w:rPr>
+          <w:i/>
+          <w:lang w:val="es-ES"/>
+        </w:rPr>
+        <w:t>.</w:t>
       </w:r>
       <w:r>
         <w:rPr>
@@ -11775,6 +11933,7 @@
           <w:lang w:val="es-ES"/>
         </w:rPr>
       </w:pPr>
+      <w:proofErr w:type="spellStart"/>
       <w:r>
         <w:rPr>
           <w:b/>
@@ -11782,6 +11941,7 @@
         </w:rPr>
         <w:t>Iptables</w:t>
       </w:r>
+      <w:proofErr w:type="spellEnd"/>
       <w:r>
         <w:rPr>
           <w:b/>
@@ -11799,7 +11959,21 @@
         <w:rPr>
           <w:lang w:val="es-ES"/>
         </w:rPr>
-        <w:t>tilidad de línea de órdenes para configurar el cortafuegos del kernel de Linux.</w:t>
+        <w:t xml:space="preserve">tilidad de línea de órdenes para configurar el cortafuegos del </w:t>
+      </w:r>
+      <w:proofErr w:type="spellStart"/>
+      <w:r>
+        <w:rPr>
+          <w:lang w:val="es-ES"/>
+        </w:rPr>
+        <w:t>kernel</w:t>
+      </w:r>
+      <w:proofErr w:type="spellEnd"/>
+      <w:r>
+        <w:rPr>
+          <w:lang w:val="es-ES"/>
+        </w:rPr>
+        <w:t xml:space="preserve"> de Linux.</w:t>
       </w:r>
       <w:r>
         <w:rPr>
@@ -11843,7 +12017,15 @@
         <w:tab/>
       </w:r>
       <w:r>
-        <w:t xml:space="preserve">Acrónimo en inglés: Data Base Management Systen. </w:t>
+        <w:t xml:space="preserve">Acrónimo en inglés: Data Base Management </w:t>
+      </w:r>
+      <w:proofErr w:type="spellStart"/>
+      <w:r>
+        <w:t>Systen</w:t>
+      </w:r>
+      <w:proofErr w:type="spellEnd"/>
+      <w:r>
+        <w:t xml:space="preserve">. </w:t>
       </w:r>
       <w:r>
         <w:t>Sistema gestor de base d</w:t>
@@ -11915,6 +12097,7 @@
         </w:tabs>
         <w:ind w:left="2835" w:hanging="2835"/>
       </w:pPr>
+      <w:proofErr w:type="spellStart"/>
       <w:r>
         <w:rPr>
           <w:b/>
@@ -11922,6 +12105,7 @@
         </w:rPr>
         <w:t>PfSense</w:t>
       </w:r>
+      <w:proofErr w:type="spellEnd"/>
       <w:r>
         <w:rPr>
           <w:b/>
@@ -13950,7 +14134,21 @@
         <w:rPr>
           <w:lang w:val="es-ES"/>
         </w:rPr>
-        <w:t>cableado estructurado, servidores y dispositivos de enrutamiento que proveen señal de internet inalambrico dentro de las instalaciones</w:t>
+        <w:t xml:space="preserve">cableado estructurado, servidores y dispositivos de enrutamiento que proveen señal de internet </w:t>
+      </w:r>
+      <w:proofErr w:type="spellStart"/>
+      <w:r>
+        <w:rPr>
+          <w:lang w:val="es-ES"/>
+        </w:rPr>
+        <w:t>inalambrico</w:t>
+      </w:r>
+      <w:proofErr w:type="spellEnd"/>
+      <w:r>
+        <w:rPr>
+          <w:lang w:val="es-ES"/>
+        </w:rPr>
+        <w:t xml:space="preserve"> dentro de las instalaciones</w:t>
       </w:r>
       <w:r>
         <w:rPr>
@@ -15447,12 +15645,14 @@
                 <w:lang w:val="es-ES"/>
               </w:rPr>
             </w:pPr>
+            <w:proofErr w:type="spellStart"/>
             <w:r>
               <w:rPr>
                 <w:lang w:val="es-ES"/>
               </w:rPr>
               <w:t>Nùmero</w:t>
             </w:r>
+            <w:proofErr w:type="spellEnd"/>
           </w:p>
         </w:tc>
         <w:tc>
@@ -16244,7 +16444,15 @@
         <w:pStyle w:val="Fuente"/>
       </w:pPr>
       <w:r>
-        <w:t>Fuente: especificaciones de recursos de hardware para la máquina virtual de PROXMOX utilizado como servidor de corta fuegos PfSense, servidores físicos de laboratorio 014 de la Escuela de Ingeniería en Ciencias y Sistemas.</w:t>
+        <w:t xml:space="preserve">Fuente: especificaciones de recursos de hardware para la máquina virtual de PROXMOX utilizado como servidor de corta fuegos </w:t>
+      </w:r>
+      <w:proofErr w:type="spellStart"/>
+      <w:r>
+        <w:t>PfSense</w:t>
+      </w:r>
+      <w:proofErr w:type="spellEnd"/>
+      <w:r>
+        <w:t>, servidores físicos de laboratorio 014 de la Escuela de Ingeniería en Ciencias y Sistemas.</w:t>
       </w:r>
     </w:p>
     <w:p>
@@ -16254,7 +16462,15 @@
       <w:bookmarkStart w:id="48" w:name="_Toc31767437"/>
       <w:r>
         <w:lastRenderedPageBreak/>
-        <w:t>Configuración de interfaz de red de maquina virtual para servidor de corta fuegos en PROXMOX</w:t>
+        <w:t xml:space="preserve">Configuración de interfaz de red de </w:t>
+      </w:r>
+      <w:proofErr w:type="spellStart"/>
+      <w:r>
+        <w:t>maquina</w:t>
+      </w:r>
+      <w:proofErr w:type="spellEnd"/>
+      <w:r>
+        <w:t xml:space="preserve"> virtual para servidor de corta fuegos en PROXMOX</w:t>
       </w:r>
       <w:bookmarkEnd w:id="48"/>
     </w:p>
@@ -16331,7 +16547,15 @@
         <w:pStyle w:val="Fuente"/>
       </w:pPr>
       <w:r>
-        <w:t>Fuente: configuración de interfaces de red para la máquina virtual de PROXMOX utilizado como servidor de corta fuegos PfSense, servidores físicos de laboratorio 014 de la Escuela de Ingeniería en Ciencias y Sistemas.</w:t>
+        <w:t xml:space="preserve">Fuente: configuración de interfaces de red para la máquina virtual de PROXMOX utilizado como servidor de corta fuegos </w:t>
+      </w:r>
+      <w:proofErr w:type="spellStart"/>
+      <w:r>
+        <w:t>PfSense</w:t>
+      </w:r>
+      <w:proofErr w:type="spellEnd"/>
+      <w:r>
+        <w:t>, servidores físicos de laboratorio 014 de la Escuela de Ingeniería en Ciencias y Sistemas.</w:t>
       </w:r>
     </w:p>
     <w:p>
@@ -16844,7 +17068,15 @@
               <w:cnfStyle w:val="000000100000" w:firstRow="0" w:lastRow="0" w:firstColumn="0" w:lastColumn="0" w:oddVBand="0" w:evenVBand="0" w:oddHBand="1" w:evenHBand="0" w:firstRowFirstColumn="0" w:firstRowLastColumn="0" w:lastRowFirstColumn="0" w:lastRowLastColumn="0"/>
             </w:pPr>
             <w:r>
-              <w:t>Fecha y hora en que se realizó la ultima actualización de datos de conexión.</w:t>
+              <w:t xml:space="preserve">Fecha y hora en que se realizó la </w:t>
+            </w:r>
+            <w:proofErr w:type="spellStart"/>
+            <w:r>
+              <w:t>ultima</w:t>
+            </w:r>
+            <w:proofErr w:type="spellEnd"/>
+            <w:r>
+              <w:t xml:space="preserve"> actualización de datos de conexión.</w:t>
             </w:r>
           </w:p>
           <w:p>
@@ -17334,8 +17566,18 @@
                 <w:bCs w:val="0"/>
                 <w:lang w:val="es-ES"/>
               </w:rPr>
-              <w:t xml:space="preserve"> Backend</w:t>
-            </w:r>
+              <w:t xml:space="preserve"> </w:t>
+            </w:r>
+            <w:proofErr w:type="spellStart"/>
+            <w:r>
+              <w:rPr>
+                <w:b w:val="0"/>
+                <w:bCs w:val="0"/>
+                <w:lang w:val="es-ES"/>
+              </w:rPr>
+              <w:t>Backend</w:t>
+            </w:r>
+            <w:proofErr w:type="spellEnd"/>
           </w:p>
         </w:tc>
         <w:tc>
@@ -17379,27 +17621,47 @@
               </w:rPr>
               <w:t xml:space="preserve">Lenguaje de programación orientado a objetos, el cual es multiplataforma, de uso gratuito cuyo costo para la implementación será gratuito y muy versátil al momento de la elaboración de los </w:t>
             </w:r>
+            <w:proofErr w:type="spellStart"/>
             <w:r>
               <w:rPr>
                 <w:i/>
                 <w:iCs/>
                 <w:lang w:val="es-ES"/>
               </w:rPr>
-              <w:t xml:space="preserve">servlet </w:t>
-            </w:r>
-            <w:r>
-              <w:rPr>
-                <w:lang w:val="es-ES"/>
-              </w:rPr>
-              <w:t xml:space="preserve">de comunicación entre interfaz de usuario y </w:t>
-            </w:r>
+              <w:t>servlet</w:t>
+            </w:r>
+            <w:proofErr w:type="spellEnd"/>
             <w:r>
               <w:rPr>
                 <w:i/>
                 <w:iCs/>
                 <w:lang w:val="es-ES"/>
               </w:rPr>
-              <w:t>backend.</w:t>
+              <w:t xml:space="preserve"> </w:t>
+            </w:r>
+            <w:r>
+              <w:rPr>
+                <w:lang w:val="es-ES"/>
+              </w:rPr>
+              <w:t xml:space="preserve">de comunicación entre interfaz de usuario y </w:t>
+            </w:r>
+            <w:proofErr w:type="spellStart"/>
+            <w:r>
+              <w:rPr>
+                <w:i/>
+                <w:iCs/>
+                <w:lang w:val="es-ES"/>
+              </w:rPr>
+              <w:t>backend</w:t>
+            </w:r>
+            <w:proofErr w:type="spellEnd"/>
+            <w:r>
+              <w:rPr>
+                <w:i/>
+                <w:iCs/>
+                <w:lang w:val="es-ES"/>
+              </w:rPr>
+              <w:t>.</w:t>
             </w:r>
           </w:p>
         </w:tc>
@@ -17448,8 +17710,18 @@
                 <w:bCs w:val="0"/>
                 <w:lang w:val="es-ES"/>
               </w:rPr>
-              <w:t>Lenguaje de programación Frontend</w:t>
-            </w:r>
+              <w:t xml:space="preserve">Lenguaje de programación </w:t>
+            </w:r>
+            <w:proofErr w:type="spellStart"/>
+            <w:r>
+              <w:rPr>
+                <w:b w:val="0"/>
+                <w:bCs w:val="0"/>
+                <w:lang w:val="es-ES"/>
+              </w:rPr>
+              <w:t>Frontend</w:t>
+            </w:r>
+            <w:proofErr w:type="spellEnd"/>
           </w:p>
         </w:tc>
         <w:tc>
@@ -17491,19 +17763,43 @@
               </w:rPr>
               <w:t xml:space="preserve">Lenguaje de programación sin tipado estático y orientado a su uso en </w:t>
             </w:r>
+            <w:proofErr w:type="spellStart"/>
             <w:r>
               <w:rPr>
                 <w:i/>
                 <w:iCs/>
                 <w:lang w:val="es-ES"/>
               </w:rPr>
-              <w:t xml:space="preserve">frontend </w:t>
-            </w:r>
-            <w:r>
-              <w:rPr>
-                <w:lang w:val="es-ES"/>
-              </w:rPr>
-              <w:t>o comumente llamado lado del cliente. Es de uso gratuito y con compatibilidad para todos los navegadores web existentes.</w:t>
+              <w:t>frontend</w:t>
+            </w:r>
+            <w:proofErr w:type="spellEnd"/>
+            <w:r>
+              <w:rPr>
+                <w:i/>
+                <w:iCs/>
+                <w:lang w:val="es-ES"/>
+              </w:rPr>
+              <w:t xml:space="preserve"> </w:t>
+            </w:r>
+            <w:r>
+              <w:rPr>
+                <w:lang w:val="es-ES"/>
+              </w:rPr>
+              <w:t xml:space="preserve">o </w:t>
+            </w:r>
+            <w:proofErr w:type="spellStart"/>
+            <w:r>
+              <w:rPr>
+                <w:lang w:val="es-ES"/>
+              </w:rPr>
+              <w:t>comumente</w:t>
+            </w:r>
+            <w:proofErr w:type="spellEnd"/>
+            <w:r>
+              <w:rPr>
+                <w:lang w:val="es-ES"/>
+              </w:rPr>
+              <w:t xml:space="preserve"> llamado lado del cliente. Es de uso gratuito y con compatibilidad para todos los navegadores web existentes.</w:t>
             </w:r>
           </w:p>
         </w:tc>
@@ -17672,12 +17968,14 @@
                 <w:lang w:val="es-ES"/>
               </w:rPr>
             </w:pPr>
+            <w:proofErr w:type="spellStart"/>
             <w:r>
               <w:rPr>
                 <w:lang w:val="es-ES"/>
               </w:rPr>
               <w:t>FreeRADIUS</w:t>
             </w:r>
+            <w:proofErr w:type="spellEnd"/>
           </w:p>
         </w:tc>
         <w:tc>
@@ -17750,12 +18048,14 @@
                 <w:lang w:val="es-ES"/>
               </w:rPr>
             </w:pPr>
+            <w:proofErr w:type="spellStart"/>
             <w:r>
               <w:rPr>
                 <w:lang w:val="es-ES"/>
               </w:rPr>
               <w:t>PfSense</w:t>
             </w:r>
+            <w:proofErr w:type="spellEnd"/>
           </w:p>
         </w:tc>
         <w:tc>
@@ -17919,7 +18219,25 @@
                 <w:bCs w:val="0"/>
                 <w:lang w:val="es-ES"/>
               </w:rPr>
-              <w:t>Librerías y frameworks de desarrollo web</w:t>
+              <w:t xml:space="preserve">Librerías y </w:t>
+            </w:r>
+            <w:proofErr w:type="spellStart"/>
+            <w:r>
+              <w:rPr>
+                <w:b w:val="0"/>
+                <w:bCs w:val="0"/>
+                <w:lang w:val="es-ES"/>
+              </w:rPr>
+              <w:t>frameworks</w:t>
+            </w:r>
+            <w:proofErr w:type="spellEnd"/>
+            <w:r>
+              <w:rPr>
+                <w:b w:val="0"/>
+                <w:bCs w:val="0"/>
+                <w:lang w:val="es-ES"/>
+              </w:rPr>
+              <w:t xml:space="preserve"> de desarrollo web</w:t>
             </w:r>
           </w:p>
         </w:tc>
@@ -17932,8 +18250,13 @@
               <w:pStyle w:val="Vietas1"/>
               <w:cnfStyle w:val="000000000000" w:firstRow="0" w:lastRow="0" w:firstColumn="0" w:lastColumn="0" w:oddVBand="0" w:evenVBand="0" w:oddHBand="0" w:evenHBand="0" w:firstRowFirstColumn="0" w:firstRowLastColumn="0" w:lastRowFirstColumn="0" w:lastRowLastColumn="0"/>
             </w:pPr>
-            <w:r>
-              <w:t>Boostrap 4</w:t>
+            <w:proofErr w:type="spellStart"/>
+            <w:r>
+              <w:t>Boostrap</w:t>
+            </w:r>
+            <w:proofErr w:type="spellEnd"/>
+            <w:r>
+              <w:t xml:space="preserve"> 4</w:t>
             </w:r>
           </w:p>
           <w:p>
@@ -17950,9 +18273,11 @@
               <w:pStyle w:val="Vietas1"/>
               <w:cnfStyle w:val="000000000000" w:firstRow="0" w:lastRow="0" w:firstColumn="0" w:lastColumn="0" w:oddVBand="0" w:evenVBand="0" w:oddHBand="0" w:evenHBand="0" w:firstRowFirstColumn="0" w:firstRowLastColumn="0" w:lastRowFirstColumn="0" w:lastRowLastColumn="0"/>
             </w:pPr>
+            <w:proofErr w:type="spellStart"/>
             <w:r>
               <w:t>EasyUI</w:t>
             </w:r>
+            <w:proofErr w:type="spellEnd"/>
           </w:p>
         </w:tc>
         <w:tc>
@@ -18023,9 +18348,11 @@
               <w:pStyle w:val="Vietas1"/>
               <w:cnfStyle w:val="000000100000" w:firstRow="0" w:lastRow="0" w:firstColumn="0" w:lastColumn="0" w:oddVBand="0" w:evenVBand="0" w:oddHBand="1" w:evenHBand="0" w:firstRowFirstColumn="0" w:firstRowLastColumn="0" w:lastRowFirstColumn="0" w:lastRowLastColumn="0"/>
             </w:pPr>
+            <w:proofErr w:type="spellStart"/>
             <w:r>
               <w:t>Netbeans</w:t>
             </w:r>
+            <w:proofErr w:type="spellEnd"/>
           </w:p>
         </w:tc>
         <w:tc>
@@ -18437,8 +18764,13 @@
               <w:cnfStyle w:val="000000100000" w:firstRow="0" w:lastRow="0" w:firstColumn="0" w:lastColumn="0" w:oddVBand="0" w:evenVBand="0" w:oddHBand="1" w:evenHBand="0" w:firstRowFirstColumn="0" w:firstRowLastColumn="0" w:lastRowFirstColumn="0" w:lastRowLastColumn="0"/>
             </w:pPr>
             <w:r>
-              <w:t>Container en Proxmox</w:t>
-            </w:r>
+              <w:t xml:space="preserve">Container en </w:t>
+            </w:r>
+            <w:proofErr w:type="spellStart"/>
+            <w:r>
+              <w:t>Proxmox</w:t>
+            </w:r>
+            <w:proofErr w:type="spellEnd"/>
           </w:p>
         </w:tc>
       </w:tr>
@@ -18518,8 +18850,13 @@
               <w:cnfStyle w:val="000000000000" w:firstRow="0" w:lastRow="0" w:firstColumn="0" w:lastColumn="0" w:oddVBand="0" w:evenVBand="0" w:oddHBand="0" w:evenHBand="0" w:firstRowFirstColumn="0" w:firstRowLastColumn="0" w:lastRowFirstColumn="0" w:lastRowLastColumn="0"/>
             </w:pPr>
             <w:r>
-              <w:t>Container en Proxmox</w:t>
-            </w:r>
+              <w:t xml:space="preserve">Container en </w:t>
+            </w:r>
+            <w:proofErr w:type="spellStart"/>
+            <w:r>
+              <w:t>Proxmox</w:t>
+            </w:r>
+            <w:proofErr w:type="spellEnd"/>
           </w:p>
         </w:tc>
       </w:tr>
@@ -18639,8 +18976,13 @@
               <w:cnfStyle w:val="000000100000" w:firstRow="0" w:lastRow="0" w:firstColumn="0" w:lastColumn="0" w:oddVBand="0" w:evenVBand="0" w:oddHBand="1" w:evenHBand="0" w:firstRowFirstColumn="0" w:firstRowLastColumn="0" w:lastRowFirstColumn="0" w:lastRowLastColumn="0"/>
             </w:pPr>
             <w:r>
-              <w:t>VM en Proxmox</w:t>
-            </w:r>
+              <w:t xml:space="preserve">VM en </w:t>
+            </w:r>
+            <w:proofErr w:type="spellStart"/>
+            <w:r>
+              <w:t>Proxmox</w:t>
+            </w:r>
+            <w:proofErr w:type="spellEnd"/>
           </w:p>
         </w:tc>
       </w:tr>
@@ -18754,6 +19096,7 @@
                 <w:lang w:val="es-ES"/>
               </w:rPr>
             </w:pPr>
+            <w:proofErr w:type="spellStart"/>
             <w:r>
               <w:rPr>
                 <w:b w:val="0"/>
@@ -18764,6 +19107,7 @@
               </w:rPr>
               <w:t>Hypervisor</w:t>
             </w:r>
+            <w:proofErr w:type="spellEnd"/>
             <w:r>
               <w:rPr>
                 <w:b w:val="0"/>
@@ -19129,7 +19473,15 @@
       </w:pPr>
       <w:r>
         <w:lastRenderedPageBreak/>
-        <w:t>Fuente: elaboración propia, empleando Lucidchart en su versión web.</w:t>
+        <w:t xml:space="preserve">Fuente: elaboración propia, empleando </w:t>
+      </w:r>
+      <w:proofErr w:type="spellStart"/>
+      <w:r>
+        <w:t>Lucidchart</w:t>
+      </w:r>
+      <w:proofErr w:type="spellEnd"/>
+      <w:r>
+        <w:t xml:space="preserve"> en su versión web.</w:t>
       </w:r>
     </w:p>
     <w:p>
@@ -19851,8 +20203,13 @@
               <w:pStyle w:val="Vietas1"/>
               <w:cnfStyle w:val="000000100000" w:firstRow="0" w:lastRow="0" w:firstColumn="0" w:lastColumn="0" w:oddVBand="0" w:evenVBand="0" w:oddHBand="1" w:evenHBand="0" w:firstRowFirstColumn="0" w:firstRowLastColumn="0" w:lastRowFirstColumn="0" w:lastRowLastColumn="0"/>
             </w:pPr>
-            <w:r>
-              <w:t>Login para manejo de credenciales y acceso</w:t>
+            <w:proofErr w:type="spellStart"/>
+            <w:r>
+              <w:t>Login</w:t>
+            </w:r>
+            <w:proofErr w:type="spellEnd"/>
+            <w:r>
+              <w:t xml:space="preserve"> para manejo de credenciales y acceso</w:t>
             </w:r>
             <w:r>
               <w:t xml:space="preserve"> de usuarios administrativos.</w:t>
@@ -19997,7 +20354,21 @@
         <w:rPr>
           <w:lang w:val="es-ES"/>
         </w:rPr>
-        <w:t>Es importante resaltar que el modelo de datos provisto por el servidor FreeRADIUS es no relacional ya que de esa forma trabaja dicho software.</w:t>
+        <w:t xml:space="preserve">Es importante resaltar que el modelo de datos provisto por el servidor </w:t>
+      </w:r>
+      <w:proofErr w:type="spellStart"/>
+      <w:r>
+        <w:rPr>
+          <w:lang w:val="es-ES"/>
+        </w:rPr>
+        <w:t>FreeRADIUS</w:t>
+      </w:r>
+      <w:proofErr w:type="spellEnd"/>
+      <w:r>
+        <w:rPr>
+          <w:lang w:val="es-ES"/>
+        </w:rPr>
+        <w:t xml:space="preserve"> es no relacional ya que de esa forma trabaja dicho software.</w:t>
       </w:r>
     </w:p>
     <w:p>
@@ -20176,7 +20547,15 @@
         <w:t>Fuente: elaboración propia</w:t>
       </w:r>
       <w:r>
-        <w:t>, empleando Navicat 12.1.</w:t>
+        <w:t xml:space="preserve">, empleando </w:t>
+      </w:r>
+      <w:proofErr w:type="spellStart"/>
+      <w:r>
+        <w:t>Navicat</w:t>
+      </w:r>
+      <w:proofErr w:type="spellEnd"/>
+      <w:r>
+        <w:t xml:space="preserve"> 12.1.</w:t>
       </w:r>
     </w:p>
     <w:p>
@@ -20347,12 +20726,14 @@
                 <w:lang w:val="es-ES"/>
               </w:rPr>
             </w:pPr>
+            <w:proofErr w:type="spellStart"/>
             <w:r>
               <w:rPr>
                 <w:lang w:val="es-ES"/>
               </w:rPr>
               <w:t>captive_administrador</w:t>
             </w:r>
+            <w:proofErr w:type="spellEnd"/>
           </w:p>
         </w:tc>
         <w:tc>
@@ -20416,12 +20797,14 @@
                 <w:lang w:val="es-ES"/>
               </w:rPr>
             </w:pPr>
+            <w:proofErr w:type="spellStart"/>
             <w:r>
               <w:rPr>
                 <w:lang w:val="es-ES"/>
               </w:rPr>
               <w:t>captive_carrera</w:t>
             </w:r>
+            <w:proofErr w:type="spellEnd"/>
           </w:p>
         </w:tc>
         <w:tc>
@@ -20486,6 +20869,7 @@
                 <w:lang w:val="es-ES"/>
               </w:rPr>
             </w:pPr>
+            <w:proofErr w:type="spellStart"/>
             <w:r>
               <w:rPr>
                 <w:lang w:val="es-ES"/>
@@ -20504,6 +20888,7 @@
               </w:rPr>
               <w:t>administrativo</w:t>
             </w:r>
+            <w:proofErr w:type="spellEnd"/>
           </w:p>
         </w:tc>
         <w:tc>
@@ -20567,12 +20952,14 @@
                 <w:lang w:val="es-ES"/>
               </w:rPr>
             </w:pPr>
+            <w:proofErr w:type="spellStart"/>
             <w:r>
               <w:rPr>
                 <w:lang w:val="es-ES"/>
               </w:rPr>
               <w:t>captive_tipo_dato_politica</w:t>
             </w:r>
+            <w:proofErr w:type="spellEnd"/>
           </w:p>
         </w:tc>
         <w:tc>
@@ -20637,12 +21024,14 @@
                 <w:lang w:val="es-ES"/>
               </w:rPr>
             </w:pPr>
+            <w:proofErr w:type="spellStart"/>
             <w:r>
               <w:rPr>
                 <w:lang w:val="es-ES"/>
               </w:rPr>
               <w:t>captive_tipo_usuario_admin</w:t>
             </w:r>
+            <w:proofErr w:type="spellEnd"/>
           </w:p>
         </w:tc>
         <w:tc>
@@ -20706,12 +21095,14 @@
                 <w:lang w:val="es-ES"/>
               </w:rPr>
             </w:pPr>
+            <w:proofErr w:type="spellStart"/>
             <w:r>
               <w:rPr>
                 <w:lang w:val="es-ES"/>
               </w:rPr>
               <w:t>captive_usuario</w:t>
             </w:r>
+            <w:proofErr w:type="spellEnd"/>
           </w:p>
         </w:tc>
         <w:tc>
@@ -20777,9 +21168,14 @@
         <w:t xml:space="preserve">del </w:t>
       </w:r>
       <w:r>
-        <w:t>servidor FreeRADIUS</w:t>
+        <w:t xml:space="preserve">servidor </w:t>
+      </w:r>
+      <w:proofErr w:type="spellStart"/>
+      <w:r>
+        <w:t>FreeRADIUS</w:t>
       </w:r>
       <w:bookmarkEnd w:id="69"/>
+      <w:proofErr w:type="spellEnd"/>
     </w:p>
     <w:p>
       <w:pPr>
@@ -20901,9 +21297,11 @@
               </w:numPr>
               <w:cnfStyle w:val="000000100000" w:firstRow="0" w:lastRow="0" w:firstColumn="0" w:lastColumn="0" w:oddVBand="0" w:evenVBand="0" w:oddHBand="1" w:evenHBand="0" w:firstRowFirstColumn="0" w:firstRowLastColumn="0" w:lastRowFirstColumn="0" w:lastRowLastColumn="0"/>
             </w:pPr>
+            <w:proofErr w:type="spellStart"/>
             <w:r>
               <w:t>nas</w:t>
             </w:r>
+            <w:proofErr w:type="spellEnd"/>
           </w:p>
         </w:tc>
         <w:tc>
@@ -20965,9 +21363,11 @@
               </w:numPr>
               <w:cnfStyle w:val="000000000000" w:firstRow="0" w:lastRow="0" w:firstColumn="0" w:lastColumn="0" w:oddVBand="0" w:evenVBand="0" w:oddHBand="0" w:evenHBand="0" w:firstRowFirstColumn="0" w:firstRowLastColumn="0" w:lastRowFirstColumn="0" w:lastRowLastColumn="0"/>
             </w:pPr>
+            <w:proofErr w:type="spellStart"/>
             <w:r>
               <w:t>radacct</w:t>
             </w:r>
+            <w:proofErr w:type="spellEnd"/>
           </w:p>
         </w:tc>
         <w:tc>
@@ -21057,9 +21457,11 @@
               </w:numPr>
               <w:cnfStyle w:val="000000100000" w:firstRow="0" w:lastRow="0" w:firstColumn="0" w:lastColumn="0" w:oddVBand="0" w:evenVBand="0" w:oddHBand="1" w:evenHBand="0" w:firstRowFirstColumn="0" w:firstRowLastColumn="0" w:lastRowFirstColumn="0" w:lastRowLastColumn="0"/>
             </w:pPr>
+            <w:proofErr w:type="spellStart"/>
             <w:r>
               <w:t>radcheck</w:t>
             </w:r>
+            <w:proofErr w:type="spellEnd"/>
           </w:p>
         </w:tc>
         <w:tc>
@@ -21127,9 +21529,11 @@
               </w:numPr>
               <w:cnfStyle w:val="000000000000" w:firstRow="0" w:lastRow="0" w:firstColumn="0" w:lastColumn="0" w:oddVBand="0" w:evenVBand="0" w:oddHBand="0" w:evenHBand="0" w:firstRowFirstColumn="0" w:firstRowLastColumn="0" w:lastRowFirstColumn="0" w:lastRowLastColumn="0"/>
             </w:pPr>
+            <w:proofErr w:type="spellStart"/>
             <w:r>
               <w:t>radgroupcheck</w:t>
             </w:r>
+            <w:proofErr w:type="spellEnd"/>
           </w:p>
         </w:tc>
         <w:tc>
@@ -21205,9 +21609,11 @@
               </w:numPr>
               <w:cnfStyle w:val="000000100000" w:firstRow="0" w:lastRow="0" w:firstColumn="0" w:lastColumn="0" w:oddVBand="0" w:evenVBand="0" w:oddHBand="1" w:evenHBand="0" w:firstRowFirstColumn="0" w:firstRowLastColumn="0" w:lastRowFirstColumn="0" w:lastRowLastColumn="0"/>
             </w:pPr>
+            <w:proofErr w:type="spellStart"/>
             <w:r>
               <w:t>radgroupreply</w:t>
             </w:r>
+            <w:proofErr w:type="spellEnd"/>
           </w:p>
         </w:tc>
         <w:tc>
@@ -21224,7 +21630,15 @@
               <w:cnfStyle w:val="000000100000" w:firstRow="0" w:lastRow="0" w:firstColumn="0" w:lastColumn="0" w:oddVBand="0" w:evenVBand="0" w:oddHBand="1" w:evenHBand="0" w:firstRowFirstColumn="0" w:firstRowLastColumn="0" w:lastRowFirstColumn="0" w:lastRowLastColumn="0"/>
             </w:pPr>
             <w:r>
-              <w:t>Entidad que contiene la respuesta a solicitudes de registro de la tabla radgroupcheck. Para efectos del proyecto no será utilizada ya que no se implementaron grupos de usuarios.</w:t>
+              <w:t xml:space="preserve">Entidad que contiene la respuesta a solicitudes de registro de la tabla </w:t>
+            </w:r>
+            <w:proofErr w:type="spellStart"/>
+            <w:r>
+              <w:t>radgroupcheck</w:t>
+            </w:r>
+            <w:proofErr w:type="spellEnd"/>
+            <w:r>
+              <w:t>. Para efectos del proyecto no será utilizada ya que no se implementaron grupos de usuarios.</w:t>
             </w:r>
           </w:p>
         </w:tc>
@@ -21269,9 +21683,11 @@
               </w:numPr>
               <w:cnfStyle w:val="000000000000" w:firstRow="0" w:lastRow="0" w:firstColumn="0" w:lastColumn="0" w:oddVBand="0" w:evenVBand="0" w:oddHBand="0" w:evenHBand="0" w:firstRowFirstColumn="0" w:firstRowLastColumn="0" w:lastRowFirstColumn="0" w:lastRowLastColumn="0"/>
             </w:pPr>
+            <w:proofErr w:type="spellStart"/>
             <w:r>
               <w:t>radpostauth</w:t>
             </w:r>
+            <w:proofErr w:type="spellEnd"/>
           </w:p>
         </w:tc>
         <w:tc>
@@ -21336,9 +21752,11 @@
               </w:numPr>
               <w:cnfStyle w:val="000000100000" w:firstRow="0" w:lastRow="0" w:firstColumn="0" w:lastColumn="0" w:oddVBand="0" w:evenVBand="0" w:oddHBand="1" w:evenHBand="0" w:firstRowFirstColumn="0" w:firstRowLastColumn="0" w:lastRowFirstColumn="0" w:lastRowLastColumn="0"/>
             </w:pPr>
+            <w:proofErr w:type="spellStart"/>
             <w:r>
               <w:t>radreply</w:t>
             </w:r>
+            <w:proofErr w:type="spellEnd"/>
           </w:p>
         </w:tc>
         <w:tc>
@@ -21355,7 +21773,15 @@
               <w:cnfStyle w:val="000000100000" w:firstRow="0" w:lastRow="0" w:firstColumn="0" w:lastColumn="0" w:oddVBand="0" w:evenVBand="0" w:oddHBand="1" w:evenHBand="0" w:firstRowFirstColumn="0" w:firstRowLastColumn="0" w:lastRowFirstColumn="0" w:lastRowLastColumn="0"/>
             </w:pPr>
             <w:r>
-              <w:t>Entidad que contiene la repuesta a las solicitudes de registro a la tabla radcheck.</w:t>
+              <w:t xml:space="preserve">Entidad que contiene la repuesta a las solicitudes de registro a la tabla </w:t>
+            </w:r>
+            <w:proofErr w:type="spellStart"/>
+            <w:r>
+              <w:t>radcheck</w:t>
+            </w:r>
+            <w:proofErr w:type="spellEnd"/>
+            <w:r>
+              <w:t>.</w:t>
             </w:r>
           </w:p>
         </w:tc>
@@ -21400,9 +21826,11 @@
               </w:numPr>
               <w:cnfStyle w:val="000000000000" w:firstRow="0" w:lastRow="0" w:firstColumn="0" w:lastColumn="0" w:oddVBand="0" w:evenVBand="0" w:oddHBand="0" w:evenHBand="0" w:firstRowFirstColumn="0" w:firstRowLastColumn="0" w:lastRowFirstColumn="0" w:lastRowLastColumn="0"/>
             </w:pPr>
+            <w:proofErr w:type="spellStart"/>
             <w:r>
               <w:t>radusergroup</w:t>
             </w:r>
+            <w:proofErr w:type="spellEnd"/>
           </w:p>
         </w:tc>
         <w:tc>
@@ -21542,6 +21970,7 @@
         <w:lastRenderedPageBreak/>
         <w:t xml:space="preserve">Detalle de la tabla </w:t>
       </w:r>
+      <w:proofErr w:type="spellStart"/>
       <w:r>
         <w:t>captive</w:t>
       </w:r>
@@ -21551,6 +21980,7 @@
       <w:bookmarkEnd w:id="71"/>
       <w:bookmarkEnd w:id="72"/>
       <w:bookmarkEnd w:id="73"/>
+      <w:proofErr w:type="spellEnd"/>
     </w:p>
     <w:p>
       <w:pPr>
@@ -21683,6 +22113,7 @@
                 <w:lang w:val="es-ES"/>
               </w:rPr>
             </w:pPr>
+            <w:proofErr w:type="spellStart"/>
             <w:r>
               <w:rPr>
                 <w:b w:val="0"/>
@@ -21691,6 +22122,7 @@
               </w:rPr>
               <w:t>id_usuario</w:t>
             </w:r>
+            <w:proofErr w:type="spellEnd"/>
           </w:p>
         </w:tc>
         <w:tc>
@@ -21781,6 +22213,7 @@
                 <w:lang w:val="es-ES"/>
               </w:rPr>
             </w:pPr>
+            <w:proofErr w:type="spellStart"/>
             <w:r>
               <w:rPr>
                 <w:b w:val="0"/>
@@ -21789,6 +22222,7 @@
               </w:rPr>
               <w:t>nombre_usuario</w:t>
             </w:r>
+            <w:proofErr w:type="spellEnd"/>
           </w:p>
         </w:tc>
         <w:tc>
@@ -21874,6 +22308,7 @@
                 <w:lang w:val="es-ES"/>
               </w:rPr>
             </w:pPr>
+            <w:proofErr w:type="spellStart"/>
             <w:r>
               <w:rPr>
                 <w:b w:val="0"/>
@@ -21882,6 +22317,7 @@
               </w:rPr>
               <w:t>correo_electronico</w:t>
             </w:r>
+            <w:proofErr w:type="spellEnd"/>
           </w:p>
         </w:tc>
         <w:tc>
@@ -21964,6 +22400,7 @@
                 <w:lang w:val="es-ES"/>
               </w:rPr>
             </w:pPr>
+            <w:proofErr w:type="spellStart"/>
             <w:r>
               <w:rPr>
                 <w:b w:val="0"/>
@@ -21972,6 +22409,7 @@
               </w:rPr>
               <w:t>usuario_descripcion</w:t>
             </w:r>
+            <w:proofErr w:type="spellEnd"/>
           </w:p>
         </w:tc>
         <w:tc>
@@ -22057,6 +22495,7 @@
                 <w:lang w:val="es-ES"/>
               </w:rPr>
             </w:pPr>
+            <w:proofErr w:type="spellStart"/>
             <w:r>
               <w:rPr>
                 <w:b w:val="0"/>
@@ -22065,6 +22504,7 @@
               </w:rPr>
               <w:t>passwd_usuario</w:t>
             </w:r>
+            <w:proofErr w:type="spellEnd"/>
           </w:p>
         </w:tc>
         <w:tc>
@@ -22147,6 +22587,7 @@
                 <w:lang w:val="es-ES"/>
               </w:rPr>
             </w:pPr>
+            <w:proofErr w:type="spellStart"/>
             <w:r>
               <w:rPr>
                 <w:b w:val="0"/>
@@ -22163,6 +22604,7 @@
               </w:rPr>
               <w:t>tipo_usuario</w:t>
             </w:r>
+            <w:proofErr w:type="spellEnd"/>
           </w:p>
         </w:tc>
         <w:tc>
@@ -22221,12 +22663,14 @@
                 <w:lang w:val="es-ES"/>
               </w:rPr>
             </w:pPr>
+            <w:proofErr w:type="spellStart"/>
             <w:r>
               <w:rPr>
                 <w:lang w:val="es-ES"/>
               </w:rPr>
               <w:t>Integer</w:t>
             </w:r>
+            <w:proofErr w:type="spellEnd"/>
           </w:p>
         </w:tc>
       </w:tr>
@@ -22248,6 +22692,7 @@
                 <w:lang w:val="es-ES"/>
               </w:rPr>
             </w:pPr>
+            <w:proofErr w:type="spellStart"/>
             <w:r>
               <w:rPr>
                 <w:b w:val="0"/>
@@ -22256,6 +22701,7 @@
               </w:rPr>
               <w:t>id_estado</w:t>
             </w:r>
+            <w:proofErr w:type="spellEnd"/>
           </w:p>
         </w:tc>
         <w:tc>
@@ -22314,12 +22760,14 @@
                 <w:lang w:val="es-ES"/>
               </w:rPr>
             </w:pPr>
+            <w:proofErr w:type="spellStart"/>
             <w:r>
               <w:rPr>
                 <w:lang w:val="es-ES"/>
               </w:rPr>
               <w:t>Integer</w:t>
             </w:r>
+            <w:proofErr w:type="spellEnd"/>
           </w:p>
         </w:tc>
       </w:tr>
@@ -22338,6 +22786,7 @@
                 <w:lang w:val="es-ES"/>
               </w:rPr>
             </w:pPr>
+            <w:proofErr w:type="spellStart"/>
             <w:r>
               <w:rPr>
                 <w:b w:val="0"/>
@@ -22346,6 +22795,7 @@
               </w:rPr>
               <w:t>fecha_ultima_conexion</w:t>
             </w:r>
+            <w:proofErr w:type="spellEnd"/>
           </w:p>
         </w:tc>
         <w:tc>
@@ -22431,6 +22881,7 @@
                 <w:lang w:val="es-ES"/>
               </w:rPr>
             </w:pPr>
+            <w:proofErr w:type="spellStart"/>
             <w:r>
               <w:rPr>
                 <w:b w:val="0"/>
@@ -22439,6 +22890,7 @@
               </w:rPr>
               <w:t>fecha_registro</w:t>
             </w:r>
+            <w:proofErr w:type="spellEnd"/>
           </w:p>
         </w:tc>
         <w:tc>
@@ -22540,9 +22992,14 @@
       </w:pPr>
       <w:bookmarkStart w:id="74" w:name="_Toc31767555"/>
       <w:r>
-        <w:t>Detalle de la tabla captive_carrera</w:t>
+        <w:t xml:space="preserve">Detalle de la tabla </w:t>
+      </w:r>
+      <w:proofErr w:type="spellStart"/>
+      <w:r>
+        <w:t>captive_carrera</w:t>
       </w:r>
       <w:bookmarkEnd w:id="74"/>
+      <w:proofErr w:type="spellEnd"/>
     </w:p>
     <w:p>
       <w:pPr>
@@ -22671,6 +23128,7 @@
                 <w:lang w:val="es-ES"/>
               </w:rPr>
             </w:pPr>
+            <w:proofErr w:type="spellStart"/>
             <w:r>
               <w:rPr>
                 <w:b w:val="0"/>
@@ -22679,6 +23137,7 @@
               </w:rPr>
               <w:t>id_carrera</w:t>
             </w:r>
+            <w:proofErr w:type="spellEnd"/>
           </w:p>
         </w:tc>
         <w:tc>
@@ -22759,6 +23218,7 @@
                 <w:lang w:val="es-ES"/>
               </w:rPr>
             </w:pPr>
+            <w:proofErr w:type="spellStart"/>
             <w:r>
               <w:rPr>
                 <w:b w:val="0"/>
@@ -22767,6 +23227,7 @@
               </w:rPr>
               <w:t>descripcion</w:t>
             </w:r>
+            <w:proofErr w:type="spellEnd"/>
           </w:p>
         </w:tc>
         <w:tc>
@@ -22823,12 +23284,14 @@
                 <w:lang w:val="es-ES"/>
               </w:rPr>
             </w:pPr>
+            <w:proofErr w:type="spellStart"/>
             <w:r>
               <w:rPr>
                 <w:lang w:val="es-ES"/>
               </w:rPr>
               <w:t>Integer</w:t>
             </w:r>
+            <w:proofErr w:type="spellEnd"/>
           </w:p>
         </w:tc>
       </w:tr>
@@ -22864,9 +23327,14 @@
       </w:pPr>
       <w:bookmarkStart w:id="75" w:name="_Toc31767556"/>
       <w:r>
-        <w:t>Detalle de la tabla captive_estado_usuario_administrativo</w:t>
+        <w:t xml:space="preserve">Detalle de la tabla </w:t>
+      </w:r>
+      <w:proofErr w:type="spellStart"/>
+      <w:r>
+        <w:t>captive_estado_usuario_administrativo</w:t>
       </w:r>
       <w:bookmarkEnd w:id="75"/>
+      <w:proofErr w:type="spellEnd"/>
     </w:p>
     <w:p>
       <w:pPr>
@@ -22995,12 +23463,14 @@
                 <w:lang w:val="es-ES"/>
               </w:rPr>
             </w:pPr>
+            <w:proofErr w:type="spellStart"/>
             <w:r>
               <w:rPr>
                 <w:lang w:val="es-ES"/>
               </w:rPr>
               <w:t>id_tipo_estado</w:t>
             </w:r>
+            <w:proofErr w:type="spellEnd"/>
           </w:p>
         </w:tc>
         <w:tc>
@@ -23080,12 +23550,14 @@
                 <w:lang w:val="es-ES"/>
               </w:rPr>
             </w:pPr>
+            <w:proofErr w:type="spellStart"/>
             <w:r>
               <w:rPr>
                 <w:lang w:val="es-ES"/>
               </w:rPr>
               <w:t>descripcion</w:t>
             </w:r>
+            <w:proofErr w:type="spellEnd"/>
           </w:p>
         </w:tc>
         <w:tc>
@@ -23189,9 +23661,14 @@
       </w:pPr>
       <w:bookmarkStart w:id="76" w:name="_Toc31767557"/>
       <w:r>
-        <w:t>Detalle de la tabla captive_tipo_dato_politica</w:t>
+        <w:t xml:space="preserve">Detalle de la tabla </w:t>
+      </w:r>
+      <w:proofErr w:type="spellStart"/>
+      <w:r>
+        <w:t>captive_tipo_dato_politica</w:t>
       </w:r>
       <w:bookmarkEnd w:id="76"/>
+      <w:proofErr w:type="spellEnd"/>
     </w:p>
     <w:p>
       <w:pPr>
@@ -23318,12 +23795,14 @@
                 <w:lang w:val="es-ES"/>
               </w:rPr>
             </w:pPr>
+            <w:proofErr w:type="spellStart"/>
             <w:r>
               <w:rPr>
                 <w:lang w:val="es-ES"/>
               </w:rPr>
               <w:t>Id_tipo_dato</w:t>
             </w:r>
+            <w:proofErr w:type="spellEnd"/>
           </w:p>
         </w:tc>
         <w:tc>
@@ -23402,12 +23881,14 @@
                 <w:lang w:val="es-ES"/>
               </w:rPr>
             </w:pPr>
+            <w:proofErr w:type="spellStart"/>
             <w:r>
               <w:rPr>
                 <w:lang w:val="es-ES"/>
               </w:rPr>
               <w:t>nombre_tipo</w:t>
             </w:r>
+            <w:proofErr w:type="spellEnd"/>
           </w:p>
         </w:tc>
         <w:tc>
@@ -23516,9 +23997,14 @@
       </w:pPr>
       <w:bookmarkStart w:id="77" w:name="_Toc31767558"/>
       <w:r>
-        <w:t>Detalle de la tabla captive_tipo_usuario_admin</w:t>
+        <w:t xml:space="preserve">Detalle de la tabla </w:t>
+      </w:r>
+      <w:proofErr w:type="spellStart"/>
+      <w:r>
+        <w:t>captive_tipo_usuario_admin</w:t>
       </w:r>
       <w:bookmarkEnd w:id="77"/>
+      <w:proofErr w:type="spellEnd"/>
     </w:p>
     <w:p>
       <w:pPr>
@@ -23645,12 +24131,14 @@
                 <w:lang w:val="es-ES"/>
               </w:rPr>
             </w:pPr>
+            <w:proofErr w:type="spellStart"/>
             <w:r>
               <w:rPr>
                 <w:lang w:val="es-ES"/>
               </w:rPr>
               <w:t>id_tipo</w:t>
             </w:r>
+            <w:proofErr w:type="spellEnd"/>
           </w:p>
         </w:tc>
         <w:tc>
@@ -23729,12 +24217,14 @@
                 <w:lang w:val="es-ES"/>
               </w:rPr>
             </w:pPr>
+            <w:proofErr w:type="spellStart"/>
             <w:r>
               <w:rPr>
                 <w:lang w:val="es-ES"/>
               </w:rPr>
               <w:t>descripcion</w:t>
             </w:r>
+            <w:proofErr w:type="spellEnd"/>
           </w:p>
         </w:tc>
         <w:tc>
@@ -23831,9 +24321,14 @@
       </w:pPr>
       <w:bookmarkStart w:id="78" w:name="_Toc31767559"/>
       <w:r>
-        <w:t>Detalle de la tabla captive_usuario</w:t>
+        <w:t xml:space="preserve">Detalle de la tabla </w:t>
+      </w:r>
+      <w:proofErr w:type="spellStart"/>
+      <w:r>
+        <w:t>captive_usuario</w:t>
       </w:r>
       <w:bookmarkEnd w:id="78"/>
+      <w:proofErr w:type="spellEnd"/>
     </w:p>
     <w:p>
       <w:pPr>
@@ -23959,12 +24454,14 @@
                 <w:lang w:val="es-ES"/>
               </w:rPr>
             </w:pPr>
+            <w:proofErr w:type="spellStart"/>
             <w:r>
               <w:rPr>
                 <w:lang w:val="es-ES"/>
               </w:rPr>
               <w:t>id_usuario</w:t>
             </w:r>
+            <w:proofErr w:type="spellEnd"/>
           </w:p>
         </w:tc>
         <w:tc>
@@ -24043,12 +24540,14 @@
                 <w:lang w:val="es-ES"/>
               </w:rPr>
             </w:pPr>
+            <w:proofErr w:type="spellStart"/>
             <w:r>
               <w:rPr>
                 <w:lang w:val="es-ES"/>
               </w:rPr>
               <w:t>id_freeradius</w:t>
             </w:r>
+            <w:proofErr w:type="spellEnd"/>
           </w:p>
         </w:tc>
         <w:tc>
@@ -24067,7 +24566,21 @@
               <w:rPr>
                 <w:lang w:val="es-ES"/>
               </w:rPr>
-              <w:t>Número entero utilizado por el servidor FreeRADIUS para identificar de manera única a los usuarios de la red.</w:t>
+              <w:t xml:space="preserve">Número entero utilizado por el servidor </w:t>
+            </w:r>
+            <w:proofErr w:type="spellStart"/>
+            <w:r>
+              <w:rPr>
+                <w:lang w:val="es-ES"/>
+              </w:rPr>
+              <w:t>FreeRADIUS</w:t>
+            </w:r>
+            <w:proofErr w:type="spellEnd"/>
+            <w:r>
+              <w:rPr>
+                <w:lang w:val="es-ES"/>
+              </w:rPr>
+              <w:t xml:space="preserve"> para identificar de manera única a los usuarios de la red.</w:t>
             </w:r>
           </w:p>
         </w:tc>
@@ -24105,12 +24618,14 @@
                 <w:lang w:val="es-ES"/>
               </w:rPr>
             </w:pPr>
+            <w:proofErr w:type="spellStart"/>
             <w:r>
               <w:rPr>
                 <w:lang w:val="es-ES"/>
               </w:rPr>
               <w:t>Integer</w:t>
             </w:r>
+            <w:proofErr w:type="spellEnd"/>
           </w:p>
         </w:tc>
       </w:tr>
@@ -24385,12 +24900,14 @@
                 <w:lang w:val="es-ES"/>
               </w:rPr>
             </w:pPr>
+            <w:proofErr w:type="spellStart"/>
             <w:r>
               <w:rPr>
                 <w:lang w:val="es-ES"/>
               </w:rPr>
               <w:t>fecha_nac</w:t>
             </w:r>
+            <w:proofErr w:type="spellEnd"/>
           </w:p>
         </w:tc>
         <w:tc>
@@ -24472,12 +24989,14 @@
                 <w:lang w:val="es-ES"/>
               </w:rPr>
             </w:pPr>
+            <w:proofErr w:type="spellStart"/>
             <w:r>
               <w:rPr>
                 <w:lang w:val="es-ES"/>
               </w:rPr>
               <w:t>id_carrera</w:t>
             </w:r>
+            <w:proofErr w:type="spellEnd"/>
           </w:p>
         </w:tc>
         <w:tc>
@@ -24546,12 +25065,14 @@
                 <w:lang w:val="es-ES"/>
               </w:rPr>
             </w:pPr>
+            <w:proofErr w:type="spellStart"/>
             <w:r>
               <w:rPr>
                 <w:lang w:val="es-ES"/>
               </w:rPr>
               <w:t>Integer</w:t>
             </w:r>
+            <w:proofErr w:type="spellEnd"/>
           </w:p>
         </w:tc>
       </w:tr>
@@ -24568,12 +25089,14 @@
                 <w:lang w:val="es-ES"/>
               </w:rPr>
             </w:pPr>
+            <w:proofErr w:type="spellStart"/>
             <w:r>
               <w:rPr>
                 <w:lang w:val="es-ES"/>
               </w:rPr>
               <w:t>correo_electronico</w:t>
             </w:r>
+            <w:proofErr w:type="spellEnd"/>
           </w:p>
         </w:tc>
         <w:tc>
@@ -24929,6 +25452,7 @@
                 <w:lang w:val="es-ES"/>
               </w:rPr>
             </w:pPr>
+            <w:proofErr w:type="spellStart"/>
             <w:r>
               <w:rPr>
                 <w:b w:val="0"/>
@@ -24937,6 +25461,7 @@
               </w:rPr>
               <w:t>Dashboard</w:t>
             </w:r>
+            <w:proofErr w:type="spellEnd"/>
             <w:r>
               <w:rPr>
                 <w:b w:val="0"/>
@@ -25609,7 +26134,21 @@
         <w:rPr>
           <w:lang w:val="es-ES"/>
         </w:rPr>
-        <w:t xml:space="preserve"> pero que por su parte esta implementado en el mismo servidor de aplicaciones web internamente dentro del firewall Pfsense como una personalización </w:t>
+        <w:t xml:space="preserve"> pero que por su parte esta implementado en el mismo servidor de aplicaciones web internamente dentro del firewall </w:t>
+      </w:r>
+      <w:proofErr w:type="spellStart"/>
+      <w:r>
+        <w:rPr>
+          <w:lang w:val="es-ES"/>
+        </w:rPr>
+        <w:t>Pfsense</w:t>
+      </w:r>
+      <w:proofErr w:type="spellEnd"/>
+      <w:r>
+        <w:rPr>
+          <w:lang w:val="es-ES"/>
+        </w:rPr>
+        <w:t xml:space="preserve"> como una personalización </w:t>
       </w:r>
       <w:r>
         <w:rPr>
@@ -25783,8 +26322,13 @@
               <w:pStyle w:val="Vietas1"/>
               <w:cnfStyle w:val="000000100000" w:firstRow="0" w:lastRow="0" w:firstColumn="0" w:lastColumn="0" w:oddVBand="0" w:evenVBand="0" w:oddHBand="1" w:evenHBand="0" w:firstRowFirstColumn="0" w:firstRowLastColumn="0" w:lastRowFirstColumn="0" w:lastRowLastColumn="0"/>
             </w:pPr>
-            <w:r>
-              <w:t xml:space="preserve">Login de acceso a la red interna para poder tener consumo </w:t>
+            <w:proofErr w:type="spellStart"/>
+            <w:r>
+              <w:t>Login</w:t>
+            </w:r>
+            <w:proofErr w:type="spellEnd"/>
+            <w:r>
+              <w:t xml:space="preserve"> de acceso a la red interna para poder tener consumo </w:t>
             </w:r>
             <w:r>
               <w:t>del recurso</w:t>
@@ -26033,6 +26577,7 @@
         </w:rPr>
         <w:t xml:space="preserve">los </w:t>
       </w:r>
+      <w:proofErr w:type="spellStart"/>
       <w:r>
         <w:rPr>
           <w:i/>
@@ -26041,6 +26586,7 @@
         </w:rPr>
         <w:t>servlets</w:t>
       </w:r>
+      <w:proofErr w:type="spellEnd"/>
       <w:r>
         <w:rPr>
           <w:lang w:val="es-ES"/>
@@ -26211,7 +26757,23 @@
         <w:pStyle w:val="Fuente"/>
       </w:pPr>
       <w:r>
-        <w:t>Fuente: página web y consola de administración para el servidor web Apache Tomcar en suy versión 9.0.27.</w:t>
+        <w:t xml:space="preserve">Fuente: página web y consola de administración para el servidor web Apache </w:t>
+      </w:r>
+      <w:proofErr w:type="spellStart"/>
+      <w:r>
+        <w:t>Tomcar</w:t>
+      </w:r>
+      <w:proofErr w:type="spellEnd"/>
+      <w:r>
+        <w:t xml:space="preserve"> en </w:t>
+      </w:r>
+      <w:proofErr w:type="spellStart"/>
+      <w:r>
+        <w:t>suy</w:t>
+      </w:r>
+      <w:proofErr w:type="spellEnd"/>
+      <w:r>
+        <w:t xml:space="preserve"> versión 9.0.27.</w:t>
       </w:r>
     </w:p>
     <w:p>
@@ -26751,7 +27313,21 @@
         <w:rPr>
           <w:lang w:val="es-ES"/>
         </w:rPr>
-        <w:t>A continuación, se presenta los resultados de la instalación y configuración del servidor de corta fuegos para la solución del proyecto, siendo seleccionada la herramienta PfSense para esta funcionalidad.</w:t>
+        <w:t xml:space="preserve">A continuación, se presenta los resultados de la instalación y configuración del servidor de corta fuegos para la solución del proyecto, siendo seleccionada la herramienta </w:t>
+      </w:r>
+      <w:proofErr w:type="spellStart"/>
+      <w:r>
+        <w:rPr>
+          <w:lang w:val="es-ES"/>
+        </w:rPr>
+        <w:t>PfSense</w:t>
+      </w:r>
+      <w:proofErr w:type="spellEnd"/>
+      <w:r>
+        <w:rPr>
+          <w:lang w:val="es-ES"/>
+        </w:rPr>
+        <w:t xml:space="preserve"> para esta funcionalidad.</w:t>
       </w:r>
     </w:p>
     <w:p>
@@ -26770,7 +27346,15 @@
         <w:t xml:space="preserve">Resultado final de la instalación del </w:t>
       </w:r>
       <w:r>
-        <w:t xml:space="preserve">servidor de corta fuegos Pfsense </w:t>
+        <w:t xml:space="preserve">servidor de corta fuegos </w:t>
+      </w:r>
+      <w:proofErr w:type="spellStart"/>
+      <w:r>
+        <w:t>Pfsense</w:t>
+      </w:r>
+      <w:proofErr w:type="spellEnd"/>
+      <w:r>
+        <w:t xml:space="preserve"> </w:t>
       </w:r>
       <w:r>
         <w:t xml:space="preserve">versión </w:t>
@@ -26868,7 +27452,15 @@
         <w:pStyle w:val="Fuente"/>
       </w:pPr>
       <w:r>
-        <w:t>Fuente: consola de administración web del servidor de corta fuegos PfSense en su versión 2.4.4.</w:t>
+        <w:t xml:space="preserve">Fuente: consola de administración web del servidor de corta fuegos </w:t>
+      </w:r>
+      <w:proofErr w:type="spellStart"/>
+      <w:r>
+        <w:t>PfSense</w:t>
+      </w:r>
+      <w:proofErr w:type="spellEnd"/>
+      <w:r>
+        <w:t xml:space="preserve"> en su versión 2.4.4.</w:t>
       </w:r>
     </w:p>
     <w:p>
@@ -26877,7 +27469,15 @@
       </w:pPr>
       <w:bookmarkStart w:id="91" w:name="_Toc31767445"/>
       <w:r>
-        <w:t>Consola de administración del corta fuegos PfSense para</w:t>
+        <w:t xml:space="preserve">Consola de administración del corta fuegos </w:t>
+      </w:r>
+      <w:proofErr w:type="spellStart"/>
+      <w:r>
+        <w:t>PfSense</w:t>
+      </w:r>
+      <w:proofErr w:type="spellEnd"/>
+      <w:r>
+        <w:t xml:space="preserve"> para</w:t>
       </w:r>
       <w:r>
         <w:t xml:space="preserve"> </w:t>
@@ -26972,7 +27572,15 @@
         <w:t xml:space="preserve">Fuente: </w:t>
       </w:r>
       <w:r>
-        <w:t xml:space="preserve">Consola administrativa del servidor de corta fuegos PfSense versión 2.2.4 para gestión </w:t>
+        <w:t xml:space="preserve">Consola administrativa del servidor de corta fuegos </w:t>
+      </w:r>
+      <w:proofErr w:type="spellStart"/>
+      <w:r>
+        <w:t>PfSense</w:t>
+      </w:r>
+      <w:proofErr w:type="spellEnd"/>
+      <w:r>
+        <w:t xml:space="preserve"> versión 2.2.4 para gestión </w:t>
       </w:r>
       <w:r>
         <w:t>directa desde</w:t>
@@ -27039,7 +27647,21 @@
         <w:rPr>
           <w:lang w:val="es-ES"/>
         </w:rPr>
-        <w:t xml:space="preserve">se seleccionó la herramienta FreeRADIUS </w:t>
+        <w:t xml:space="preserve">se seleccionó la herramienta </w:t>
+      </w:r>
+      <w:proofErr w:type="spellStart"/>
+      <w:r>
+        <w:rPr>
+          <w:lang w:val="es-ES"/>
+        </w:rPr>
+        <w:t>FreeRADIUS</w:t>
+      </w:r>
+      <w:proofErr w:type="spellEnd"/>
+      <w:r>
+        <w:rPr>
+          <w:lang w:val="es-ES"/>
+        </w:rPr>
+        <w:t xml:space="preserve"> </w:t>
       </w:r>
       <w:r>
         <w:rPr>
@@ -27057,7 +27679,21 @@
         <w:rPr>
           <w:lang w:val="es-ES"/>
         </w:rPr>
-        <w:t xml:space="preserve">del servidor de corta fuegos PfSense y se </w:t>
+        <w:t xml:space="preserve">del servidor de corta fuegos </w:t>
+      </w:r>
+      <w:proofErr w:type="spellStart"/>
+      <w:r>
+        <w:rPr>
+          <w:lang w:val="es-ES"/>
+        </w:rPr>
+        <w:t>PfSense</w:t>
+      </w:r>
+      <w:proofErr w:type="spellEnd"/>
+      <w:r>
+        <w:rPr>
+          <w:lang w:val="es-ES"/>
+        </w:rPr>
+        <w:t xml:space="preserve"> y se </w:t>
       </w:r>
       <w:r>
         <w:rPr>
@@ -27075,7 +27711,21 @@
         <w:rPr>
           <w:lang w:val="es-ES"/>
         </w:rPr>
-        <w:t xml:space="preserve">también se realizó directamente desde el servidor de corta fuegos y se integró la conexión a la base de datos en PostgreSQL por medio del módulo disponible en FreeRADIUS para conexión a dicho sistema gestor de base de datos. </w:t>
+        <w:t xml:space="preserve">también se realizó directamente desde el servidor de corta fuegos y se integró la conexión a la base de datos en PostgreSQL por medio del módulo disponible en </w:t>
+      </w:r>
+      <w:proofErr w:type="spellStart"/>
+      <w:r>
+        <w:rPr>
+          <w:lang w:val="es-ES"/>
+        </w:rPr>
+        <w:t>FreeRADIUS</w:t>
+      </w:r>
+      <w:proofErr w:type="spellEnd"/>
+      <w:r>
+        <w:rPr>
+          <w:lang w:val="es-ES"/>
+        </w:rPr>
+        <w:t xml:space="preserve"> para conexión a dicho sistema gestor de base de datos. </w:t>
       </w:r>
     </w:p>
     <w:p>
@@ -27119,7 +27769,21 @@
         <w:rPr>
           <w:lang w:val="es-ES"/>
         </w:rPr>
-        <w:t>la configuración del servidor FreeRADIUS.</w:t>
+        <w:t xml:space="preserve">la configuración del servidor </w:t>
+      </w:r>
+      <w:proofErr w:type="spellStart"/>
+      <w:r>
+        <w:rPr>
+          <w:lang w:val="es-ES"/>
+        </w:rPr>
+        <w:t>FreeRADIUS</w:t>
+      </w:r>
+      <w:proofErr w:type="spellEnd"/>
+      <w:r>
+        <w:rPr>
+          <w:lang w:val="es-ES"/>
+        </w:rPr>
+        <w:t>.</w:t>
       </w:r>
     </w:p>
     <w:p>
@@ -27135,12 +27799,22 @@
       </w:pPr>
       <w:bookmarkStart w:id="93" w:name="_Toc31767446"/>
       <w:r>
-        <w:t>Configuración del servidor de autenticación, autorización y contabilización FreeRADIUS</w:t>
-      </w:r>
-      <w:r>
-        <w:t xml:space="preserve"> desde la consola de administración web de servidor corta fuegos PfSense</w:t>
+        <w:t xml:space="preserve">Configuración del servidor de autenticación, autorización y contabilización </w:t>
+      </w:r>
+      <w:proofErr w:type="spellStart"/>
+      <w:r>
+        <w:t>FreeRADIUS</w:t>
+      </w:r>
+      <w:proofErr w:type="spellEnd"/>
+      <w:r>
+        <w:t xml:space="preserve"> desde la consola de administración web de servidor corta fuegos </w:t>
+      </w:r>
+      <w:proofErr w:type="spellStart"/>
+      <w:r>
+        <w:t>PfSense</w:t>
       </w:r>
       <w:bookmarkEnd w:id="93"/>
+      <w:proofErr w:type="spellEnd"/>
     </w:p>
     <w:p>
       <w:pPr>
@@ -27238,14 +27912,21 @@
         <w:t>de servidor</w:t>
       </w:r>
       <w:r>
-        <w:t xml:space="preserve"> FreeRADIUS</w:t>
-      </w:r>
+        <w:t xml:space="preserve"> </w:t>
+      </w:r>
+      <w:proofErr w:type="spellStart"/>
+      <w:r>
+        <w:t>FreeRADIUS</w:t>
+      </w:r>
+      <w:proofErr w:type="spellEnd"/>
       <w:r>
         <w:t xml:space="preserve">, empleando servidor de corta fuegos </w:t>
       </w:r>
+      <w:proofErr w:type="spellStart"/>
       <w:r>
         <w:t>PfSense</w:t>
       </w:r>
+      <w:proofErr w:type="spellEnd"/>
       <w:r>
         <w:t>.</w:t>
       </w:r>
@@ -27259,13 +27940,6 @@
     </w:p>
     <w:p>
       <w:pPr>
-        <w:rPr>
-          <w:lang w:val="es-ES"/>
-        </w:rPr>
-      </w:pPr>
-    </w:p>
-    <w:p>
-      <w:pPr>
         <w:pStyle w:val="Figuras"/>
       </w:pPr>
       <w:bookmarkStart w:id="94" w:name="_Toc31767447"/>
@@ -27273,9 +27947,14 @@
         <w:t xml:space="preserve">Configuración del módulo de conexión SQL </w:t>
       </w:r>
       <w:r>
-        <w:t>para el servidor FreeRADIUS</w:t>
+        <w:t xml:space="preserve">para el servidor </w:t>
+      </w:r>
+      <w:proofErr w:type="spellStart"/>
+      <w:r>
+        <w:t>FreeRADIUS</w:t>
       </w:r>
       <w:bookmarkEnd w:id="94"/>
+      <w:proofErr w:type="spellEnd"/>
     </w:p>
     <w:p>
       <w:pPr>
@@ -27288,6 +27967,7 @@
     <w:p>
       <w:pPr>
         <w:pStyle w:val="Sinespaciado"/>
+        <w:jc w:val="center"/>
         <w:rPr>
           <w:lang w:val="es-ES"/>
         </w:rPr>
@@ -27360,7 +28040,23 @@
         <w:pStyle w:val="Fuente"/>
       </w:pPr>
       <w:r>
-        <w:t>Fuente: módulo de conexión de servidor FreeRADIUS con servidor de base de datos PostgreSQL, empleando servidor de corta fuegos PfSense.</w:t>
+        <w:t xml:space="preserve">Fuente: módulo de conexión de servidor </w:t>
+      </w:r>
+      <w:proofErr w:type="spellStart"/>
+      <w:r>
+        <w:t>FreeRADIUS</w:t>
+      </w:r>
+      <w:proofErr w:type="spellEnd"/>
+      <w:r>
+        <w:t xml:space="preserve"> con servidor de base de datos PostgreSQL, empleando servidor de corta fuegos </w:t>
+      </w:r>
+      <w:proofErr w:type="spellStart"/>
+      <w:r>
+        <w:t>PfSense</w:t>
+      </w:r>
+      <w:proofErr w:type="spellEnd"/>
+      <w:r>
+        <w:t>.</w:t>
       </w:r>
     </w:p>
     <w:p>
@@ -27388,9 +28084,14 @@
         <w:t xml:space="preserve">del </w:t>
       </w:r>
       <w:r>
-        <w:t>servidor FreeRADIUS</w:t>
+        <w:t xml:space="preserve">servidor </w:t>
+      </w:r>
+      <w:proofErr w:type="spellStart"/>
+      <w:r>
+        <w:t>FreeRADIUS</w:t>
       </w:r>
       <w:bookmarkEnd w:id="95"/>
+      <w:proofErr w:type="spellEnd"/>
     </w:p>
     <w:p>
       <w:pPr>
@@ -27485,7 +28186,23 @@
         <w:t xml:space="preserve">: </w:t>
       </w:r>
       <w:r>
-        <w:t>módulo de conexión de servidor FreeRADIUS con servidor de base de datos PostgreSQL, empleando servidor de corta fuegos PfSense.</w:t>
+        <w:t xml:space="preserve">módulo de conexión de servidor </w:t>
+      </w:r>
+      <w:proofErr w:type="spellStart"/>
+      <w:r>
+        <w:t>FreeRADIUS</w:t>
+      </w:r>
+      <w:proofErr w:type="spellEnd"/>
+      <w:r>
+        <w:t xml:space="preserve"> con servidor de base de datos PostgreSQL, empleando servidor de corta fuegos </w:t>
+      </w:r>
+      <w:proofErr w:type="spellStart"/>
+      <w:r>
+        <w:t>PfSense</w:t>
+      </w:r>
+      <w:proofErr w:type="spellEnd"/>
+      <w:r>
+        <w:t>.</w:t>
       </w:r>
     </w:p>
     <w:p>
@@ -27517,7 +28234,35 @@
         <w:rPr>
           <w:lang w:val="es-ES"/>
         </w:rPr>
-        <w:t xml:space="preserve"> se presenta de manera detallada la configuración de modulo SQL para conexión al gestor de base de datos PostgreSQL desde Pfsense para autenticación, autorización y contabilización de usuarios desde el servidor FreeRADIUS.</w:t>
+        <w:t xml:space="preserve"> se presenta de manera detallada la configuración de modulo SQL para conexión al gestor de base de datos PostgreSQL desde </w:t>
+      </w:r>
+      <w:proofErr w:type="spellStart"/>
+      <w:r>
+        <w:rPr>
+          <w:lang w:val="es-ES"/>
+        </w:rPr>
+        <w:t>Pfsense</w:t>
+      </w:r>
+      <w:proofErr w:type="spellEnd"/>
+      <w:r>
+        <w:rPr>
+          <w:lang w:val="es-ES"/>
+        </w:rPr>
+        <w:t xml:space="preserve"> para autenticación, autorización y contabilización de usuarios desde el servidor </w:t>
+      </w:r>
+      <w:proofErr w:type="spellStart"/>
+      <w:r>
+        <w:rPr>
+          <w:lang w:val="es-ES"/>
+        </w:rPr>
+        <w:t>FreeRADIUS</w:t>
+      </w:r>
+      <w:proofErr w:type="spellEnd"/>
+      <w:r>
+        <w:rPr>
+          <w:lang w:val="es-ES"/>
+        </w:rPr>
+        <w:t>.</w:t>
       </w:r>
     </w:p>
     <w:p>
@@ -27533,7 +28278,15 @@
       </w:pPr>
       <w:bookmarkStart w:id="96" w:name="_Toc31767562"/>
       <w:r>
-        <w:t>Configuración de módulo SQL del servidor de autenticación, autorización y contabilización FreeRADIUS para interconexión con el sistema de gestión de base de datos PostgreSQL como contenedor del modelo de datos para la solución del proyecto, elaborado en enero 2020.</w:t>
+        <w:t xml:space="preserve">Configuración de módulo SQL del servidor de autenticación, autorización y contabilización </w:t>
+      </w:r>
+      <w:proofErr w:type="spellStart"/>
+      <w:r>
+        <w:t>FreeRADIUS</w:t>
+      </w:r>
+      <w:proofErr w:type="spellEnd"/>
+      <w:r>
+        <w:t xml:space="preserve"> para interconexión con el sistema de gestión de base de datos PostgreSQL como contenedor del modelo de datos para la solución del proyecto, elaborado en enero 2020.</w:t>
       </w:r>
       <w:bookmarkEnd w:id="96"/>
     </w:p>
@@ -27668,7 +28421,21 @@
               <w:rPr>
                 <w:lang w:val="es-ES"/>
               </w:rPr>
-              <w:t>Opción que permite al servidor FreeRADIUS realizar autentica y autorización de usuarios por medio de la información almacenada en la base de datos para el portal cautivo.</w:t>
+              <w:t xml:space="preserve">Opción que permite al servidor </w:t>
+            </w:r>
+            <w:proofErr w:type="spellStart"/>
+            <w:r>
+              <w:rPr>
+                <w:lang w:val="es-ES"/>
+              </w:rPr>
+              <w:t>FreeRADIUS</w:t>
+            </w:r>
+            <w:proofErr w:type="spellEnd"/>
+            <w:r>
+              <w:rPr>
+                <w:lang w:val="es-ES"/>
+              </w:rPr>
+              <w:t xml:space="preserve"> realizar autentica y autorización de usuarios por medio de la información almacenada en la base de datos para el portal cautivo.</w:t>
             </w:r>
           </w:p>
         </w:tc>
@@ -27942,7 +28709,21 @@
               <w:rPr>
                 <w:lang w:val="es-ES"/>
               </w:rPr>
-              <w:t>Opción que permite seleccionar el tipo de sistema gestor de base de datos que utilizará el servidor FreeRADIUS.</w:t>
+              <w:t xml:space="preserve">Opción que permite seleccionar el tipo de sistema gestor de base de datos que utilizará el servidor </w:t>
+            </w:r>
+            <w:proofErr w:type="spellStart"/>
+            <w:r>
+              <w:rPr>
+                <w:lang w:val="es-ES"/>
+              </w:rPr>
+              <w:t>FreeRADIUS</w:t>
+            </w:r>
+            <w:proofErr w:type="spellEnd"/>
+            <w:r>
+              <w:rPr>
+                <w:lang w:val="es-ES"/>
+              </w:rPr>
+              <w:t>.</w:t>
             </w:r>
           </w:p>
         </w:tc>
@@ -28147,7 +28928,21 @@
               <w:rPr>
                 <w:lang w:val="es-ES"/>
               </w:rPr>
-              <w:t>Nombre de usuario que tiene las credenciales y accesos para conexión remota con la base de datos y que utilizará el servidor FreeRADIUS para comunicarse con el sistema gestor de base de datos PostgreSQL.</w:t>
+              <w:t xml:space="preserve">Nombre de usuario que tiene las credenciales y accesos para conexión remota con la base de datos y que utilizará el servidor </w:t>
+            </w:r>
+            <w:proofErr w:type="spellStart"/>
+            <w:r>
+              <w:rPr>
+                <w:lang w:val="es-ES"/>
+              </w:rPr>
+              <w:t>FreeRADIUS</w:t>
+            </w:r>
+            <w:proofErr w:type="spellEnd"/>
+            <w:r>
+              <w:rPr>
+                <w:lang w:val="es-ES"/>
+              </w:rPr>
+              <w:t xml:space="preserve"> para comunicarse con el sistema gestor de base de datos PostgreSQL.</w:t>
             </w:r>
           </w:p>
         </w:tc>
@@ -28164,12 +28959,14 @@
                 <w:lang w:val="es-ES"/>
               </w:rPr>
             </w:pPr>
+            <w:proofErr w:type="spellStart"/>
             <w:r>
               <w:rPr>
                 <w:lang w:val="es-ES"/>
               </w:rPr>
               <w:t>Postgres</w:t>
             </w:r>
+            <w:proofErr w:type="spellEnd"/>
           </w:p>
         </w:tc>
       </w:tr>
@@ -28284,7 +29081,21 @@
               <w:rPr>
                 <w:lang w:val="es-ES"/>
               </w:rPr>
-              <w:t>Nombre de tabla y base de datos que contendrá el modelo de datos del servidor FreeRADIUS.</w:t>
+              <w:t xml:space="preserve">Nombre de tabla y base de datos que contendrá el modelo de datos del servidor </w:t>
+            </w:r>
+            <w:proofErr w:type="spellStart"/>
+            <w:r>
+              <w:rPr>
+                <w:lang w:val="es-ES"/>
+              </w:rPr>
+              <w:t>FreeRADIUS</w:t>
+            </w:r>
+            <w:proofErr w:type="spellEnd"/>
+            <w:r>
+              <w:rPr>
+                <w:lang w:val="es-ES"/>
+              </w:rPr>
+              <w:t>.</w:t>
             </w:r>
           </w:p>
         </w:tc>
@@ -28301,12 +29112,14 @@
                 <w:lang w:val="es-ES"/>
               </w:rPr>
             </w:pPr>
+            <w:proofErr w:type="spellStart"/>
             <w:r>
               <w:rPr>
                 <w:lang w:val="es-ES"/>
               </w:rPr>
               <w:t>radius</w:t>
             </w:r>
+            <w:proofErr w:type="spellEnd"/>
           </w:p>
         </w:tc>
       </w:tr>
@@ -28377,12 +29190,14 @@
                 <w:lang w:val="es-ES"/>
               </w:rPr>
             </w:pPr>
+            <w:proofErr w:type="spellStart"/>
             <w:r>
               <w:rPr>
                 <w:lang w:val="es-ES"/>
               </w:rPr>
               <w:t>radacct</w:t>
             </w:r>
+            <w:proofErr w:type="spellEnd"/>
           </w:p>
           <w:p>
             <w:pPr>
@@ -28466,12 +29281,14 @@
                 <w:lang w:val="es-ES"/>
               </w:rPr>
             </w:pPr>
+            <w:proofErr w:type="spellStart"/>
             <w:r>
               <w:rPr>
                 <w:lang w:val="es-ES"/>
               </w:rPr>
               <w:t>radacct</w:t>
             </w:r>
+            <w:proofErr w:type="spellEnd"/>
           </w:p>
         </w:tc>
       </w:tr>
@@ -28543,6 +29360,7 @@
                 <w:lang w:val="es-ES"/>
               </w:rPr>
             </w:pPr>
+            <w:proofErr w:type="spellStart"/>
             <w:r>
               <w:rPr>
                 <w:lang w:val="es-ES"/>
@@ -28550,6 +29368,7 @@
               <w:lastRenderedPageBreak/>
               <w:t>radpostauth</w:t>
             </w:r>
+            <w:proofErr w:type="spellEnd"/>
           </w:p>
         </w:tc>
       </w:tr>
@@ -28594,7 +29413,21 @@
               <w:rPr>
                 <w:lang w:val="es-ES"/>
               </w:rPr>
-              <w:t>Nombre de la tabla que almacenará el nombre y contraseña de los usuarios que pueden autenticarse y tener acceso a la red LAN de los laboratorios. Esta tabla es el medio de verificación de usuarios que posee el servidor FreeRADIUS.</w:t>
+              <w:t xml:space="preserve">Nombre de la tabla que almacenará el nombre y contraseña de los usuarios que pueden autenticarse y tener acceso a la red LAN de los laboratorios. Esta tabla es el medio de verificación de usuarios que posee el servidor </w:t>
+            </w:r>
+            <w:proofErr w:type="spellStart"/>
+            <w:r>
+              <w:rPr>
+                <w:lang w:val="es-ES"/>
+              </w:rPr>
+              <w:t>FreeRADIUS</w:t>
+            </w:r>
+            <w:proofErr w:type="spellEnd"/>
+            <w:r>
+              <w:rPr>
+                <w:lang w:val="es-ES"/>
+              </w:rPr>
+              <w:t>.</w:t>
             </w:r>
           </w:p>
         </w:tc>
@@ -28611,12 +29444,14 @@
                 <w:lang w:val="es-ES"/>
               </w:rPr>
             </w:pPr>
+            <w:proofErr w:type="spellStart"/>
             <w:r>
               <w:rPr>
                 <w:lang w:val="es-ES"/>
               </w:rPr>
               <w:t>radcheck</w:t>
             </w:r>
+            <w:proofErr w:type="spellEnd"/>
           </w:p>
           <w:p>
             <w:pPr>
@@ -28686,7 +29521,21 @@
               <w:rPr>
                 <w:lang w:val="es-ES"/>
               </w:rPr>
-              <w:t xml:space="preserve"> de las solicitudes realizadas al servidor FreeRADIUS.</w:t>
+              <w:t xml:space="preserve"> de las solicitudes realizadas al servidor </w:t>
+            </w:r>
+            <w:proofErr w:type="spellStart"/>
+            <w:r>
+              <w:rPr>
+                <w:lang w:val="es-ES"/>
+              </w:rPr>
+              <w:t>FreeRADIUS</w:t>
+            </w:r>
+            <w:proofErr w:type="spellEnd"/>
+            <w:r>
+              <w:rPr>
+                <w:lang w:val="es-ES"/>
+              </w:rPr>
+              <w:t>.</w:t>
             </w:r>
           </w:p>
         </w:tc>
@@ -28703,12 +29552,14 @@
                 <w:lang w:val="es-ES"/>
               </w:rPr>
             </w:pPr>
+            <w:proofErr w:type="spellStart"/>
             <w:r>
               <w:rPr>
                 <w:lang w:val="es-ES"/>
               </w:rPr>
               <w:t>radreply</w:t>
             </w:r>
+            <w:proofErr w:type="spellEnd"/>
           </w:p>
         </w:tc>
       </w:tr>
@@ -28772,27 +29623,33 @@
               <w:pStyle w:val="Vietas1"/>
               <w:cnfStyle w:val="000000000000" w:firstRow="0" w:lastRow="0" w:firstColumn="0" w:lastColumn="0" w:oddVBand="0" w:evenVBand="0" w:oddHBand="0" w:evenHBand="0" w:firstRowFirstColumn="0" w:firstRowLastColumn="0" w:lastRowFirstColumn="0" w:lastRowLastColumn="0"/>
             </w:pPr>
+            <w:proofErr w:type="spellStart"/>
             <w:r>
               <w:t>radgroupcheck</w:t>
             </w:r>
+            <w:proofErr w:type="spellEnd"/>
           </w:p>
           <w:p>
             <w:pPr>
               <w:pStyle w:val="Vietas1"/>
               <w:cnfStyle w:val="000000000000" w:firstRow="0" w:lastRow="0" w:firstColumn="0" w:lastColumn="0" w:oddVBand="0" w:evenVBand="0" w:oddHBand="0" w:evenHBand="0" w:firstRowFirstColumn="0" w:firstRowLastColumn="0" w:lastRowFirstColumn="0" w:lastRowLastColumn="0"/>
             </w:pPr>
+            <w:proofErr w:type="spellStart"/>
             <w:r>
               <w:t>radgroupreply</w:t>
             </w:r>
+            <w:proofErr w:type="spellEnd"/>
           </w:p>
           <w:p>
             <w:pPr>
               <w:pStyle w:val="Vietas1"/>
               <w:cnfStyle w:val="000000000000" w:firstRow="0" w:lastRow="0" w:firstColumn="0" w:lastColumn="0" w:oddVBand="0" w:evenVBand="0" w:oddHBand="0" w:evenHBand="0" w:firstRowFirstColumn="0" w:firstRowLastColumn="0" w:lastRowFirstColumn="0" w:lastRowLastColumn="0"/>
             </w:pPr>
+            <w:proofErr w:type="spellStart"/>
             <w:r>
               <w:t>radusergroup</w:t>
             </w:r>
+            <w:proofErr w:type="spellEnd"/>
           </w:p>
         </w:tc>
       </w:tr>
@@ -29055,7 +29912,21 @@
               <w:rPr>
                 <w:lang w:val="es-ES"/>
               </w:rPr>
-              <w:t>Número máximo de conexiones que un servidor FreeRADIUS puede crear a la base de datos para realizar operaciones en paralelo.</w:t>
+              <w:t xml:space="preserve">Número máximo de conexiones que un servidor </w:t>
+            </w:r>
+            <w:proofErr w:type="spellStart"/>
+            <w:r>
+              <w:rPr>
+                <w:lang w:val="es-ES"/>
+              </w:rPr>
+              <w:t>FreeRADIUS</w:t>
+            </w:r>
+            <w:proofErr w:type="spellEnd"/>
+            <w:r>
+              <w:rPr>
+                <w:lang w:val="es-ES"/>
+              </w:rPr>
+              <w:t xml:space="preserve"> puede crear a la base de datos para realizar operaciones en paralelo.</w:t>
             </w:r>
             <w:r>
               <w:rPr>
@@ -29224,7 +30095,21 @@
               <w:rPr>
                 <w:lang w:val="es-ES"/>
               </w:rPr>
-              <w:t>Tiempo durante el cual el servidor FreeRADIUS tendrá conexión a la base de datos. Este valor cuando es 0 permite que el tráfico TCP de sesión no termine durante el tiempo de vida de la conexión</w:t>
+              <w:t xml:space="preserve">Tiempo durante el cual el servidor </w:t>
+            </w:r>
+            <w:proofErr w:type="spellStart"/>
+            <w:r>
+              <w:rPr>
+                <w:lang w:val="es-ES"/>
+              </w:rPr>
+              <w:t>FreeRADIUS</w:t>
+            </w:r>
+            <w:proofErr w:type="spellEnd"/>
+            <w:r>
+              <w:rPr>
+                <w:lang w:val="es-ES"/>
+              </w:rPr>
+              <w:t xml:space="preserve"> tendrá conexión a la base de datos. Este valor cuando es 0 permite que el tráfico TCP de sesión no termine durante el tiempo de vida de la conexión</w:t>
             </w:r>
             <w:r>
               <w:rPr>
@@ -29498,7 +30383,21 @@
               <w:rPr>
                 <w:lang w:val="es-ES"/>
               </w:rPr>
-              <w:t>los clientes del servidor FreeRADIUS y que serán los proveedores del servicio para los usuarios de la red. En este caso serán los conmutadores y enrutadores para distribuir el servicio de portal cautivo.</w:t>
+              <w:t xml:space="preserve">los clientes del servidor </w:t>
+            </w:r>
+            <w:proofErr w:type="spellStart"/>
+            <w:r>
+              <w:rPr>
+                <w:lang w:val="es-ES"/>
+              </w:rPr>
+              <w:t>FreeRADIUS</w:t>
+            </w:r>
+            <w:proofErr w:type="spellEnd"/>
+            <w:r>
+              <w:rPr>
+                <w:lang w:val="es-ES"/>
+              </w:rPr>
+              <w:t xml:space="preserve"> y que serán los proveedores del servicio para los usuarios de la red. En este caso serán los conmutadores y enrutadores para distribuir el servicio de portal cautivo.</w:t>
             </w:r>
           </w:p>
         </w:tc>
@@ -29517,9 +30416,11 @@
               <w:jc w:val="center"/>
               <w:cnfStyle w:val="000000100000" w:firstRow="0" w:lastRow="0" w:firstColumn="0" w:lastColumn="0" w:oddVBand="0" w:evenVBand="0" w:oddHBand="1" w:evenHBand="0" w:firstRowFirstColumn="0" w:firstRowLastColumn="0" w:lastRowFirstColumn="0" w:lastRowLastColumn="0"/>
             </w:pPr>
+            <w:proofErr w:type="spellStart"/>
             <w:r>
               <w:t>nas</w:t>
             </w:r>
+            <w:proofErr w:type="spellEnd"/>
           </w:p>
         </w:tc>
       </w:tr>
@@ -29562,9 +30463,14 @@
         <w:t>SQL</w:t>
       </w:r>
       <w:r>
-        <w:t xml:space="preserve"> para el servidor FreeRADIUS</w:t>
+        <w:t xml:space="preserve"> para el servidor </w:t>
+      </w:r>
+      <w:proofErr w:type="spellStart"/>
+      <w:r>
+        <w:t>FreeRADIUS</w:t>
       </w:r>
       <w:bookmarkEnd w:id="97"/>
+      <w:proofErr w:type="spellEnd"/>
     </w:p>
     <w:p>
       <w:pPr>
@@ -29655,7 +30561,41 @@
         <w:t xml:space="preserve">Fuente: </w:t>
       </w:r>
       <w:r>
-        <w:t>archivo de configuración de módulo SQL de servidor FreeRADIUS.</w:t>
+        <w:t xml:space="preserve">archivo de configuración de módulo SQL de servidor </w:t>
+      </w:r>
+      <w:proofErr w:type="spellStart"/>
+      <w:r>
+        <w:t>FreeRADIUS</w:t>
+      </w:r>
+      <w:proofErr w:type="spellEnd"/>
+      <w:r>
+        <w:t>.</w:t>
+      </w:r>
+    </w:p>
+    <w:p>
+      <w:pPr>
+        <w:rPr>
+          <w:lang w:val="es-ES"/>
+        </w:rPr>
+      </w:pPr>
+    </w:p>
+    <w:p>
+      <w:pPr>
+        <w:rPr>
+          <w:lang w:val="es-ES"/>
+        </w:rPr>
+      </w:pPr>
+      <w:r>
+        <w:rPr>
+          <w:lang w:val="es-ES"/>
+        </w:rPr>
+        <w:t xml:space="preserve">A </w:t>
+      </w:r>
+      <w:r>
+        <w:rPr>
+          <w:lang w:val="es-ES"/>
+        </w:rPr>
+        <w:t>continuación, se presenta la configuración de los clientes NAS como proveedores, especificando la IP de cada uno de los puntos de acceso inalámbrico disponibles para la conexión con los usuarios.</w:t>
       </w:r>
     </w:p>
     <w:p>
@@ -29671,7 +30611,15 @@
       </w:pPr>
       <w:bookmarkStart w:id="98" w:name="_Toc31767450"/>
       <w:r>
-        <w:t>Configuración de clientes NAS en servidor FreeRADIUS,</w:t>
+        <w:t xml:space="preserve">Configuración de clientes NAS en servidor </w:t>
+      </w:r>
+      <w:proofErr w:type="spellStart"/>
+      <w:r>
+        <w:t>FreeRADIUS</w:t>
+      </w:r>
+      <w:proofErr w:type="spellEnd"/>
+      <w:r>
+        <w:t>,</w:t>
       </w:r>
       <w:r>
         <w:t xml:space="preserve"> como</w:t>
@@ -29936,14 +30884,24 @@
                 <w:lang w:val="es-ES"/>
               </w:rPr>
             </w:pPr>
+            <w:proofErr w:type="spellStart"/>
             <w:r>
               <w:rPr>
                 <w:b w:val="0"/>
                 <w:bCs w:val="0"/>
                 <w:lang w:val="es-ES"/>
               </w:rPr>
-              <w:t>Ipaddr</w:t>
-            </w:r>
+              <w:t>i</w:t>
+            </w:r>
+            <w:r>
+              <w:rPr>
+                <w:b w:val="0"/>
+                <w:bCs w:val="0"/>
+                <w:lang w:val="es-ES"/>
+              </w:rPr>
+              <w:t>paddr</w:t>
+            </w:r>
+            <w:proofErr w:type="spellEnd"/>
           </w:p>
         </w:tc>
         <w:tc>
@@ -30059,6 +31017,7 @@
                 <w:lang w:val="es-ES"/>
               </w:rPr>
             </w:pPr>
+            <w:proofErr w:type="spellStart"/>
             <w:r>
               <w:rPr>
                 <w:lang w:val="es-ES"/>
@@ -30066,6 +31025,7 @@
               <w:lastRenderedPageBreak/>
               <w:t>udp</w:t>
             </w:r>
+            <w:proofErr w:type="spellEnd"/>
           </w:p>
         </w:tc>
       </w:tr>
@@ -30087,6 +31047,7 @@
                 <w:lang w:val="es-ES"/>
               </w:rPr>
             </w:pPr>
+            <w:proofErr w:type="spellStart"/>
             <w:r>
               <w:rPr>
                 <w:b w:val="0"/>
@@ -30095,6 +31056,7 @@
               </w:rPr>
               <w:t>secret</w:t>
             </w:r>
+            <w:proofErr w:type="spellEnd"/>
           </w:p>
         </w:tc>
         <w:tc>
@@ -30113,7 +31075,21 @@
               <w:rPr>
                 <w:lang w:val="es-ES"/>
               </w:rPr>
-              <w:t>Llave de acceso que identifica al dispositivo como proveedor de servicio ante el servidor FreeRADIUS e identifica el origen a la solicitud o paquete de información.</w:t>
+              <w:t xml:space="preserve">Llave de acceso que identifica al dispositivo como proveedor de servicio ante el servidor </w:t>
+            </w:r>
+            <w:proofErr w:type="spellStart"/>
+            <w:r>
+              <w:rPr>
+                <w:lang w:val="es-ES"/>
+              </w:rPr>
+              <w:t>FreeRADIUS</w:t>
+            </w:r>
+            <w:proofErr w:type="spellEnd"/>
+            <w:r>
+              <w:rPr>
+                <w:lang w:val="es-ES"/>
+              </w:rPr>
+              <w:t xml:space="preserve"> e identifica el origen a la solicitud o paquete de información.</w:t>
             </w:r>
           </w:p>
         </w:tc>
@@ -30154,6 +31130,7 @@
                 <w:lang w:val="es-ES"/>
               </w:rPr>
             </w:pPr>
+            <w:proofErr w:type="spellStart"/>
             <w:r>
               <w:rPr>
                 <w:b w:val="0"/>
@@ -30162,6 +31139,7 @@
               </w:rPr>
               <w:t>require</w:t>
             </w:r>
+            <w:proofErr w:type="spellEnd"/>
             <w:r>
               <w:rPr>
                 <w:b w:val="0"/>
@@ -30170,6 +31148,7 @@
               </w:rPr>
               <w:t xml:space="preserve"> </w:t>
             </w:r>
+            <w:proofErr w:type="spellStart"/>
             <w:r>
               <w:rPr>
                 <w:b w:val="0"/>
@@ -30178,6 +31157,7 @@
               </w:rPr>
               <w:t>message</w:t>
             </w:r>
+            <w:proofErr w:type="spellEnd"/>
             <w:r>
               <w:rPr>
                 <w:b w:val="0"/>
@@ -30186,6 +31166,7 @@
               </w:rPr>
               <w:t xml:space="preserve"> </w:t>
             </w:r>
+            <w:proofErr w:type="spellStart"/>
             <w:r>
               <w:rPr>
                 <w:b w:val="0"/>
@@ -30194,6 +31175,7 @@
               </w:rPr>
               <w:t>authenticator</w:t>
             </w:r>
+            <w:proofErr w:type="spellEnd"/>
           </w:p>
         </w:tc>
         <w:tc>
@@ -30212,7 +31194,21 @@
               <w:rPr>
                 <w:lang w:val="es-ES"/>
               </w:rPr>
-              <w:t>Opción que habilita la solicitud de mensajes extra a la solicitud de conexión desde el autenticador FreeRADIUS.</w:t>
+              <w:t xml:space="preserve">Opción que habilita la solicitud de mensajes extra a la solicitud de conexión desde el autenticador </w:t>
+            </w:r>
+            <w:proofErr w:type="spellStart"/>
+            <w:r>
+              <w:rPr>
+                <w:lang w:val="es-ES"/>
+              </w:rPr>
+              <w:t>FreeRADIUS</w:t>
+            </w:r>
+            <w:proofErr w:type="spellEnd"/>
+            <w:r>
+              <w:rPr>
+                <w:lang w:val="es-ES"/>
+              </w:rPr>
+              <w:t>.</w:t>
             </w:r>
           </w:p>
         </w:tc>
@@ -30256,6 +31252,7 @@
                 <w:lang w:val="es-ES"/>
               </w:rPr>
             </w:pPr>
+            <w:proofErr w:type="spellStart"/>
             <w:r>
               <w:rPr>
                 <w:b w:val="0"/>
@@ -30264,6 +31261,7 @@
               </w:rPr>
               <w:t>nas_type</w:t>
             </w:r>
+            <w:proofErr w:type="spellEnd"/>
           </w:p>
         </w:tc>
         <w:tc>
@@ -30282,7 +31280,35 @@
               <w:rPr>
                 <w:lang w:val="es-ES"/>
               </w:rPr>
-              <w:t>Tipo de proveedor de servicio, identifica al tipo de proveedor y permite el uso de un catálogo de parámetros específico para la aplicación de políticas de red. Por defecto el valor other permite la inclusión de las políticas de administración definidas por el servidor FreeRADIUS, establecidos en la configuración de la zona de servicio para el portal cautivo.</w:t>
+              <w:t xml:space="preserve">Tipo de proveedor de servicio, identifica al tipo de proveedor y permite el uso de un catálogo de parámetros específico para la aplicación de políticas de red. Por defecto el valor </w:t>
+            </w:r>
+            <w:proofErr w:type="spellStart"/>
+            <w:r>
+              <w:rPr>
+                <w:lang w:val="es-ES"/>
+              </w:rPr>
+              <w:t>other</w:t>
+            </w:r>
+            <w:proofErr w:type="spellEnd"/>
+            <w:r>
+              <w:rPr>
+                <w:lang w:val="es-ES"/>
+              </w:rPr>
+              <w:t xml:space="preserve"> permite la inclusión de las políticas de administración definidas por el servidor </w:t>
+            </w:r>
+            <w:proofErr w:type="spellStart"/>
+            <w:r>
+              <w:rPr>
+                <w:lang w:val="es-ES"/>
+              </w:rPr>
+              <w:t>FreeRADIUS</w:t>
+            </w:r>
+            <w:proofErr w:type="spellEnd"/>
+            <w:r>
+              <w:rPr>
+                <w:lang w:val="es-ES"/>
+              </w:rPr>
+              <w:t>, establecidos en la configuración de la zona de servicio para el portal cautivo.</w:t>
             </w:r>
           </w:p>
         </w:tc>
@@ -30299,12 +31325,14 @@
                 <w:lang w:val="es-ES"/>
               </w:rPr>
             </w:pPr>
+            <w:proofErr w:type="spellStart"/>
             <w:r>
               <w:rPr>
                 <w:lang w:val="es-ES"/>
               </w:rPr>
               <w:t>other</w:t>
             </w:r>
+            <w:proofErr w:type="spellEnd"/>
           </w:p>
         </w:tc>
       </w:tr>
@@ -30323,6 +31351,7 @@
                 <w:lang w:val="es-ES"/>
               </w:rPr>
             </w:pPr>
+            <w:proofErr w:type="spellStart"/>
             <w:r>
               <w:rPr>
                 <w:b w:val="0"/>
@@ -30331,6 +31360,7 @@
               </w:rPr>
               <w:t>limit</w:t>
             </w:r>
+            <w:proofErr w:type="spellEnd"/>
           </w:p>
         </w:tc>
         <w:tc>
@@ -30345,11 +31375,19 @@
                 <w:lang w:val="es-ES"/>
               </w:rPr>
             </w:pPr>
-            <w:r>
-              <w:rPr>
-                <w:lang w:val="es-ES"/>
-              </w:rPr>
-              <w:t>Parametro de configuración que especifica los límites de tiempo y valores de frontera, tiempo de vida y tiempo de espera para caducidad de sesiones.</w:t>
+            <w:proofErr w:type="spellStart"/>
+            <w:r>
+              <w:rPr>
+                <w:lang w:val="es-ES"/>
+              </w:rPr>
+              <w:t>Parametro</w:t>
+            </w:r>
+            <w:proofErr w:type="spellEnd"/>
+            <w:r>
+              <w:rPr>
+                <w:lang w:val="es-ES"/>
+              </w:rPr>
+              <w:t xml:space="preserve"> de configuración que especifica los límites de tiempo y valores de frontera, tiempo de vida y tiempo de espera para caducidad de sesiones.</w:t>
             </w:r>
           </w:p>
         </w:tc>
@@ -30362,8 +31400,13 @@
               <w:pStyle w:val="Vietas1"/>
               <w:cnfStyle w:val="000000000000" w:firstRow="0" w:lastRow="0" w:firstColumn="0" w:lastColumn="0" w:oddVBand="0" w:evenVBand="0" w:oddHBand="0" w:evenHBand="0" w:firstRowFirstColumn="0" w:firstRowLastColumn="0" w:lastRowFirstColumn="0" w:lastRowLastColumn="0"/>
             </w:pPr>
-            <w:r>
-              <w:t>max_connections=16</w:t>
+            <w:proofErr w:type="spellStart"/>
+            <w:r>
+              <w:t>max_connections</w:t>
+            </w:r>
+            <w:proofErr w:type="spellEnd"/>
+            <w:r>
+              <w:t>=16</w:t>
             </w:r>
           </w:p>
           <w:p>
@@ -30371,8 +31414,13 @@
               <w:pStyle w:val="Vietas1"/>
               <w:cnfStyle w:val="000000000000" w:firstRow="0" w:lastRow="0" w:firstColumn="0" w:lastColumn="0" w:oddVBand="0" w:evenVBand="0" w:oddHBand="0" w:evenHBand="0" w:firstRowFirstColumn="0" w:firstRowLastColumn="0" w:lastRowFirstColumn="0" w:lastRowLastColumn="0"/>
             </w:pPr>
-            <w:r>
-              <w:t>lifetime = 0</w:t>
+            <w:proofErr w:type="spellStart"/>
+            <w:r>
+              <w:t>lifetime</w:t>
+            </w:r>
+            <w:proofErr w:type="spellEnd"/>
+            <w:r>
+              <w:t xml:space="preserve"> = 0</w:t>
             </w:r>
           </w:p>
           <w:p>
@@ -30380,8 +31428,13 @@
               <w:pStyle w:val="Vietas1"/>
               <w:cnfStyle w:val="000000000000" w:firstRow="0" w:lastRow="0" w:firstColumn="0" w:lastColumn="0" w:oddVBand="0" w:evenVBand="0" w:oddHBand="0" w:evenHBand="0" w:firstRowFirstColumn="0" w:firstRowLastColumn="0" w:lastRowFirstColumn="0" w:lastRowLastColumn="0"/>
             </w:pPr>
-            <w:r>
-              <w:t>idle_timeout = 30</w:t>
+            <w:proofErr w:type="spellStart"/>
+            <w:r>
+              <w:t>idle_timeout</w:t>
+            </w:r>
+            <w:proofErr w:type="spellEnd"/>
+            <w:r>
+              <w:t xml:space="preserve"> = 30</w:t>
             </w:r>
           </w:p>
         </w:tc>
@@ -30413,7 +31466,15 @@
     </w:p>
     <w:p>
       <w:r>
-        <w:t>Los valores de configuración definidos dentro de un cliente NAS no son permanentes ni definitivos ya que la configuración establecida dentro de la zona de servicio para el portal cautivo establecerá las políticas con mayor prioridad que cualquier otra configurada desde el servidor FreeRADIUS, atributo de base de datos o configuración de cliente NAS.</w:t>
+        <w:t xml:space="preserve">Los valores de configuración definidos dentro de un cliente NAS no son permanentes ni definitivos ya que la configuración establecida dentro de la zona de servicio para el portal cautivo establecerá las políticas con mayor prioridad que cualquier otra configurada desde el servidor </w:t>
+      </w:r>
+      <w:proofErr w:type="spellStart"/>
+      <w:r>
+        <w:t>FreeRADIUS</w:t>
+      </w:r>
+      <w:proofErr w:type="spellEnd"/>
+      <w:r>
+        <w:t>, atributo de base de datos o configuración de cliente NAS.</w:t>
       </w:r>
     </w:p>
     <w:p>
@@ -30523,33 +31584,903 @@
         <w:rPr>
           <w:lang w:val="es-ES"/>
         </w:rPr>
-        <w:t xml:space="preserve">Cabrera y el técnico Mauricio Chávez, logrando así estandarizar el servicio prestado por el portal cautivo y las direcciones IP utilizadas para cada uno de los servicios. Se integró de la misma manera a toda la red de servicios y </w:t>
-      </w:r>
-      <w:r>
-        <w:rPr>
-          <w:lang w:val="es-ES"/>
-        </w:rPr>
-        <w:t>se le asignó la VLAN 88 con el tag de cautivoecys para su reconocimiento y mapeo.</w:t>
-      </w:r>
-    </w:p>
-    <w:p>
-      <w:pPr>
-        <w:rPr>
-          <w:lang w:val="es-ES"/>
-        </w:rPr>
-      </w:pPr>
-    </w:p>
-    <w:p>
-      <w:pPr>
-        <w:rPr>
-          <w:lang w:val="es-ES"/>
-        </w:rPr>
-      </w:pPr>
-      <w:r>
-        <w:rPr>
-          <w:lang w:val="es-ES"/>
-        </w:rPr>
-        <w:t>El cableado estructurado utilizado es exactamente el existente ya que la oficina de Procesamiento de Datos de la Universidad ya tenía contemplado y documentado un diseño de red y distribución de puertos para los laboratorios. El diseño se acopló al actual diseño de núcleo, distribución y acceso para una infraestructura de red</w:t>
+        <w:t xml:space="preserve">Cabrera y el técnico Mauricio Chávez, logrando así estandarizar el servicio prestado por el portal cautivo </w:t>
+      </w:r>
+      <w:r>
+        <w:rPr>
+          <w:lang w:val="es-ES"/>
+        </w:rPr>
+        <w:t xml:space="preserve">con la infraestructura de red existente en la universidad de San Carlos de Guatemala. Como parte de la estandarización de la red interna </w:t>
+      </w:r>
+      <w:r>
+        <w:rPr>
+          <w:lang w:val="es-ES"/>
+        </w:rPr>
+        <w:t>a la</w:t>
+      </w:r>
+      <w:r>
+        <w:rPr>
+          <w:lang w:val="es-ES"/>
+        </w:rPr>
+        <w:t xml:space="preserve"> del proveedor</w:t>
+      </w:r>
+      <w:r>
+        <w:rPr>
+          <w:lang w:val="es-ES"/>
+        </w:rPr>
+        <w:t xml:space="preserve">, </w:t>
+      </w:r>
+      <w:r>
+        <w:rPr>
+          <w:lang w:val="es-ES"/>
+        </w:rPr>
+        <w:t xml:space="preserve">dirección de </w:t>
+      </w:r>
+      <w:r>
+        <w:rPr>
+          <w:lang w:val="es-ES"/>
+        </w:rPr>
+        <w:t>procesamiento de datos de la Universidad de San Carlos de Guatemala,</w:t>
+      </w:r>
+      <w:r>
+        <w:rPr>
+          <w:lang w:val="es-ES"/>
+        </w:rPr>
+        <w:t xml:space="preserve"> se establecieron un rango de </w:t>
+      </w:r>
+      <w:r>
+        <w:rPr>
+          <w:lang w:val="es-ES"/>
+        </w:rPr>
+        <w:t>direcciones IP utilizadas para cada uno de los servicios</w:t>
+      </w:r>
+      <w:r>
+        <w:rPr>
+          <w:lang w:val="es-ES"/>
+        </w:rPr>
+        <w:t xml:space="preserve">, </w:t>
+      </w:r>
+      <w:r>
+        <w:rPr>
+          <w:lang w:val="es-ES"/>
+        </w:rPr>
+        <w:t xml:space="preserve">el rango de direcciones que deberá utilizar la red interna y servicios, el número de </w:t>
+      </w:r>
+      <w:r>
+        <w:rPr>
+          <w:lang w:val="es-ES"/>
+        </w:rPr>
+        <w:t>VLAN</w:t>
+      </w:r>
+      <w:r>
+        <w:rPr>
+          <w:lang w:val="es-ES"/>
+        </w:rPr>
+        <w:t>. A continuación, se presenta la tabla con el detalle de la información de estandarización de la infraestructura de red.</w:t>
+      </w:r>
+    </w:p>
+    <w:p>
+      <w:pPr>
+        <w:rPr>
+          <w:lang w:val="es-ES"/>
+        </w:rPr>
+      </w:pPr>
+    </w:p>
+    <w:p>
+      <w:pPr>
+        <w:pStyle w:val="Tablas"/>
+      </w:pPr>
+      <w:r>
+        <w:t xml:space="preserve">Detalle de configuración de red interna y servicios para estandarización </w:t>
+      </w:r>
+      <w:r>
+        <w:t>con la red del proveedor</w:t>
+      </w:r>
+    </w:p>
+    <w:p>
+      <w:pPr>
+        <w:pStyle w:val="Sinespaciado"/>
+        <w:rPr>
+          <w:lang w:val="es-ES"/>
+        </w:rPr>
+      </w:pPr>
+    </w:p>
+    <w:tbl>
+      <w:tblPr>
+        <w:tblStyle w:val="Tabladecuadrcula4"/>
+        <w:tblW w:w="0" w:type="auto"/>
+        <w:tblLook w:val="04A0" w:firstRow="1" w:lastRow="0" w:firstColumn="1" w:lastColumn="0" w:noHBand="0" w:noVBand="1"/>
+      </w:tblPr>
+      <w:tblGrid>
+        <w:gridCol w:w="2848"/>
+        <w:gridCol w:w="2250"/>
+        <w:gridCol w:w="3446"/>
+      </w:tblGrid>
+      <w:tr>
+        <w:trPr>
+          <w:cnfStyle w:val="100000000000" w:firstRow="1" w:lastRow="0" w:firstColumn="0" w:lastColumn="0" w:oddVBand="0" w:evenVBand="0" w:oddHBand="0" w:evenHBand="0" w:firstRowFirstColumn="0" w:firstRowLastColumn="0" w:lastRowFirstColumn="0" w:lastRowLastColumn="0"/>
+        </w:trPr>
+        <w:tc>
+          <w:tcPr>
+            <w:cnfStyle w:val="001000000000" w:firstRow="0" w:lastRow="0" w:firstColumn="1" w:lastColumn="0" w:oddVBand="0" w:evenVBand="0" w:oddHBand="0" w:evenHBand="0" w:firstRowFirstColumn="0" w:firstRowLastColumn="0" w:lastRowFirstColumn="0" w:lastRowLastColumn="0"/>
+            <w:tcW w:w="2848" w:type="dxa"/>
+          </w:tcPr>
+          <w:p>
+            <w:pPr>
+              <w:pStyle w:val="Sinespaciado"/>
+              <w:jc w:val="center"/>
+              <w:rPr>
+                <w:lang w:val="es-ES"/>
+              </w:rPr>
+            </w:pPr>
+            <w:r>
+              <w:rPr>
+                <w:lang w:val="es-ES"/>
+              </w:rPr>
+              <w:t>Característica de configuración</w:t>
+            </w:r>
+          </w:p>
+        </w:tc>
+        <w:tc>
+          <w:tcPr>
+            <w:tcW w:w="2250" w:type="dxa"/>
+          </w:tcPr>
+          <w:p>
+            <w:pPr>
+              <w:pStyle w:val="Sinespaciado"/>
+              <w:jc w:val="center"/>
+              <w:cnfStyle w:val="100000000000" w:firstRow="1" w:lastRow="0" w:firstColumn="0" w:lastColumn="0" w:oddVBand="0" w:evenVBand="0" w:oddHBand="0" w:evenHBand="0" w:firstRowFirstColumn="0" w:firstRowLastColumn="0" w:lastRowFirstColumn="0" w:lastRowLastColumn="0"/>
+              <w:rPr>
+                <w:lang w:val="es-ES"/>
+              </w:rPr>
+            </w:pPr>
+            <w:r>
+              <w:rPr>
+                <w:lang w:val="es-ES"/>
+              </w:rPr>
+              <w:t>Valor de configuración</w:t>
+            </w:r>
+          </w:p>
+        </w:tc>
+        <w:tc>
+          <w:tcPr>
+            <w:tcW w:w="3446" w:type="dxa"/>
+          </w:tcPr>
+          <w:p>
+            <w:pPr>
+              <w:pStyle w:val="Sinespaciado"/>
+              <w:jc w:val="center"/>
+              <w:cnfStyle w:val="100000000000" w:firstRow="1" w:lastRow="0" w:firstColumn="0" w:lastColumn="0" w:oddVBand="0" w:evenVBand="0" w:oddHBand="0" w:evenHBand="0" w:firstRowFirstColumn="0" w:firstRowLastColumn="0" w:lastRowFirstColumn="0" w:lastRowLastColumn="0"/>
+              <w:rPr>
+                <w:lang w:val="es-ES"/>
+              </w:rPr>
+            </w:pPr>
+            <w:r>
+              <w:rPr>
+                <w:lang w:val="es-ES"/>
+              </w:rPr>
+              <w:t>Valor por asignar</w:t>
+            </w:r>
+          </w:p>
+        </w:tc>
+      </w:tr>
+      <w:tr>
+        <w:trPr>
+          <w:cnfStyle w:val="000000100000" w:firstRow="0" w:lastRow="0" w:firstColumn="0" w:lastColumn="0" w:oddVBand="0" w:evenVBand="0" w:oddHBand="1" w:evenHBand="0" w:firstRowFirstColumn="0" w:firstRowLastColumn="0" w:lastRowFirstColumn="0" w:lastRowLastColumn="0"/>
+        </w:trPr>
+        <w:tc>
+          <w:tcPr>
+            <w:cnfStyle w:val="001000000000" w:firstRow="0" w:lastRow="0" w:firstColumn="1" w:lastColumn="0" w:oddVBand="0" w:evenVBand="0" w:oddHBand="0" w:evenHBand="0" w:firstRowFirstColumn="0" w:firstRowLastColumn="0" w:lastRowFirstColumn="0" w:lastRowLastColumn="0"/>
+            <w:tcW w:w="2848" w:type="dxa"/>
+            <w:vAlign w:val="center"/>
+          </w:tcPr>
+          <w:p>
+            <w:pPr>
+              <w:pStyle w:val="Sinespaciado"/>
+              <w:jc w:val="left"/>
+              <w:rPr>
+                <w:b w:val="0"/>
+                <w:bCs w:val="0"/>
+                <w:lang w:val="es-ES"/>
+              </w:rPr>
+            </w:pPr>
+            <w:r>
+              <w:rPr>
+                <w:b w:val="0"/>
+                <w:bCs w:val="0"/>
+                <w:lang w:val="es-ES"/>
+              </w:rPr>
+              <w:t>Rango de</w:t>
+            </w:r>
+            <w:r>
+              <w:rPr>
+                <w:b w:val="0"/>
+                <w:bCs w:val="0"/>
+                <w:lang w:val="es-ES"/>
+              </w:rPr>
+              <w:t xml:space="preserve"> direcciones IP a asignar por el servidor DHCP de la red interna</w:t>
+            </w:r>
+          </w:p>
+        </w:tc>
+        <w:tc>
+          <w:tcPr>
+            <w:tcW w:w="2250" w:type="dxa"/>
+            <w:vAlign w:val="center"/>
+          </w:tcPr>
+          <w:p>
+            <w:pPr>
+              <w:pStyle w:val="Sinespaciado"/>
+              <w:jc w:val="center"/>
+              <w:cnfStyle w:val="000000100000" w:firstRow="0" w:lastRow="0" w:firstColumn="0" w:lastColumn="0" w:oddVBand="0" w:evenVBand="0" w:oddHBand="1" w:evenHBand="0" w:firstRowFirstColumn="0" w:firstRowLastColumn="0" w:lastRowFirstColumn="0" w:lastRowLastColumn="0"/>
+              <w:rPr>
+                <w:lang w:val="es-ES"/>
+              </w:rPr>
+            </w:pPr>
+            <w:r>
+              <w:rPr>
+                <w:lang w:val="es-ES"/>
+              </w:rPr>
+              <w:t>Dirección IP</w:t>
+            </w:r>
+          </w:p>
+        </w:tc>
+        <w:tc>
+          <w:tcPr>
+            <w:tcW w:w="3446" w:type="dxa"/>
+            <w:vAlign w:val="center"/>
+          </w:tcPr>
+          <w:p>
+            <w:pPr>
+              <w:pStyle w:val="Sinespaciado"/>
+              <w:jc w:val="center"/>
+              <w:cnfStyle w:val="000000100000" w:firstRow="0" w:lastRow="0" w:firstColumn="0" w:lastColumn="0" w:oddVBand="0" w:evenVBand="0" w:oddHBand="1" w:evenHBand="0" w:firstRowFirstColumn="0" w:firstRowLastColumn="0" w:lastRowFirstColumn="0" w:lastRowLastColumn="0"/>
+              <w:rPr>
+                <w:lang w:val="es-ES"/>
+              </w:rPr>
+            </w:pPr>
+            <w:r>
+              <w:rPr>
+                <w:lang w:val="es-ES"/>
+              </w:rPr>
+              <w:t>Rango de red 172.17.0.0</w:t>
+            </w:r>
+          </w:p>
+        </w:tc>
+      </w:tr>
+      <w:tr>
+        <w:tc>
+          <w:tcPr>
+            <w:cnfStyle w:val="001000000000" w:firstRow="0" w:lastRow="0" w:firstColumn="1" w:lastColumn="0" w:oddVBand="0" w:evenVBand="0" w:oddHBand="0" w:evenHBand="0" w:firstRowFirstColumn="0" w:firstRowLastColumn="0" w:lastRowFirstColumn="0" w:lastRowLastColumn="0"/>
+            <w:tcW w:w="2848" w:type="dxa"/>
+            <w:vAlign w:val="center"/>
+          </w:tcPr>
+          <w:p>
+            <w:pPr>
+              <w:pStyle w:val="Sinespaciado"/>
+              <w:jc w:val="left"/>
+              <w:rPr>
+                <w:b w:val="0"/>
+                <w:bCs w:val="0"/>
+                <w:lang w:val="es-ES"/>
+              </w:rPr>
+            </w:pPr>
+            <w:r>
+              <w:rPr>
+                <w:b w:val="0"/>
+                <w:bCs w:val="0"/>
+                <w:lang w:val="es-ES"/>
+              </w:rPr>
+              <w:t xml:space="preserve">Tipo de clase de la red </w:t>
+            </w:r>
+            <w:r>
+              <w:rPr>
+                <w:b w:val="0"/>
+                <w:bCs w:val="0"/>
+                <w:lang w:val="es-ES"/>
+              </w:rPr>
+              <w:t>interna</w:t>
+            </w:r>
+          </w:p>
+        </w:tc>
+        <w:tc>
+          <w:tcPr>
+            <w:tcW w:w="2250" w:type="dxa"/>
+            <w:vAlign w:val="center"/>
+          </w:tcPr>
+          <w:p>
+            <w:pPr>
+              <w:pStyle w:val="Sinespaciado"/>
+              <w:jc w:val="center"/>
+              <w:cnfStyle w:val="000000000000" w:firstRow="0" w:lastRow="0" w:firstColumn="0" w:lastColumn="0" w:oddVBand="0" w:evenVBand="0" w:oddHBand="0" w:evenHBand="0" w:firstRowFirstColumn="0" w:firstRowLastColumn="0" w:lastRowFirstColumn="0" w:lastRowLastColumn="0"/>
+              <w:rPr>
+                <w:lang w:val="es-ES"/>
+              </w:rPr>
+            </w:pPr>
+            <w:r>
+              <w:rPr>
+                <w:lang w:val="es-ES"/>
+              </w:rPr>
+              <w:t>Mascara de red</w:t>
+            </w:r>
+          </w:p>
+        </w:tc>
+        <w:tc>
+          <w:tcPr>
+            <w:tcW w:w="3446" w:type="dxa"/>
+            <w:vAlign w:val="center"/>
+          </w:tcPr>
+          <w:p>
+            <w:pPr>
+              <w:pStyle w:val="Sinespaciado"/>
+              <w:jc w:val="center"/>
+              <w:cnfStyle w:val="000000000000" w:firstRow="0" w:lastRow="0" w:firstColumn="0" w:lastColumn="0" w:oddVBand="0" w:evenVBand="0" w:oddHBand="0" w:evenHBand="0" w:firstRowFirstColumn="0" w:firstRowLastColumn="0" w:lastRowFirstColumn="0" w:lastRowLastColumn="0"/>
+              <w:rPr>
+                <w:lang w:val="es-ES"/>
+              </w:rPr>
+            </w:pPr>
+            <w:r>
+              <w:rPr>
+                <w:lang w:val="es-ES"/>
+              </w:rPr>
+              <w:t xml:space="preserve">Clase B = / </w:t>
+            </w:r>
+            <w:r>
+              <w:rPr>
+                <w:lang w:val="es-ES"/>
+              </w:rPr>
+              <w:t>16</w:t>
+            </w:r>
+            <w:r>
+              <w:rPr>
+                <w:lang w:val="es-ES"/>
+              </w:rPr>
+              <w:t xml:space="preserve"> = 65,534 </w:t>
+            </w:r>
+            <w:r>
+              <w:rPr>
+                <w:i/>
+                <w:iCs/>
+                <w:lang w:val="es-ES"/>
+              </w:rPr>
+              <w:t>host</w:t>
+            </w:r>
+          </w:p>
+        </w:tc>
+      </w:tr>
+      <w:tr>
+        <w:trPr>
+          <w:cnfStyle w:val="000000100000" w:firstRow="0" w:lastRow="0" w:firstColumn="0" w:lastColumn="0" w:oddVBand="0" w:evenVBand="0" w:oddHBand="1" w:evenHBand="0" w:firstRowFirstColumn="0" w:firstRowLastColumn="0" w:lastRowFirstColumn="0" w:lastRowLastColumn="0"/>
+        </w:trPr>
+        <w:tc>
+          <w:tcPr>
+            <w:cnfStyle w:val="001000000000" w:firstRow="0" w:lastRow="0" w:firstColumn="1" w:lastColumn="0" w:oddVBand="0" w:evenVBand="0" w:oddHBand="0" w:evenHBand="0" w:firstRowFirstColumn="0" w:firstRowLastColumn="0" w:lastRowFirstColumn="0" w:lastRowLastColumn="0"/>
+            <w:tcW w:w="2848" w:type="dxa"/>
+            <w:vAlign w:val="center"/>
+          </w:tcPr>
+          <w:p>
+            <w:pPr>
+              <w:pStyle w:val="Sinespaciado"/>
+              <w:jc w:val="left"/>
+              <w:rPr>
+                <w:b w:val="0"/>
+                <w:bCs w:val="0"/>
+                <w:lang w:val="es-ES"/>
+              </w:rPr>
+            </w:pPr>
+            <w:r>
+              <w:rPr>
+                <w:b w:val="0"/>
+                <w:bCs w:val="0"/>
+                <w:lang w:val="es-ES"/>
+              </w:rPr>
+              <w:t>Numero de red de área local virtual</w:t>
+            </w:r>
+          </w:p>
+        </w:tc>
+        <w:tc>
+          <w:tcPr>
+            <w:tcW w:w="2250" w:type="dxa"/>
+            <w:vAlign w:val="center"/>
+          </w:tcPr>
+          <w:p>
+            <w:pPr>
+              <w:pStyle w:val="Sinespaciado"/>
+              <w:jc w:val="center"/>
+              <w:cnfStyle w:val="000000100000" w:firstRow="0" w:lastRow="0" w:firstColumn="0" w:lastColumn="0" w:oddVBand="0" w:evenVBand="0" w:oddHBand="1" w:evenHBand="0" w:firstRowFirstColumn="0" w:firstRowLastColumn="0" w:lastRowFirstColumn="0" w:lastRowLastColumn="0"/>
+              <w:rPr>
+                <w:lang w:val="es-ES"/>
+              </w:rPr>
+            </w:pPr>
+            <w:r>
+              <w:rPr>
+                <w:lang w:val="es-ES"/>
+              </w:rPr>
+              <w:t>VLAN</w:t>
+            </w:r>
+            <w:r>
+              <w:rPr>
+                <w:lang w:val="es-ES"/>
+              </w:rPr>
+              <w:t xml:space="preserve"> / </w:t>
+            </w:r>
+            <w:r>
+              <w:rPr>
+                <w:lang w:val="es-ES"/>
+              </w:rPr>
+              <w:t xml:space="preserve">VLAN </w:t>
+            </w:r>
+            <w:r>
+              <w:rPr>
+                <w:lang w:val="es-ES"/>
+              </w:rPr>
+              <w:t>Tag</w:t>
+            </w:r>
+          </w:p>
+        </w:tc>
+        <w:tc>
+          <w:tcPr>
+            <w:tcW w:w="3446" w:type="dxa"/>
+            <w:vAlign w:val="center"/>
+          </w:tcPr>
+          <w:p>
+            <w:pPr>
+              <w:pStyle w:val="Sinespaciado"/>
+              <w:jc w:val="center"/>
+              <w:cnfStyle w:val="000000100000" w:firstRow="0" w:lastRow="0" w:firstColumn="0" w:lastColumn="0" w:oddVBand="0" w:evenVBand="0" w:oddHBand="1" w:evenHBand="0" w:firstRowFirstColumn="0" w:firstRowLastColumn="0" w:lastRowFirstColumn="0" w:lastRowLastColumn="0"/>
+              <w:rPr>
+                <w:lang w:val="es-ES"/>
+              </w:rPr>
+            </w:pPr>
+            <w:r>
+              <w:rPr>
+                <w:lang w:val="es-ES"/>
+              </w:rPr>
+              <w:t>88</w:t>
+            </w:r>
+          </w:p>
+        </w:tc>
+      </w:tr>
+      <w:tr>
+        <w:tc>
+          <w:tcPr>
+            <w:cnfStyle w:val="001000000000" w:firstRow="0" w:lastRow="0" w:firstColumn="1" w:lastColumn="0" w:oddVBand="0" w:evenVBand="0" w:oddHBand="0" w:evenHBand="0" w:firstRowFirstColumn="0" w:firstRowLastColumn="0" w:lastRowFirstColumn="0" w:lastRowLastColumn="0"/>
+            <w:tcW w:w="2848" w:type="dxa"/>
+            <w:vAlign w:val="center"/>
+          </w:tcPr>
+          <w:p>
+            <w:pPr>
+              <w:pStyle w:val="Sinespaciado"/>
+              <w:jc w:val="left"/>
+              <w:rPr>
+                <w:b w:val="0"/>
+                <w:bCs w:val="0"/>
+                <w:lang w:val="es-ES"/>
+              </w:rPr>
+            </w:pPr>
+            <w:r>
+              <w:rPr>
+                <w:b w:val="0"/>
+                <w:bCs w:val="0"/>
+                <w:lang w:val="es-ES"/>
+              </w:rPr>
+              <w:lastRenderedPageBreak/>
+              <w:t>Nombre de identificación para la red de área local virtual</w:t>
+            </w:r>
+          </w:p>
+        </w:tc>
+        <w:tc>
+          <w:tcPr>
+            <w:tcW w:w="2250" w:type="dxa"/>
+            <w:vAlign w:val="center"/>
+          </w:tcPr>
+          <w:p>
+            <w:pPr>
+              <w:pStyle w:val="Sinespaciado"/>
+              <w:jc w:val="center"/>
+              <w:cnfStyle w:val="000000000000" w:firstRow="0" w:lastRow="0" w:firstColumn="0" w:lastColumn="0" w:oddVBand="0" w:evenVBand="0" w:oddHBand="0" w:evenHBand="0" w:firstRowFirstColumn="0" w:firstRowLastColumn="0" w:lastRowFirstColumn="0" w:lastRowLastColumn="0"/>
+              <w:rPr>
+                <w:lang w:val="es-ES"/>
+              </w:rPr>
+            </w:pPr>
+            <w:r>
+              <w:rPr>
+                <w:lang w:val="es-ES"/>
+              </w:rPr>
+              <w:t>Nombre VLAN</w:t>
+            </w:r>
+          </w:p>
+        </w:tc>
+        <w:tc>
+          <w:tcPr>
+            <w:tcW w:w="3446" w:type="dxa"/>
+            <w:vAlign w:val="center"/>
+          </w:tcPr>
+          <w:p>
+            <w:pPr>
+              <w:pStyle w:val="Sinespaciado"/>
+              <w:jc w:val="center"/>
+              <w:cnfStyle w:val="000000000000" w:firstRow="0" w:lastRow="0" w:firstColumn="0" w:lastColumn="0" w:oddVBand="0" w:evenVBand="0" w:oddHBand="0" w:evenHBand="0" w:firstRowFirstColumn="0" w:firstRowLastColumn="0" w:lastRowFirstColumn="0" w:lastRowLastColumn="0"/>
+              <w:rPr>
+                <w:lang w:val="es-ES"/>
+              </w:rPr>
+            </w:pPr>
+            <w:proofErr w:type="spellStart"/>
+            <w:r>
+              <w:rPr>
+                <w:lang w:val="es-ES"/>
+              </w:rPr>
+              <w:t>cautivoecys</w:t>
+            </w:r>
+            <w:proofErr w:type="spellEnd"/>
+          </w:p>
+        </w:tc>
+      </w:tr>
+      <w:tr>
+        <w:trPr>
+          <w:cnfStyle w:val="000000100000" w:firstRow="0" w:lastRow="0" w:firstColumn="0" w:lastColumn="0" w:oddVBand="0" w:evenVBand="0" w:oddHBand="1" w:evenHBand="0" w:firstRowFirstColumn="0" w:firstRowLastColumn="0" w:lastRowFirstColumn="0" w:lastRowLastColumn="0"/>
+        </w:trPr>
+        <w:tc>
+          <w:tcPr>
+            <w:cnfStyle w:val="001000000000" w:firstRow="0" w:lastRow="0" w:firstColumn="1" w:lastColumn="0" w:oddVBand="0" w:evenVBand="0" w:oddHBand="0" w:evenHBand="0" w:firstRowFirstColumn="0" w:firstRowLastColumn="0" w:lastRowFirstColumn="0" w:lastRowLastColumn="0"/>
+            <w:tcW w:w="2848" w:type="dxa"/>
+            <w:vAlign w:val="center"/>
+          </w:tcPr>
+          <w:p>
+            <w:pPr>
+              <w:pStyle w:val="Sinespaciado"/>
+              <w:jc w:val="left"/>
+              <w:rPr>
+                <w:b w:val="0"/>
+                <w:bCs w:val="0"/>
+                <w:lang w:val="es-ES"/>
+              </w:rPr>
+            </w:pPr>
+            <w:r>
+              <w:rPr>
+                <w:b w:val="0"/>
+                <w:bCs w:val="0"/>
+                <w:lang w:val="es-ES"/>
+              </w:rPr>
+              <w:t>Número de red de área local virtual del proveedor de servicio de internet</w:t>
+            </w:r>
+          </w:p>
+        </w:tc>
+        <w:tc>
+          <w:tcPr>
+            <w:tcW w:w="2250" w:type="dxa"/>
+            <w:vAlign w:val="center"/>
+          </w:tcPr>
+          <w:p>
+            <w:pPr>
+              <w:pStyle w:val="Sinespaciado"/>
+              <w:jc w:val="center"/>
+              <w:cnfStyle w:val="000000100000" w:firstRow="0" w:lastRow="0" w:firstColumn="0" w:lastColumn="0" w:oddVBand="0" w:evenVBand="0" w:oddHBand="1" w:evenHBand="0" w:firstRowFirstColumn="0" w:firstRowLastColumn="0" w:lastRowFirstColumn="0" w:lastRowLastColumn="0"/>
+              <w:rPr>
+                <w:lang w:val="es-ES"/>
+              </w:rPr>
+            </w:pPr>
+            <w:r>
+              <w:rPr>
+                <w:lang w:val="es-ES"/>
+              </w:rPr>
+              <w:t>VLAN / VLAN Tag</w:t>
+            </w:r>
+          </w:p>
+        </w:tc>
+        <w:tc>
+          <w:tcPr>
+            <w:tcW w:w="3446" w:type="dxa"/>
+            <w:vAlign w:val="center"/>
+          </w:tcPr>
+          <w:p>
+            <w:pPr>
+              <w:pStyle w:val="Sinespaciado"/>
+              <w:jc w:val="center"/>
+              <w:cnfStyle w:val="000000100000" w:firstRow="0" w:lastRow="0" w:firstColumn="0" w:lastColumn="0" w:oddVBand="0" w:evenVBand="0" w:oddHBand="1" w:evenHBand="0" w:firstRowFirstColumn="0" w:firstRowLastColumn="0" w:lastRowFirstColumn="0" w:lastRowLastColumn="0"/>
+              <w:rPr>
+                <w:lang w:val="es-ES"/>
+              </w:rPr>
+            </w:pPr>
+            <w:r>
+              <w:rPr>
+                <w:lang w:val="es-ES"/>
+              </w:rPr>
+              <w:t>706</w:t>
+            </w:r>
+          </w:p>
+        </w:tc>
+      </w:tr>
+      <w:tr>
+        <w:tc>
+          <w:tcPr>
+            <w:cnfStyle w:val="001000000000" w:firstRow="0" w:lastRow="0" w:firstColumn="1" w:lastColumn="0" w:oddVBand="0" w:evenVBand="0" w:oddHBand="0" w:evenHBand="0" w:firstRowFirstColumn="0" w:firstRowLastColumn="0" w:lastRowFirstColumn="0" w:lastRowLastColumn="0"/>
+            <w:tcW w:w="2848" w:type="dxa"/>
+            <w:vAlign w:val="center"/>
+          </w:tcPr>
+          <w:p>
+            <w:pPr>
+              <w:pStyle w:val="Sinespaciado"/>
+              <w:jc w:val="left"/>
+              <w:rPr>
+                <w:b w:val="0"/>
+                <w:bCs w:val="0"/>
+                <w:lang w:val="es-ES"/>
+              </w:rPr>
+            </w:pPr>
+            <w:r>
+              <w:rPr>
+                <w:b w:val="0"/>
+                <w:bCs w:val="0"/>
+                <w:lang w:val="es-ES"/>
+              </w:rPr>
+              <w:t>Nombre de la red de área local virtual del proveedor de servicio de internet</w:t>
+            </w:r>
+          </w:p>
+        </w:tc>
+        <w:tc>
+          <w:tcPr>
+            <w:tcW w:w="2250" w:type="dxa"/>
+            <w:vAlign w:val="center"/>
+          </w:tcPr>
+          <w:p>
+            <w:pPr>
+              <w:pStyle w:val="Sinespaciado"/>
+              <w:jc w:val="center"/>
+              <w:cnfStyle w:val="000000000000" w:firstRow="0" w:lastRow="0" w:firstColumn="0" w:lastColumn="0" w:oddVBand="0" w:evenVBand="0" w:oddHBand="0" w:evenHBand="0" w:firstRowFirstColumn="0" w:firstRowLastColumn="0" w:lastRowFirstColumn="0" w:lastRowLastColumn="0"/>
+              <w:rPr>
+                <w:lang w:val="es-ES"/>
+              </w:rPr>
+            </w:pPr>
+            <w:r>
+              <w:rPr>
+                <w:lang w:val="es-ES"/>
+              </w:rPr>
+              <w:t>VLAN / VLAN Tag</w:t>
+            </w:r>
+          </w:p>
+        </w:tc>
+        <w:tc>
+          <w:tcPr>
+            <w:tcW w:w="3446" w:type="dxa"/>
+            <w:vAlign w:val="center"/>
+          </w:tcPr>
+          <w:p>
+            <w:pPr>
+              <w:pStyle w:val="Sinespaciado"/>
+              <w:jc w:val="center"/>
+              <w:cnfStyle w:val="000000000000" w:firstRow="0" w:lastRow="0" w:firstColumn="0" w:lastColumn="0" w:oddVBand="0" w:evenVBand="0" w:oddHBand="0" w:evenHBand="0" w:firstRowFirstColumn="0" w:firstRowLastColumn="0" w:lastRowFirstColumn="0" w:lastRowLastColumn="0"/>
+              <w:rPr>
+                <w:lang w:val="es-ES"/>
+              </w:rPr>
+            </w:pPr>
+            <w:proofErr w:type="spellStart"/>
+            <w:r>
+              <w:rPr>
+                <w:lang w:val="es-ES"/>
+              </w:rPr>
+              <w:t>RiusacAPs</w:t>
+            </w:r>
+            <w:proofErr w:type="spellEnd"/>
+          </w:p>
+        </w:tc>
+      </w:tr>
+      <w:tr>
+        <w:trPr>
+          <w:cnfStyle w:val="000000100000" w:firstRow="0" w:lastRow="0" w:firstColumn="0" w:lastColumn="0" w:oddVBand="0" w:evenVBand="0" w:oddHBand="1" w:evenHBand="0" w:firstRowFirstColumn="0" w:firstRowLastColumn="0" w:lastRowFirstColumn="0" w:lastRowLastColumn="0"/>
+        </w:trPr>
+        <w:tc>
+          <w:tcPr>
+            <w:cnfStyle w:val="001000000000" w:firstRow="0" w:lastRow="0" w:firstColumn="1" w:lastColumn="0" w:oddVBand="0" w:evenVBand="0" w:oddHBand="0" w:evenHBand="0" w:firstRowFirstColumn="0" w:firstRowLastColumn="0" w:lastRowFirstColumn="0" w:lastRowLastColumn="0"/>
+            <w:tcW w:w="2848" w:type="dxa"/>
+            <w:vAlign w:val="center"/>
+          </w:tcPr>
+          <w:p>
+            <w:pPr>
+              <w:pStyle w:val="Sinespaciado"/>
+              <w:jc w:val="left"/>
+              <w:rPr>
+                <w:b w:val="0"/>
+                <w:bCs w:val="0"/>
+                <w:lang w:val="es-ES"/>
+              </w:rPr>
+            </w:pPr>
+            <w:r>
+              <w:rPr>
+                <w:b w:val="0"/>
+                <w:bCs w:val="0"/>
+                <w:lang w:val="es-ES"/>
+              </w:rPr>
+              <w:t>Direcciones IP</w:t>
+            </w:r>
+            <w:r>
+              <w:rPr>
+                <w:b w:val="0"/>
+                <w:bCs w:val="0"/>
+                <w:lang w:val="es-ES"/>
+              </w:rPr>
+              <w:t xml:space="preserve"> para receptores de servicio de internet</w:t>
+            </w:r>
+            <w:r>
+              <w:rPr>
+                <w:b w:val="0"/>
+                <w:bCs w:val="0"/>
+                <w:lang w:val="es-ES"/>
+              </w:rPr>
+              <w:t>.</w:t>
+            </w:r>
+          </w:p>
+        </w:tc>
+        <w:tc>
+          <w:tcPr>
+            <w:tcW w:w="2250" w:type="dxa"/>
+            <w:vAlign w:val="center"/>
+          </w:tcPr>
+          <w:p>
+            <w:pPr>
+              <w:pStyle w:val="Sinespaciado"/>
+              <w:jc w:val="center"/>
+              <w:cnfStyle w:val="000000100000" w:firstRow="0" w:lastRow="0" w:firstColumn="0" w:lastColumn="0" w:oddVBand="0" w:evenVBand="0" w:oddHBand="1" w:evenHBand="0" w:firstRowFirstColumn="0" w:firstRowLastColumn="0" w:lastRowFirstColumn="0" w:lastRowLastColumn="0"/>
+              <w:rPr>
+                <w:lang w:val="es-ES"/>
+              </w:rPr>
+            </w:pPr>
+            <w:r>
+              <w:rPr>
+                <w:lang w:val="es-ES"/>
+              </w:rPr>
+              <w:t>Dirección IP para servidor de aplicaciones web, base de datos y corta fuegos</w:t>
+            </w:r>
+          </w:p>
+        </w:tc>
+        <w:tc>
+          <w:tcPr>
+            <w:tcW w:w="3446" w:type="dxa"/>
+            <w:vAlign w:val="center"/>
+          </w:tcPr>
+          <w:p>
+            <w:pPr>
+              <w:pStyle w:val="Vietas1"/>
+              <w:cnfStyle w:val="000000100000" w:firstRow="0" w:lastRow="0" w:firstColumn="0" w:lastColumn="0" w:oddVBand="0" w:evenVBand="0" w:oddHBand="1" w:evenHBand="0" w:firstRowFirstColumn="0" w:firstRowLastColumn="0" w:lastRowFirstColumn="0" w:lastRowLastColumn="0"/>
+            </w:pPr>
+            <w:r>
+              <w:t>Servidor de aplicaciones web: 10.56.0.4</w:t>
+            </w:r>
+            <w:r>
+              <w:t>1 / 16</w:t>
+            </w:r>
+          </w:p>
+          <w:p>
+            <w:pPr>
+              <w:pStyle w:val="Vietas1"/>
+              <w:cnfStyle w:val="000000100000" w:firstRow="0" w:lastRow="0" w:firstColumn="0" w:lastColumn="0" w:oddVBand="0" w:evenVBand="0" w:oddHBand="1" w:evenHBand="0" w:firstRowFirstColumn="0" w:firstRowLastColumn="0" w:lastRowFirstColumn="0" w:lastRowLastColumn="0"/>
+            </w:pPr>
+            <w:r>
+              <w:t>Servidor de base de datos:</w:t>
+            </w:r>
+            <w:r>
+              <w:t xml:space="preserve"> 10.56.0.40 / 16</w:t>
+            </w:r>
+          </w:p>
+          <w:p>
+            <w:pPr>
+              <w:pStyle w:val="Vietas1"/>
+              <w:cnfStyle w:val="000000100000" w:firstRow="0" w:lastRow="0" w:firstColumn="0" w:lastColumn="0" w:oddVBand="0" w:evenVBand="0" w:oddHBand="1" w:evenHBand="0" w:firstRowFirstColumn="0" w:firstRowLastColumn="0" w:lastRowFirstColumn="0" w:lastRowLastColumn="0"/>
+            </w:pPr>
+            <w:r>
+              <w:t>Servidor de corta fuegos:</w:t>
+            </w:r>
+            <w:r>
+              <w:t xml:space="preserve"> </w:t>
+            </w:r>
+            <w:r>
+              <w:t>10.56.0.11 / 16</w:t>
+            </w:r>
+          </w:p>
+          <w:p>
+            <w:pPr>
+              <w:pStyle w:val="Vietas1"/>
+              <w:cnfStyle w:val="000000100000" w:firstRow="0" w:lastRow="0" w:firstColumn="0" w:lastColumn="0" w:oddVBand="0" w:evenVBand="0" w:oddHBand="1" w:evenHBand="0" w:firstRowFirstColumn="0" w:firstRowLastColumn="0" w:lastRowFirstColumn="0" w:lastRowLastColumn="0"/>
+            </w:pPr>
+            <w:r>
+              <w:t xml:space="preserve">Enlace de red virtual </w:t>
+            </w:r>
+            <w:proofErr w:type="spellStart"/>
+            <w:r>
+              <w:t>proxmox</w:t>
+            </w:r>
+            <w:proofErr w:type="spellEnd"/>
+            <w:r>
+              <w:t>:</w:t>
+            </w:r>
+          </w:p>
+          <w:p>
+            <w:pPr>
+              <w:pStyle w:val="Vietas1"/>
+              <w:cnfStyle w:val="000000100000" w:firstRow="0" w:lastRow="0" w:firstColumn="0" w:lastColumn="0" w:oddVBand="0" w:evenVBand="0" w:oddHBand="1" w:evenHBand="0" w:firstRowFirstColumn="0" w:firstRowLastColumn="0" w:lastRowFirstColumn="0" w:lastRowLastColumn="0"/>
+            </w:pPr>
+          </w:p>
+        </w:tc>
+      </w:tr>
+    </w:tbl>
+    <w:p>
+      <w:pPr>
+        <w:pStyle w:val="Sinespaciado"/>
+        <w:rPr>
+          <w:lang w:val="es-ES"/>
+        </w:rPr>
+      </w:pPr>
+    </w:p>
+    <w:p>
+      <w:pPr>
+        <w:rPr>
+          <w:lang w:val="es-ES"/>
+        </w:rPr>
+      </w:pPr>
+    </w:p>
+    <w:p>
+      <w:pPr>
+        <w:rPr>
+          <w:lang w:val="es-ES"/>
+        </w:rPr>
+      </w:pPr>
+      <w:r>
+        <w:rPr>
+          <w:lang w:val="es-ES"/>
+        </w:rPr>
+        <w:t>Es importante remarcar que resultado de la estandarización de la red interna conforme a los parámetros de procesamiento de datos la red WAN de la DMZ tiene conexión por la interfaz marcada con la dirección IP 10.56.0.11/16 existente en el servidor de corta fuegos</w:t>
+      </w:r>
+      <w:r>
+        <w:rPr>
+          <w:lang w:val="es-ES"/>
+        </w:rPr>
+        <w:t xml:space="preserve">, y que el rango de direcciones IP a asignar a la red interna o LAN en los laboratorios será la 172.17.0.0/16 para evitar </w:t>
+      </w:r>
+      <w:r>
+        <w:rPr>
+          <w:lang w:val="es-ES"/>
+        </w:rPr>
+        <w:t xml:space="preserve">conflicto con el servidor DNS ya que existen servidores dentro de la red del proveedor </w:t>
+      </w:r>
+      <w:proofErr w:type="spellStart"/>
+      <w:r>
+        <w:rPr>
+          <w:lang w:val="es-ES"/>
+        </w:rPr>
+        <w:t>RiusacAPs</w:t>
+      </w:r>
+      <w:proofErr w:type="spellEnd"/>
+      <w:r>
+        <w:rPr>
+          <w:lang w:val="es-ES"/>
+        </w:rPr>
+        <w:t xml:space="preserve"> que están marcadas con direcciones IP existentes en el rango 172.10.0.0 y establecer direcciones en el mismo rango de la red interna puede ocasionar posibles conflictos de acceso.</w:t>
+      </w:r>
+    </w:p>
+    <w:p>
+      <w:pPr>
+        <w:rPr>
+          <w:lang w:val="es-ES"/>
+        </w:rPr>
+      </w:pPr>
+    </w:p>
+    <w:p>
+      <w:pPr>
+        <w:rPr>
+          <w:lang w:val="es-ES"/>
+        </w:rPr>
+      </w:pPr>
+      <w:r>
+        <w:rPr>
+          <w:lang w:val="es-ES"/>
+        </w:rPr>
+        <w:t xml:space="preserve">El cableado estructurado utilizado es exactamente el existente ya que la oficina de Procesamiento de Datos de la Universidad ya tenía contemplado y documentado un diseño de red y distribución de puertos para los laboratorios. El </w:t>
+      </w:r>
+      <w:r>
+        <w:rPr>
+          <w:lang w:val="es-ES"/>
+        </w:rPr>
+        <w:lastRenderedPageBreak/>
+        <w:t>diseño se acopló al actual diseño de núcleo, distribución y acceso para una infraestructura de red</w:t>
       </w:r>
       <w:r>
         <w:rPr>
@@ -30575,33 +32506,149 @@
         <w:rPr>
           <w:lang w:val="es-ES"/>
         </w:rPr>
-        <w:t>Debido a que la configuración de la DMZ es a nivel lógico por medio de la implementación de VLAN’s, físicamente no esta distribuida por medio de hardware sino por configuración sobre hardware que permite o no el paso por los puertos configurados según el acceso a la VLAN definida para su uso y acceso.</w:t>
-      </w:r>
-    </w:p>
-    <w:p>
-      <w:pPr>
-        <w:rPr>
-          <w:lang w:val="es-ES"/>
-        </w:rPr>
-      </w:pPr>
-    </w:p>
-    <w:p>
-      <w:pPr>
-        <w:rPr>
-          <w:lang w:val="es-ES"/>
-        </w:rPr>
-      </w:pPr>
-      <w:r>
-        <w:rPr>
-          <w:lang w:val="es-ES"/>
-        </w:rPr>
-        <w:t xml:space="preserve">A continuación, se presenta el diagrama de diseño de la topología y diseño de la red interna LAN para los </w:t>
-      </w:r>
-      <w:r>
-        <w:rPr>
-          <w:lang w:val="es-ES"/>
-        </w:rPr>
-        <w:t>laboratorios</w:t>
+        <w:t xml:space="preserve">Debido a que la configuración de la DMZ es a nivel lógico por medio de la implementación de </w:t>
+      </w:r>
+      <w:proofErr w:type="spellStart"/>
+      <w:r>
+        <w:rPr>
+          <w:lang w:val="es-ES"/>
+        </w:rPr>
+        <w:t>VLAN’s</w:t>
+      </w:r>
+      <w:proofErr w:type="spellEnd"/>
+      <w:r>
+        <w:rPr>
+          <w:lang w:val="es-ES"/>
+        </w:rPr>
+        <w:t xml:space="preserve">, físicamente no </w:t>
+      </w:r>
+      <w:r>
+        <w:rPr>
+          <w:lang w:val="es-ES"/>
+        </w:rPr>
+        <w:t>está</w:t>
+      </w:r>
+      <w:r>
+        <w:rPr>
+          <w:lang w:val="es-ES"/>
+        </w:rPr>
+        <w:t xml:space="preserve"> distribuida por medio de</w:t>
+      </w:r>
+      <w:r>
+        <w:rPr>
+          <w:lang w:val="es-ES"/>
+        </w:rPr>
+        <w:t xml:space="preserve">l modelo de implementación físico de </w:t>
+      </w:r>
+      <w:r>
+        <w:rPr>
+          <w:lang w:val="es-ES"/>
+        </w:rPr>
+        <w:t xml:space="preserve">hardware </w:t>
+      </w:r>
+      <w:r>
+        <w:rPr>
+          <w:lang w:val="es-ES"/>
+        </w:rPr>
+        <w:t xml:space="preserve">tradicional </w:t>
+      </w:r>
+      <w:r>
+        <w:rPr>
+          <w:lang w:val="es-ES"/>
+        </w:rPr>
+        <w:t xml:space="preserve">sino por </w:t>
+      </w:r>
+      <w:r>
+        <w:rPr>
+          <w:lang w:val="es-ES"/>
+        </w:rPr>
+        <w:t xml:space="preserve">medio de configuración </w:t>
+      </w:r>
+      <w:r>
+        <w:rPr>
+          <w:lang w:val="es-ES"/>
+        </w:rPr>
+        <w:t xml:space="preserve">sobre hardware </w:t>
+      </w:r>
+      <w:r>
+        <w:rPr>
+          <w:lang w:val="es-ES"/>
+        </w:rPr>
+        <w:t xml:space="preserve">y software </w:t>
+      </w:r>
+      <w:r>
+        <w:rPr>
+          <w:lang w:val="es-ES"/>
+        </w:rPr>
+        <w:t xml:space="preserve">que permite o no el paso </w:t>
+      </w:r>
+      <w:r>
+        <w:rPr>
+          <w:lang w:val="es-ES"/>
+        </w:rPr>
+        <w:t xml:space="preserve">del tráfico de la red </w:t>
+      </w:r>
+      <w:r>
+        <w:rPr>
+          <w:lang w:val="es-ES"/>
+        </w:rPr>
+        <w:t>por los puertos configurados según el acceso a la VLAN definida para su uso y acceso.</w:t>
+      </w:r>
+    </w:p>
+    <w:p>
+      <w:pPr>
+        <w:rPr>
+          <w:lang w:val="es-ES"/>
+        </w:rPr>
+      </w:pPr>
+    </w:p>
+    <w:p>
+      <w:pPr>
+        <w:rPr>
+          <w:lang w:val="es-ES"/>
+        </w:rPr>
+      </w:pPr>
+      <w:r>
+        <w:rPr>
+          <w:lang w:val="es-ES"/>
+        </w:rPr>
+        <w:t>A continuación, se presenta el diagrama</w:t>
+      </w:r>
+      <w:r>
+        <w:rPr>
+          <w:lang w:val="es-ES"/>
+        </w:rPr>
+        <w:t xml:space="preserve"> correspondiente al </w:t>
+      </w:r>
+      <w:r>
+        <w:rPr>
+          <w:lang w:val="es-ES"/>
+        </w:rPr>
+        <w:t xml:space="preserve">diseño de la topología y de la red interna </w:t>
+      </w:r>
+      <w:r>
+        <w:rPr>
+          <w:lang w:val="es-ES"/>
+        </w:rPr>
+        <w:t xml:space="preserve">(LAN) </w:t>
+      </w:r>
+      <w:r>
+        <w:rPr>
+          <w:lang w:val="es-ES"/>
+        </w:rPr>
+        <w:t xml:space="preserve">para los </w:t>
+      </w:r>
+      <w:r>
+        <w:rPr>
+          <w:lang w:val="es-ES"/>
+        </w:rPr>
+        <w:t>laboratorio</w:t>
+      </w:r>
+      <w:r>
+        <w:rPr>
+          <w:lang w:val="es-ES"/>
+        </w:rPr>
+        <w:t>s</w:t>
       </w:r>
       <w:r>
         <w:rPr>
@@ -30609,25 +32656,148 @@
         </w:rPr>
         <w:t>.</w:t>
       </w:r>
-      <w:bookmarkStart w:id="102" w:name="_GoBack"/>
+    </w:p>
+    <w:p>
+      <w:pPr>
+        <w:rPr>
+          <w:lang w:val="es-ES"/>
+        </w:rPr>
+      </w:pPr>
+    </w:p>
+    <w:p>
+      <w:pPr>
+        <w:rPr>
+          <w:lang w:val="es-ES"/>
+        </w:rPr>
+      </w:pPr>
+    </w:p>
+    <w:p>
+      <w:pPr>
+        <w:rPr>
+          <w:lang w:val="es-ES"/>
+        </w:rPr>
+      </w:pPr>
+    </w:p>
+    <w:p>
+      <w:pPr>
+        <w:rPr>
+          <w:lang w:val="es-ES"/>
+        </w:rPr>
+      </w:pPr>
+    </w:p>
+    <w:p>
+      <w:pPr>
+        <w:rPr>
+          <w:lang w:val="es-ES"/>
+        </w:rPr>
+      </w:pPr>
+    </w:p>
+    <w:p>
+      <w:pPr>
+        <w:rPr>
+          <w:lang w:val="es-ES"/>
+        </w:rPr>
+      </w:pPr>
+    </w:p>
+    <w:p>
+      <w:pPr>
+        <w:rPr>
+          <w:lang w:val="es-ES"/>
+        </w:rPr>
+      </w:pPr>
+    </w:p>
+    <w:p>
+      <w:pPr>
+        <w:rPr>
+          <w:lang w:val="es-ES"/>
+        </w:rPr>
+      </w:pPr>
+    </w:p>
+    <w:p>
+      <w:pPr>
+        <w:rPr>
+          <w:lang w:val="es-ES"/>
+        </w:rPr>
+      </w:pPr>
+    </w:p>
+    <w:p>
+      <w:pPr>
+        <w:rPr>
+          <w:lang w:val="es-ES"/>
+        </w:rPr>
+      </w:pPr>
+    </w:p>
+    <w:p>
+      <w:pPr>
+        <w:rPr>
+          <w:lang w:val="es-ES"/>
+        </w:rPr>
+      </w:pPr>
+    </w:p>
+    <w:p>
+      <w:pPr>
+        <w:rPr>
+          <w:lang w:val="es-ES"/>
+        </w:rPr>
+      </w:pPr>
+    </w:p>
+    <w:p>
+      <w:pPr>
+        <w:rPr>
+          <w:lang w:val="es-ES"/>
+        </w:rPr>
+      </w:pPr>
+    </w:p>
+    <w:p>
+      <w:pPr>
+        <w:rPr>
+          <w:lang w:val="es-ES"/>
+        </w:rPr>
+      </w:pPr>
+    </w:p>
+    <w:p>
+      <w:pPr>
+        <w:rPr>
+          <w:lang w:val="es-ES"/>
+        </w:rPr>
+      </w:pPr>
+    </w:p>
+    <w:p>
+      <w:pPr>
+        <w:rPr>
+          <w:lang w:val="es-ES"/>
+        </w:rPr>
+      </w:pPr>
+    </w:p>
+    <w:p>
+      <w:pPr>
+        <w:rPr>
+          <w:lang w:val="es-ES"/>
+        </w:rPr>
+      </w:pPr>
+    </w:p>
+    <w:p>
+      <w:pPr>
+        <w:pStyle w:val="Figuras"/>
+      </w:pPr>
+      <w:bookmarkStart w:id="102" w:name="_Toc31767451"/>
+      <w:r>
+        <w:lastRenderedPageBreak/>
+        <w:t xml:space="preserve">Topología de red </w:t>
+      </w:r>
+      <w:r>
+        <w:t>de la solución</w:t>
+      </w:r>
+      <w:r>
+        <w:t xml:space="preserve">, generado durante la implementación de la solución en enero </w:t>
+      </w:r>
+      <w:r>
+        <w:t xml:space="preserve">y febrero </w:t>
+      </w:r>
+      <w:r>
+        <w:t>2020</w:t>
+      </w:r>
       <w:bookmarkEnd w:id="102"/>
-    </w:p>
-    <w:p>
-      <w:pPr>
-        <w:pStyle w:val="Figuras"/>
-      </w:pPr>
-      <w:bookmarkStart w:id="103" w:name="_Toc31767451"/>
-      <w:r>
-        <w:lastRenderedPageBreak/>
-        <w:t xml:space="preserve">Topología de infraestructura de red </w:t>
-      </w:r>
-      <w:r>
-        <w:t>de la solución</w:t>
-      </w:r>
-      <w:r>
-        <w:t>, generado durante la implementación de la solución en enero 2020</w:t>
-      </w:r>
-      <w:bookmarkEnd w:id="103"/>
     </w:p>
     <w:p>
       <w:pPr>
@@ -30643,10 +32813,10 @@
           <w:lang w:val="es-ES"/>
         </w:rPr>
         <w:drawing>
-          <wp:inline distT="0" distB="0" distL="0" distR="0" wp14:anchorId="5BB90E42" wp14:editId="03C07329">
-            <wp:extent cx="6900804" cy="4461238"/>
-            <wp:effectExtent l="635" t="0" r="0" b="0"/>
-            <wp:docPr id="25" name="Imagen 25" descr="Una captura de pantalla de una red social&#10;&#10;Descripción generada automáticamente"/>
+          <wp:inline distT="0" distB="0" distL="0" distR="0" wp14:anchorId="311E834E" wp14:editId="513F2EF0">
+            <wp:extent cx="6695286" cy="4484918"/>
+            <wp:effectExtent l="318" t="0" r="0" b="0"/>
+            <wp:docPr id="26" name="Imagen 26" descr="Una captura de pantalla de una red social&#10;&#10;Descripción generada automáticamente"/>
             <wp:cNvGraphicFramePr>
               <a:graphicFrameLocks xmlns:a="http://schemas.openxmlformats.org/drawingml/2006/main" noChangeAspect="1"/>
             </wp:cNvGraphicFramePr>
@@ -30654,7 +32824,7 @@
               <a:graphicData uri="http://schemas.openxmlformats.org/drawingml/2006/picture">
                 <pic:pic xmlns:pic="http://schemas.openxmlformats.org/drawingml/2006/picture">
                   <pic:nvPicPr>
-                    <pic:cNvPr id="25" name="NUEVA ARQUITECTURA (2).png"/>
+                    <pic:cNvPr id="26" name="NUEVA ARQUITECTURA (2).png"/>
                     <pic:cNvPicPr/>
                   </pic:nvPicPr>
                   <pic:blipFill>
@@ -30672,7 +32842,7 @@
                   <pic:spPr>
                     <a:xfrm rot="16200000">
                       <a:off x="0" y="0"/>
-                      <a:ext cx="6965506" cy="4503066"/>
+                      <a:ext cx="6736096" cy="4512255"/>
                     </a:xfrm>
                     <a:prstGeom prst="rect">
                       <a:avLst/>
@@ -30687,22 +32857,88 @@
     </w:p>
     <w:p>
       <w:pPr>
+        <w:pStyle w:val="Sinespaciado"/>
+        <w:jc w:val="center"/>
+        <w:rPr>
+          <w:lang w:val="es-ES"/>
+        </w:rPr>
+      </w:pPr>
+    </w:p>
+    <w:p>
+      <w:pPr>
         <w:pStyle w:val="Fuente"/>
       </w:pPr>
       <w:r>
-        <w:t>Fuente: elaboración propia, empleando Lucidchart en su versión web.</w:t>
+        <w:t xml:space="preserve">Fuente: elaboración propia, empleando </w:t>
+      </w:r>
+      <w:proofErr w:type="spellStart"/>
+      <w:r>
+        <w:t>Lucidchart</w:t>
+      </w:r>
+      <w:proofErr w:type="spellEnd"/>
+      <w:r>
+        <w:t xml:space="preserve"> en su versión web.</w:t>
       </w:r>
     </w:p>
     <w:p>
       <w:pPr>
         <w:pStyle w:val="Sub3"/>
       </w:pPr>
-      <w:bookmarkStart w:id="104" w:name="_Toc31767412"/>
+      <w:bookmarkStart w:id="103" w:name="_Toc31767412"/>
       <w:r>
         <w:lastRenderedPageBreak/>
+        <w:t xml:space="preserve">Asignación de interfaces de red virtuales </w:t>
+      </w:r>
+    </w:p>
+    <w:p>
+      <w:pPr>
+        <w:rPr>
+          <w:lang w:val="es-ES"/>
+        </w:rPr>
+      </w:pPr>
+    </w:p>
+    <w:p>
+      <w:pPr>
+        <w:rPr>
+          <w:lang w:val="es-ES"/>
+        </w:rPr>
+      </w:pPr>
+      <w:r>
+        <w:rPr>
+          <w:lang w:val="es-ES"/>
+        </w:rPr>
+        <w:t xml:space="preserve">Parte importante de la implementación de la DMZ </w:t>
+      </w:r>
+      <w:r>
+        <w:rPr>
+          <w:lang w:val="es-ES"/>
+        </w:rPr>
+        <w:t xml:space="preserve">por medio </w:t>
+      </w:r>
+      <w:r>
+        <w:rPr>
+          <w:lang w:val="es-ES"/>
+        </w:rPr>
+        <w:t xml:space="preserve">de hardware y software </w:t>
+      </w:r>
+      <w:bookmarkStart w:id="104" w:name="_GoBack"/>
+      <w:bookmarkEnd w:id="104"/>
+    </w:p>
+    <w:p>
+      <w:pPr>
+        <w:rPr>
+          <w:lang w:val="es-ES"/>
+        </w:rPr>
+      </w:pPr>
+    </w:p>
+    <w:p>
+      <w:pPr>
+        <w:pStyle w:val="Sub3"/>
+      </w:pPr>
+      <w:r>
         <w:t>Instalación de dispositivo de conmutación de red para aislamiento de la red</w:t>
       </w:r>
-      <w:bookmarkEnd w:id="104"/>
+      <w:bookmarkEnd w:id="103"/>
       <w:r>
         <w:t xml:space="preserve"> </w:t>
       </w:r>
@@ -30737,6 +32973,19 @@
           <w:lang w:val="es-ES"/>
         </w:rPr>
       </w:pPr>
+    </w:p>
+    <w:p>
+      <w:pPr>
+        <w:rPr>
+          <w:lang w:val="es-ES"/>
+        </w:rPr>
+      </w:pPr>
+      <w:r>
+        <w:rPr>
+          <w:lang w:val="es-ES"/>
+        </w:rPr>
+        <w:t xml:space="preserve">Por medio del corta fuegos se realizó la configuración </w:t>
+      </w:r>
     </w:p>
     <w:p>
       <w:pPr>
@@ -30908,7 +33157,6 @@
         <w:rPr>
           <w:lang w:val="es-ES"/>
         </w:rPr>
-        <w:lastRenderedPageBreak/>
         <w:t>Está</w:t>
       </w:r>
       <w:r>
@@ -37497,7 +39745,7 @@
 </file>
 
 <file path=customXml/itemProps1.xml><?xml version="1.0" encoding="utf-8"?>
-<ds:datastoreItem xmlns:ds="http://schemas.openxmlformats.org/officeDocument/2006/customXml" ds:itemID="{DAF916E3-4FAF-4EFE-ABFC-C737C5E1D6A6}">
+<ds:datastoreItem xmlns:ds="http://schemas.openxmlformats.org/officeDocument/2006/customXml" ds:itemID="{6B7FBB2A-CBE0-4451-A26C-DAC079235FE7}">
   <ds:schemaRefs>
     <ds:schemaRef ds:uri="http://schemas.openxmlformats.org/officeDocument/2006/bibliography"/>
   </ds:schemaRefs>

</xml_diff>

<commit_message>
avances al 9 2 2020
</commit_message>
<xml_diff>
--- a/TESIS/VERSION 1 _ FEBRERO 2020.docx
+++ b/TESIS/VERSION 1 _ FEBRERO 2020.docx
@@ -32907,7 +32907,19 @@
         <w:rPr>
           <w:lang w:val="es-ES"/>
         </w:rPr>
-        <w:t xml:space="preserve">Parte importante de la implementación de la DMZ </w:t>
+        <w:t>Parte importante de la implementación de la DMZ</w:t>
+      </w:r>
+      <w:r>
+        <w:rPr>
+          <w:lang w:val="es-ES"/>
+        </w:rPr>
+        <w:t xml:space="preserve"> para los laboratorios</w:t>
+      </w:r>
+      <w:r>
+        <w:rPr>
+          <w:lang w:val="es-ES"/>
+        </w:rPr>
+        <w:t xml:space="preserve"> </w:t>
       </w:r>
       <w:r>
         <w:rPr>
@@ -32919,10 +32931,94 @@
         <w:rPr>
           <w:lang w:val="es-ES"/>
         </w:rPr>
-        <w:t xml:space="preserve">de hardware y software </w:t>
+        <w:t>de hardware y software</w:t>
+      </w:r>
+      <w:r>
+        <w:rPr>
+          <w:lang w:val="es-ES"/>
+        </w:rPr>
+        <w:t xml:space="preserve">, </w:t>
+      </w:r>
+      <w:r>
+        <w:rPr>
+          <w:lang w:val="es-ES"/>
+        </w:rPr>
+        <w:t xml:space="preserve">es la asignación de interfaces de red virtuales y físicas para los servidores </w:t>
+      </w:r>
+      <w:r>
+        <w:rPr>
+          <w:lang w:val="es-ES"/>
+        </w:rPr>
+        <w:t>dentro del sistema de virtualización PROXMOX</w:t>
+      </w:r>
+      <w:r>
+        <w:rPr>
+          <w:lang w:val="es-ES"/>
+        </w:rPr>
+        <w:t>.</w:t>
+      </w:r>
+    </w:p>
+    <w:p>
+      <w:pPr>
+        <w:rPr>
+          <w:lang w:val="es-ES"/>
+        </w:rPr>
+      </w:pPr>
+    </w:p>
+    <w:p>
+      <w:pPr>
+        <w:rPr>
+          <w:lang w:val="es-ES"/>
+        </w:rPr>
+      </w:pPr>
+      <w:r>
+        <w:rPr>
+          <w:lang w:val="es-ES"/>
+        </w:rPr>
+        <w:t xml:space="preserve">A continuación, se presenta la configuración </w:t>
+      </w:r>
+      <w:r>
+        <w:rPr>
+          <w:lang w:val="es-ES"/>
+        </w:rPr>
+        <w:t xml:space="preserve">realizada de las </w:t>
       </w:r>
       <w:bookmarkStart w:id="104" w:name="_GoBack"/>
       <w:bookmarkEnd w:id="104"/>
+      <w:r>
+        <w:rPr>
+          <w:lang w:val="es-ES"/>
+        </w:rPr>
+        <w:t>interfaces de red físicas y su asignación dentro del a red virtual como enlaces de tipo puente para sistemas operativos Linux.</w:t>
+      </w:r>
+    </w:p>
+    <w:p>
+      <w:pPr>
+        <w:rPr>
+          <w:lang w:val="es-ES"/>
+        </w:rPr>
+      </w:pPr>
+    </w:p>
+    <w:p>
+      <w:pPr>
+        <w:rPr>
+          <w:lang w:val="es-ES"/>
+        </w:rPr>
+      </w:pPr>
+    </w:p>
+    <w:p>
+      <w:pPr>
+        <w:rPr>
+          <w:lang w:val="es-ES"/>
+        </w:rPr>
+      </w:pPr>
+    </w:p>
+    <w:p>
+      <w:pPr>
+        <w:rPr>
+          <w:lang w:val="es-ES"/>
+        </w:rPr>
+      </w:pPr>
     </w:p>
     <w:p>
       <w:pPr>
@@ -33070,6 +33166,7 @@
       </w:pPr>
       <w:bookmarkStart w:id="110" w:name="_Toc31767418"/>
       <w:r>
+        <w:lastRenderedPageBreak/>
         <w:t xml:space="preserve">Configuración de firewall e interconexión de portal cautivo con base de datos y servidor </w:t>
       </w:r>
       <w:r>
@@ -39745,7 +39842,7 @@
 </file>
 
 <file path=customXml/itemProps1.xml><?xml version="1.0" encoding="utf-8"?>
-<ds:datastoreItem xmlns:ds="http://schemas.openxmlformats.org/officeDocument/2006/customXml" ds:itemID="{6B7FBB2A-CBE0-4451-A26C-DAC079235FE7}">
+<ds:datastoreItem xmlns:ds="http://schemas.openxmlformats.org/officeDocument/2006/customXml" ds:itemID="{F50916BB-E640-4D8F-9EE1-0C7BA719FD81}">
   <ds:schemaRefs>
     <ds:schemaRef ds:uri="http://schemas.openxmlformats.org/officeDocument/2006/bibliography"/>
   </ds:schemaRefs>

</xml_diff>